<commit_message>
Added facade code example
</commit_message>
<xml_diff>
--- a/SZTGUI/10. Gang-of-Four tervezési minták 6.docx
+++ b/SZTGUI/10. Gang-of-Four tervezési minták 6.docx
@@ -1,40 +1,971 @@
 
 <file path=word/document.xml><?xml version="1.0" encoding="utf-8"?>
-<w:document xmlns:wpc="http://schemas.microsoft.com/office/word/2010/wordprocessingCanvas" xmlns:cx="http://schemas.microsoft.com/office/drawing/2014/chartex" xmlns:cx1="http://schemas.microsoft.com/office/drawing/2015/9/8/chartex" xmlns:cx2="http://schemas.microsoft.com/office/drawing/2015/10/21/chartex" xmlns:cx3="http://schemas.microsoft.com/office/drawing/2016/5/9/chartex" xmlns:cx4="http://schemas.microsoft.com/office/drawing/2016/5/10/chartex" xmlns:cx5="http://schemas.microsoft.com/office/drawing/2016/5/11/chartex" xmlns:cx6="http://schemas.microsoft.com/office/drawing/2016/5/12/chartex" xmlns:cx7="http://schemas.microsoft.com/office/drawing/2016/5/13/chartex" xmlns:cx8="http://schemas.microsoft.com/office/drawing/2016/5/14/chartex" xmlns:mc="http://schemas.openxmlformats.org/markup-compatibility/2006" xmlns:aink="http://schemas.microsoft.com/office/drawing/2016/ink" xmlns:am3d="http://schemas.microsoft.com/office/drawing/2017/model3d" xmlns:o="urn:schemas-microsoft-com:office:office" xmlns:oel="http://schemas.microsoft.com/office/2019/extlst" xmlns:r="http://schemas.openxmlformats.org/officeDocument/2006/relationships" xmlns:m="http://schemas.openxmlformats.org/officeDocument/2006/math" xmlns:v="urn:schemas-microsoft-com:vml" xmlns:wp14="http://schemas.microsoft.com/office/word/2010/wordprocessingDrawing" xmlns:wp="http://schemas.openxmlformats.org/drawingml/2006/wordprocessingDrawing" xmlns:w10="urn:schemas-microsoft-com:office:word" xmlns:w="http://schemas.openxmlformats.org/wordprocessingml/2006/main" xmlns:w14="http://schemas.microsoft.com/office/word/2010/wordml" xmlns:w15="http://schemas.microsoft.com/office/word/2012/wordml" xmlns:w16cex="http://schemas.microsoft.com/office/word/2018/wordml/cex" xmlns:w16cid="http://schemas.microsoft.com/office/word/2016/wordml/cid" xmlns:w16="http://schemas.microsoft.com/office/word/2018/wordml" xmlns:w16sdtdh="http://schemas.microsoft.com/office/word/2020/wordml/sdtdatahash" xmlns:w16se="http://schemas.microsoft.com/office/word/2015/wordml/symex" xmlns:wpg="http://schemas.microsoft.com/office/word/2010/wordprocessingGroup" xmlns:wpi="http://schemas.microsoft.com/office/word/2010/wordprocessingInk" xmlns:wne="http://schemas.microsoft.com/office/word/2006/wordml" xmlns:wps="http://schemas.microsoft.com/office/word/2010/wordprocessingShape" mc:Ignorable="w14 w15 w16se w16cid w16 w16cex w16sdtdh wp14">
+<w:document xmlns:wpc="http://schemas.microsoft.com/office/word/2010/wordprocessingCanvas" xmlns:cx="http://schemas.microsoft.com/office/drawing/2014/chartex" xmlns:cx1="http://schemas.microsoft.com/office/drawing/2015/9/8/chartex" xmlns:cx2="http://schemas.microsoft.com/office/drawing/2015/10/21/chartex" xmlns:cx3="http://schemas.microsoft.com/office/drawing/2016/5/9/chartex" xmlns:cx4="http://schemas.microsoft.com/office/drawing/2016/5/10/chartex" xmlns:cx5="http://schemas.microsoft.com/office/drawing/2016/5/11/chartex" xmlns:cx6="http://schemas.microsoft.com/office/drawing/2016/5/12/chartex" xmlns:cx7="http://schemas.microsoft.com/office/drawing/2016/5/13/chartex" xmlns:cx8="http://schemas.microsoft.com/office/drawing/2016/5/14/chartex" xmlns:mc="http://schemas.openxmlformats.org/markup-compatibility/2006" xmlns:aink="http://schemas.microsoft.com/office/drawing/2016/ink" xmlns:am3d="http://schemas.microsoft.com/office/drawing/2017/model3d" xmlns:o="urn:schemas-microsoft-com:office:office" xmlns:oel="http://schemas.microsoft.com/office/2019/extlst" xmlns:r="http://schemas.openxmlformats.org/officeDocument/2006/relationships" xmlns:m="http://schemas.openxmlformats.org/officeDocument/2006/math" xmlns:v="urn:schemas-microsoft-com:vml" xmlns:wp14="http://schemas.microsoft.com/office/word/2010/wordprocessingDrawing" xmlns:wp="http://schemas.openxmlformats.org/drawingml/2006/wordprocessingDrawing" xmlns:w10="urn:schemas-microsoft-com:office:word" xmlns:w="http://schemas.openxmlformats.org/wordprocessingml/2006/main" xmlns:w14="http://schemas.microsoft.com/office/word/2010/wordml" xmlns:w15="http://schemas.microsoft.com/office/word/2012/wordml" xmlns:w16cex="http://schemas.microsoft.com/office/word/2018/wordml/cex" xmlns:w16cid="http://schemas.microsoft.com/office/word/2016/wordml/cid" xmlns:w16="http://schemas.microsoft.com/office/word/2018/wordml" xmlns:w16du="http://schemas.microsoft.com/office/word/2023/wordml/word16du" xmlns:w16sdtdh="http://schemas.microsoft.com/office/word/2020/wordml/sdtdatahash" xmlns:w16se="http://schemas.microsoft.com/office/word/2015/wordml/symex" xmlns:wpg="http://schemas.microsoft.com/office/word/2010/wordprocessingGroup" xmlns:wpi="http://schemas.microsoft.com/office/word/2010/wordprocessingInk" xmlns:wne="http://schemas.microsoft.com/office/word/2006/wordml" xmlns:wps="http://schemas.microsoft.com/office/word/2010/wordprocessingShape" mc:Ignorable="w14 w15 w16se w16cid w16 w16cex w16sdtdh wp14">
   <w:body>
     <w:p>
       <w:pPr>
+        <w:pStyle w:val="Cm"/>
+      </w:pPr>
+      <w:r>
+        <w:t>Gang-of-</w:t>
+      </w:r>
+      <w:proofErr w:type="spellStart"/>
+      <w:r>
+        <w:t>Four</w:t>
+      </w:r>
+      <w:proofErr w:type="spellEnd"/>
+      <w:r>
+        <w:t xml:space="preserve"> tervezési minták 6</w:t>
+      </w:r>
+    </w:p>
+    <w:p>
+      <w:pPr>
+        <w:pStyle w:val="Cmsor1"/>
+      </w:pPr>
+      <w:proofErr w:type="spellStart"/>
+      <w:r>
+        <w:t>Struktúrális</w:t>
+      </w:r>
+      <w:proofErr w:type="spellEnd"/>
+      <w:r>
+        <w:t xml:space="preserve"> minták</w:t>
+      </w:r>
+    </w:p>
+    <w:p>
+      <w:pPr>
+        <w:pStyle w:val="Cmsor2"/>
+      </w:pPr>
+      <w:proofErr w:type="spellStart"/>
+      <w:r>
+        <w:t>Facade</w:t>
+      </w:r>
+      <w:proofErr w:type="spellEnd"/>
+      <w:r>
+        <w:t xml:space="preserve"> (</w:t>
+      </w:r>
+      <w:r>
+        <w:t>„</w:t>
+      </w:r>
+      <w:r>
+        <w:t>Homlokzat</w:t>
+      </w:r>
+      <w:r>
+        <w:t>”</w:t>
+      </w:r>
+      <w:r>
+        <w:t>)</w:t>
+      </w:r>
+    </w:p>
+    <w:p>
+      <w:pPr>
         <w:pStyle w:val="Listaszerbekezds"/>
         <w:numPr>
           <w:ilvl w:val="0"/>
-          <w:numId w:val="1"/>
-        </w:numPr>
-        <w:jc w:val="both"/>
-        <w:rPr>
-          <w:bCs/>
-        </w:rPr>
+          <w:numId w:val="2"/>
+        </w:numPr>
+      </w:pPr>
+      <w:r>
+        <w:t>Egységes interfészt definiál egy alrendszer interfészeinek halmazához.</w:t>
+      </w:r>
+    </w:p>
+    <w:p>
+      <w:pPr>
+        <w:pStyle w:val="Listaszerbekezds"/>
+        <w:numPr>
+          <w:ilvl w:val="0"/>
+          <w:numId w:val="2"/>
+        </w:numPr>
       </w:pPr>
       <w:r>
         <w:rPr>
           <w:b/>
           <w:bCs/>
         </w:rPr>
-        <w:t xml:space="preserve">Gang-of-Four tervezési minták 6: </w:t>
-      </w:r>
+        <w:t>Probléma</w:t>
+      </w:r>
+    </w:p>
+    <w:p>
+      <w:pPr>
+        <w:pStyle w:val="Listaszerbekezds"/>
+        <w:numPr>
+          <w:ilvl w:val="1"/>
+          <w:numId w:val="2"/>
+        </w:numPr>
+      </w:pPr>
+      <w:r>
+        <w:t xml:space="preserve">Kód széleskörű objektumokkal rendelkezik, amik egy </w:t>
+      </w:r>
+      <w:proofErr w:type="spellStart"/>
+      <w:r>
+        <w:t>library-hez</w:t>
+      </w:r>
+      <w:proofErr w:type="spellEnd"/>
+      <w:r>
+        <w:t xml:space="preserve"> vagy keretrendszerhez tartozik.</w:t>
+      </w:r>
+    </w:p>
+    <w:p>
+      <w:pPr>
+        <w:pStyle w:val="Listaszerbekezds"/>
+        <w:numPr>
+          <w:ilvl w:val="1"/>
+          <w:numId w:val="2"/>
+        </w:numPr>
+      </w:pPr>
+      <w:r>
+        <w:t>Normális esetben az összes objektumot inicializálni kellene, nyomon követni a függőségeket, a metódusokat a megfelelő sorrendben végrehajtani</w:t>
+      </w:r>
+      <w:r>
+        <w:t xml:space="preserve"> és így tovább.</w:t>
+      </w:r>
+    </w:p>
+    <w:p>
+      <w:pPr>
+        <w:pStyle w:val="Listaszerbekezds"/>
+        <w:numPr>
+          <w:ilvl w:val="1"/>
+          <w:numId w:val="2"/>
+        </w:numPr>
+      </w:pPr>
+      <w:r>
+        <w:t>Ennek eredményeként az osztályok üzleti logikája szorosan összekapcsolódik a harmadik féltől származó osztályok megvalósítási részleteivel, ami megnehezíti a megértést és a karbantartást.</w:t>
+      </w:r>
+    </w:p>
+    <w:p>
+      <w:pPr>
+        <w:pStyle w:val="Listaszerbekezds"/>
+        <w:numPr>
+          <w:ilvl w:val="0"/>
+          <w:numId w:val="2"/>
+        </w:numPr>
+      </w:pPr>
       <w:r>
         <w:rPr>
+          <w:b/>
           <w:bCs/>
         </w:rPr>
-        <w:t>Struktúrális minták: Facade + Proxy + Decorator + Flyweight trükkök, Flyweight a .NET osztályokban (String, Type)</w:t>
-      </w:r>
+        <w:t>Megoldás</w:t>
+      </w:r>
+    </w:p>
+    <w:p>
+      <w:pPr>
+        <w:pStyle w:val="Listaszerbekezds"/>
+        <w:numPr>
+          <w:ilvl w:val="1"/>
+          <w:numId w:val="2"/>
+        </w:numPr>
+      </w:pPr>
+      <w:r>
+        <w:t>Csak a tényleges funkciókat tartalmazza.</w:t>
+      </w:r>
+    </w:p>
+    <w:p>
+      <w:pPr>
+        <w:pStyle w:val="Listaszerbekezds"/>
+        <w:numPr>
+          <w:ilvl w:val="1"/>
+          <w:numId w:val="2"/>
+        </w:numPr>
+      </w:pPr>
+      <w:r>
+        <w:t xml:space="preserve">Praktikus, ha integrálni kell az alkalmazást integrálni kell egy </w:t>
+      </w:r>
+      <w:proofErr w:type="spellStart"/>
+      <w:r>
+        <w:t>library</w:t>
+      </w:r>
+      <w:proofErr w:type="spellEnd"/>
+      <w:r>
+        <w:t>-vel, ami sok funkcióval rendelkezik, de csak egy kis részére van szükség.</w:t>
+      </w:r>
+    </w:p>
+    <w:p>
+      <w:pPr>
+        <w:pStyle w:val="Listaszerbekezds"/>
+        <w:numPr>
+          <w:ilvl w:val="2"/>
+          <w:numId w:val="2"/>
+        </w:numPr>
+      </w:pPr>
       <w:r>
         <w:rPr>
+          <w:b/>
           <w:bCs/>
         </w:rPr>
+        <w:t xml:space="preserve">Példa: </w:t>
+      </w:r>
+      <w:r>
+        <w:t>Egy alkalmazás, ami rövid videókat tölt fel egy platformra, ami egy összetett videókonvertáló könyvtárat használ.</w:t>
+      </w:r>
+    </w:p>
+    <w:p>
+      <w:pPr>
+        <w:pStyle w:val="Listaszerbekezds"/>
+        <w:numPr>
+          <w:ilvl w:val="2"/>
+          <w:numId w:val="2"/>
+        </w:numPr>
+      </w:pPr>
+      <w:r>
+        <w:t>Tehát azon az osztályon belül eléri azt a metódust, amivel lehet konvertálni</w:t>
+      </w:r>
+      <w:r>
+        <w:t xml:space="preserve"> és azt hozzácsatoljuk a konvertáló </w:t>
+      </w:r>
+      <w:proofErr w:type="spellStart"/>
+      <w:r>
+        <w:t>library</w:t>
+      </w:r>
+      <w:proofErr w:type="spellEnd"/>
+      <w:r>
+        <w:t xml:space="preserve">-vel, akkor megvan az első </w:t>
+      </w:r>
+      <w:proofErr w:type="spellStart"/>
+      <w:r>
+        <w:t>facade</w:t>
+      </w:r>
+      <w:proofErr w:type="spellEnd"/>
+      <w:r>
         <w:t>.</w:t>
       </w:r>
     </w:p>
-    <w:p/>
+    <w:p>
+      <w:pPr>
+        <w:pStyle w:val="Cmsor3"/>
+      </w:pPr>
+      <w:proofErr w:type="spellStart"/>
+      <w:r>
+        <w:t>Facade</w:t>
+      </w:r>
+      <w:proofErr w:type="spellEnd"/>
+      <w:r>
+        <w:t xml:space="preserve"> struktúra</w:t>
+      </w:r>
+    </w:p>
+    <w:p>
+      <w:pPr>
+        <w:jc w:val="center"/>
+      </w:pPr>
+      <w:r>
+        <w:rPr>
+          <w:noProof/>
+        </w:rPr>
+        <w:drawing>
+          <wp:inline distT="0" distB="0" distL="0" distR="0" wp14:anchorId="47F31693" wp14:editId="7275FB44">
+            <wp:extent cx="3714750" cy="2347047"/>
+            <wp:effectExtent l="0" t="0" r="0" b="0"/>
+            <wp:docPr id="1667100249" name="Kép 1" descr="A képen diagram látható&#10;&#10;Automatikusan generált leírás"/>
+            <wp:cNvGraphicFramePr>
+              <a:graphicFrameLocks xmlns:a="http://schemas.openxmlformats.org/drawingml/2006/main" noChangeAspect="1"/>
+            </wp:cNvGraphicFramePr>
+            <a:graphic xmlns:a="http://schemas.openxmlformats.org/drawingml/2006/main">
+              <a:graphicData uri="http://schemas.openxmlformats.org/drawingml/2006/picture">
+                <pic:pic xmlns:pic="http://schemas.openxmlformats.org/drawingml/2006/picture">
+                  <pic:nvPicPr>
+                    <pic:cNvPr id="1667100249" name="Kép 1" descr="A képen diagram látható&#10;&#10;Automatikusan generált leírás"/>
+                    <pic:cNvPicPr/>
+                  </pic:nvPicPr>
+                  <pic:blipFill>
+                    <a:blip r:embed="rId5"/>
+                    <a:stretch>
+                      <a:fillRect/>
+                    </a:stretch>
+                  </pic:blipFill>
+                  <pic:spPr>
+                    <a:xfrm>
+                      <a:off x="0" y="0"/>
+                      <a:ext cx="3721597" cy="2351373"/>
+                    </a:xfrm>
+                    <a:prstGeom prst="rect">
+                      <a:avLst/>
+                    </a:prstGeom>
+                  </pic:spPr>
+                </pic:pic>
+              </a:graphicData>
+            </a:graphic>
+          </wp:inline>
+        </w:drawing>
+      </w:r>
+    </w:p>
+    <w:p>
+      <w:pPr>
+        <w:pStyle w:val="Listaszerbekezds"/>
+        <w:numPr>
+          <w:ilvl w:val="0"/>
+          <w:numId w:val="3"/>
+        </w:numPr>
+      </w:pPr>
+      <w:r>
+        <w:t xml:space="preserve">A </w:t>
+      </w:r>
+      <w:proofErr w:type="spellStart"/>
+      <w:r>
+        <w:t>facade</w:t>
+      </w:r>
+      <w:proofErr w:type="spellEnd"/>
+      <w:r>
+        <w:t xml:space="preserve"> hozzáférést biztosít egy adott részhez az alrendszer funkcionalitásához.</w:t>
+      </w:r>
+    </w:p>
+    <w:p>
+      <w:pPr>
+        <w:pStyle w:val="Listaszerbekezds"/>
+        <w:numPr>
+          <w:ilvl w:val="1"/>
+          <w:numId w:val="3"/>
+        </w:numPr>
+      </w:pPr>
+      <w:r>
+        <w:t>Tudja hogyan kell a kéréseket működtetni.</w:t>
+      </w:r>
+    </w:p>
+    <w:p>
+      <w:pPr>
+        <w:pStyle w:val="Listaszerbekezds"/>
+        <w:numPr>
+          <w:ilvl w:val="0"/>
+          <w:numId w:val="3"/>
+        </w:numPr>
+      </w:pPr>
+      <w:r>
+        <w:t xml:space="preserve">Egy kiegészítő </w:t>
+      </w:r>
+      <w:proofErr w:type="spellStart"/>
+      <w:r>
+        <w:t>facade</w:t>
+      </w:r>
+      <w:proofErr w:type="spellEnd"/>
+      <w:r>
+        <w:t xml:space="preserve"> osztály „szennyezés” megelőzésére létrehozható.</w:t>
+      </w:r>
+    </w:p>
+    <w:p>
+      <w:pPr>
+        <w:pStyle w:val="Listaszerbekezds"/>
+        <w:numPr>
+          <w:ilvl w:val="0"/>
+          <w:numId w:val="3"/>
+        </w:numPr>
+      </w:pPr>
+      <w:r>
+        <w:t>A komplex alrendszer több különböző objektumból áll.</w:t>
+      </w:r>
+    </w:p>
+    <w:p>
+      <w:pPr>
+        <w:pStyle w:val="Listaszerbekezds"/>
+        <w:numPr>
+          <w:ilvl w:val="1"/>
+          <w:numId w:val="3"/>
+        </w:numPr>
+      </w:pPr>
+      <w:r>
+        <w:t>Ahhoz, hogy ezek mindegyike értelmes tevékenységet végezzen, tudni kell az alrendszer megvalósításának részleteit</w:t>
+      </w:r>
+      <w:r>
+        <w:t>, hogy például az objektumokat milyen sorrendben kell inicializálni.</w:t>
+      </w:r>
+    </w:p>
+    <w:p>
+      <w:pPr>
+        <w:pStyle w:val="Listaszerbekezds"/>
+        <w:numPr>
+          <w:ilvl w:val="1"/>
+          <w:numId w:val="3"/>
+        </w:numPr>
+      </w:pPr>
+      <w:r>
+        <w:t>A</w:t>
+      </w:r>
+      <w:r>
+        <w:t xml:space="preserve">z alrendszer osztályai nem tudnak a </w:t>
+      </w:r>
+      <w:proofErr w:type="spellStart"/>
+      <w:r>
+        <w:t>facade</w:t>
+      </w:r>
+      <w:proofErr w:type="spellEnd"/>
+      <w:r>
+        <w:t xml:space="preserve"> létezéséről.</w:t>
+      </w:r>
+    </w:p>
+    <w:p>
+      <w:pPr>
+        <w:pStyle w:val="Listaszerbekezds"/>
+        <w:numPr>
+          <w:ilvl w:val="1"/>
+          <w:numId w:val="3"/>
+        </w:numPr>
+      </w:pPr>
+      <w:r>
+        <w:lastRenderedPageBreak/>
+        <w:t>A rendszeren belül működnek és közvetlenül egymással dolgoznak.</w:t>
+      </w:r>
+    </w:p>
+    <w:p>
+      <w:pPr>
+        <w:pStyle w:val="Listaszerbekezds"/>
+        <w:numPr>
+          <w:ilvl w:val="0"/>
+          <w:numId w:val="3"/>
+        </w:numPr>
+      </w:pPr>
+      <w:r>
+        <w:t xml:space="preserve">A </w:t>
+      </w:r>
+      <w:r>
+        <w:t>kliens</w:t>
+      </w:r>
+      <w:r>
+        <w:t xml:space="preserve"> a </w:t>
+      </w:r>
+      <w:proofErr w:type="spellStart"/>
+      <w:r>
+        <w:t>facade</w:t>
+      </w:r>
+      <w:proofErr w:type="spellEnd"/>
+      <w:r>
+        <w:t>-t használja ahelyett, hogy közvetlenül hívnál az alrendszer objektumait.</w:t>
+      </w:r>
+    </w:p>
+    <w:p>
+      <w:pPr>
+        <w:pStyle w:val="Cmsor3"/>
+      </w:pPr>
+      <w:proofErr w:type="spellStart"/>
+      <w:r>
+        <w:t>Facade</w:t>
+      </w:r>
+      <w:proofErr w:type="spellEnd"/>
+      <w:r>
+        <w:t xml:space="preserve"> használati esetek</w:t>
+      </w:r>
+    </w:p>
+    <w:p>
+      <w:pPr>
+        <w:pStyle w:val="Listaszerbekezds"/>
+        <w:numPr>
+          <w:ilvl w:val="0"/>
+          <w:numId w:val="2"/>
+        </w:numPr>
+      </w:pPr>
+      <w:r>
+        <w:t>Akkor használjuk, ha korlátozott, de egyszerű interfészre van szüksége egy összetett alrendszerhez.</w:t>
+      </w:r>
+    </w:p>
+    <w:p>
+      <w:pPr>
+        <w:pStyle w:val="Listaszerbekezds"/>
+        <w:numPr>
+          <w:ilvl w:val="0"/>
+          <w:numId w:val="2"/>
+        </w:numPr>
+      </w:pPr>
+      <w:r>
+        <w:t>Akkor használjuk</w:t>
+      </w:r>
+      <w:r>
+        <w:t>, ha egy alrendszert rétegekre akarunk strukturálni.</w:t>
+      </w:r>
+    </w:p>
+    <w:p>
+      <w:pPr>
+        <w:pStyle w:val="Cmsor3"/>
+      </w:pPr>
+      <w:proofErr w:type="spellStart"/>
+      <w:r>
+        <w:t>Facade</w:t>
+      </w:r>
+      <w:proofErr w:type="spellEnd"/>
+      <w:r>
+        <w:t xml:space="preserve"> implementációja</w:t>
+      </w:r>
+    </w:p>
+    <w:p>
+      <w:pPr>
+        <w:pStyle w:val="Listaszerbekezds"/>
+        <w:numPr>
+          <w:ilvl w:val="0"/>
+          <w:numId w:val="4"/>
+        </w:numPr>
+      </w:pPr>
+      <w:r>
+        <w:t>Nézzük meg, hogy lehet-e egyszerűbb interfészt biztosítani, mint amit egy meglévő alrendszer biztosít.</w:t>
+      </w:r>
+    </w:p>
+    <w:p>
+      <w:pPr>
+        <w:pStyle w:val="Listaszerbekezds"/>
+        <w:numPr>
+          <w:ilvl w:val="0"/>
+          <w:numId w:val="4"/>
+        </w:numPr>
+      </w:pPr>
+      <w:r>
+        <w:t xml:space="preserve">Interfész implementálása az új </w:t>
+      </w:r>
+      <w:proofErr w:type="spellStart"/>
+      <w:r>
+        <w:t>facade</w:t>
+      </w:r>
+      <w:proofErr w:type="spellEnd"/>
+      <w:r>
+        <w:t xml:space="preserve"> osztályban.</w:t>
+      </w:r>
+    </w:p>
+    <w:p>
+      <w:pPr>
+        <w:pStyle w:val="Listaszerbekezds"/>
+        <w:numPr>
+          <w:ilvl w:val="0"/>
+          <w:numId w:val="4"/>
+        </w:numPr>
+      </w:pPr>
+      <w:r>
+        <w:t xml:space="preserve">A </w:t>
+      </w:r>
+      <w:proofErr w:type="spellStart"/>
+      <w:r>
+        <w:t>facade-nek</w:t>
+      </w:r>
+      <w:proofErr w:type="spellEnd"/>
+      <w:r>
+        <w:t xml:space="preserve"> át kell irányítania a kódból érkező hívásokat az alrendszer megfelelő objektumaihoz.</w:t>
+      </w:r>
+    </w:p>
+    <w:p>
+      <w:pPr>
+        <w:pStyle w:val="Listaszerbekezds"/>
+        <w:numPr>
+          <w:ilvl w:val="0"/>
+          <w:numId w:val="4"/>
+        </w:numPr>
+      </w:pPr>
+      <w:r>
+        <w:t xml:space="preserve">Innentől kezdve a kódban csak a </w:t>
+      </w:r>
+      <w:proofErr w:type="spellStart"/>
+      <w:r>
+        <w:t>facade</w:t>
+      </w:r>
+      <w:proofErr w:type="spellEnd"/>
+      <w:r>
+        <w:t>-en keresztül kommunikáljon az alrendszer.</w:t>
+      </w:r>
+    </w:p>
+    <w:p>
+      <w:pPr>
+        <w:pStyle w:val="Listaszerbekezds"/>
+        <w:numPr>
+          <w:ilvl w:val="1"/>
+          <w:numId w:val="4"/>
+        </w:numPr>
+      </w:pPr>
+      <w:r>
+        <w:t>Mostantól a kód védve van az alrendszer kódjának bármilyen változásától.</w:t>
+      </w:r>
+    </w:p>
+    <w:p>
+      <w:pPr>
+        <w:pStyle w:val="Listaszerbekezds"/>
+        <w:numPr>
+          <w:ilvl w:val="1"/>
+          <w:numId w:val="4"/>
+        </w:numPr>
+      </w:pPr>
+      <w:r>
+        <w:t xml:space="preserve">Ha egy alrendszer új verzióra frissül, csak a </w:t>
+      </w:r>
+      <w:proofErr w:type="spellStart"/>
+      <w:r>
+        <w:t>facade</w:t>
+      </w:r>
+      <w:proofErr w:type="spellEnd"/>
+      <w:r>
+        <w:t xml:space="preserve"> kódot kell módosítani.</w:t>
+      </w:r>
+    </w:p>
+    <w:p>
+      <w:pPr>
+        <w:pStyle w:val="Cmsor3"/>
+      </w:pPr>
+      <w:proofErr w:type="spellStart"/>
+      <w:r>
+        <w:t>Facade</w:t>
+      </w:r>
+      <w:proofErr w:type="spellEnd"/>
+      <w:r>
+        <w:t xml:space="preserve"> előny</w:t>
+      </w:r>
+      <w:r>
+        <w:t>e</w:t>
+      </w:r>
+      <w:r>
+        <w:t xml:space="preserve"> és hátrány</w:t>
+      </w:r>
+      <w:r>
+        <w:t>a</w:t>
+      </w:r>
+    </w:p>
+    <w:p>
+      <w:pPr>
+        <w:pStyle w:val="Listaszerbekezds"/>
+        <w:numPr>
+          <w:ilvl w:val="0"/>
+          <w:numId w:val="2"/>
+        </w:numPr>
+      </w:pPr>
+      <w:r>
+        <w:rPr>
+          <w:b/>
+          <w:bCs/>
+        </w:rPr>
+        <w:t>Előny</w:t>
+      </w:r>
+    </w:p>
+    <w:p>
+      <w:pPr>
+        <w:pStyle w:val="Listaszerbekezds"/>
+        <w:numPr>
+          <w:ilvl w:val="1"/>
+          <w:numId w:val="2"/>
+        </w:numPr>
+      </w:pPr>
+      <w:r>
+        <w:t>Elszigetelhető a kód az alrendszer komplexitásától.</w:t>
+      </w:r>
+    </w:p>
+    <w:p>
+      <w:pPr>
+        <w:pStyle w:val="Listaszerbekezds"/>
+        <w:numPr>
+          <w:ilvl w:val="0"/>
+          <w:numId w:val="2"/>
+        </w:numPr>
+      </w:pPr>
+      <w:r>
+        <w:rPr>
+          <w:b/>
+          <w:bCs/>
+        </w:rPr>
+        <w:t>Hátrány</w:t>
+      </w:r>
+    </w:p>
+    <w:p>
+      <w:pPr>
+        <w:pStyle w:val="Listaszerbekezds"/>
+        <w:numPr>
+          <w:ilvl w:val="1"/>
+          <w:numId w:val="2"/>
+        </w:numPr>
+      </w:pPr>
+      <w:r>
+        <w:t xml:space="preserve">„god </w:t>
+      </w:r>
+      <w:proofErr w:type="spellStart"/>
+      <w:r>
+        <w:t>object</w:t>
+      </w:r>
+      <w:proofErr w:type="spellEnd"/>
+      <w:r>
+        <w:t>” lehet belőle</w:t>
+      </w:r>
+    </w:p>
+    <w:p>
+      <w:pPr>
+        <w:pStyle w:val="Cmsor2"/>
+      </w:pPr>
+      <w:r>
+        <w:t>Proxy</w:t>
+      </w:r>
+    </w:p>
+    <w:p>
+      <w:pPr>
+        <w:pStyle w:val="Listaszerbekezds"/>
+        <w:numPr>
+          <w:ilvl w:val="0"/>
+          <w:numId w:val="2"/>
+        </w:numPr>
+      </w:pPr>
+      <w:r>
+        <w:t xml:space="preserve">Lehetővé teszi egy másik objektum helyettesítőjének vagy </w:t>
+      </w:r>
+      <w:proofErr w:type="spellStart"/>
+      <w:r>
+        <w:t>placeholder-jének</w:t>
+      </w:r>
+      <w:proofErr w:type="spellEnd"/>
+      <w:r>
+        <w:t>/helytartójának biztosítását.</w:t>
+      </w:r>
+    </w:p>
+    <w:p>
+      <w:pPr>
+        <w:pStyle w:val="Listaszerbekezds"/>
+        <w:numPr>
+          <w:ilvl w:val="0"/>
+          <w:numId w:val="2"/>
+        </w:numPr>
+      </w:pPr>
+      <w:r>
+        <w:t>A proxy ellenőrzi az eredeti objektumhoz való hozzáférést, lehetővé téve, hogy valamit elvégezzen, mielőtt vagy miután a kérés eljut az eredeti objektumhoz.</w:t>
+      </w:r>
+    </w:p>
+    <w:p>
+      <w:pPr>
+        <w:pStyle w:val="Listaszerbekezds"/>
+        <w:numPr>
+          <w:ilvl w:val="0"/>
+          <w:numId w:val="2"/>
+        </w:numPr>
+      </w:pPr>
+      <w:r>
+        <w:rPr>
+          <w:b/>
+          <w:bCs/>
+        </w:rPr>
+        <w:t>Probléma</w:t>
+      </w:r>
+    </w:p>
+    <w:p>
+      <w:pPr>
+        <w:pStyle w:val="Listaszerbekezds"/>
+        <w:numPr>
+          <w:ilvl w:val="1"/>
+          <w:numId w:val="2"/>
+        </w:numPr>
+      </w:pPr>
+      <w:r>
+        <w:t>Miért akarjuk ellenőrizni az objektumhoz való hozzáférést?</w:t>
+      </w:r>
+    </w:p>
+    <w:p>
+      <w:pPr>
+        <w:pStyle w:val="Listaszerbekezds"/>
+        <w:numPr>
+          <w:ilvl w:val="2"/>
+          <w:numId w:val="2"/>
+        </w:numPr>
+      </w:pPr>
+      <w:r>
+        <w:t>Van egy hatalmas objektum, ami rengeteg rendszererőforrást fogyaszt és időnként szükség van rá, de nem mindig.</w:t>
+      </w:r>
+    </w:p>
+    <w:p>
+      <w:pPr>
+        <w:pStyle w:val="Listaszerbekezds"/>
+        <w:numPr>
+          <w:ilvl w:val="0"/>
+          <w:numId w:val="2"/>
+        </w:numPr>
+      </w:pPr>
+      <w:r>
+        <w:rPr>
+          <w:b/>
+          <w:bCs/>
+        </w:rPr>
+        <w:t>Lusta megoldás</w:t>
+      </w:r>
+    </w:p>
+    <w:p>
+      <w:pPr>
+        <w:pStyle w:val="Listaszerbekezds"/>
+        <w:numPr>
+          <w:ilvl w:val="1"/>
+          <w:numId w:val="2"/>
+        </w:numPr>
+      </w:pPr>
+      <w:r>
+        <w:t>Csak akkor hozzuk létre az objektumot, amikor tényleg szükség van rá.</w:t>
+      </w:r>
+    </w:p>
+    <w:p>
+      <w:pPr>
+        <w:pStyle w:val="Listaszerbekezds"/>
+        <w:numPr>
+          <w:ilvl w:val="1"/>
+          <w:numId w:val="2"/>
+        </w:numPr>
+      </w:pPr>
+      <w:r>
+        <w:t>Végre kellene hajtani néhány késleltetett inicializálási kódot, de ez kód</w:t>
+      </w:r>
+      <w:r>
+        <w:t xml:space="preserve"> </w:t>
+      </w:r>
+      <w:proofErr w:type="spellStart"/>
+      <w:r>
+        <w:t>duplikációt</w:t>
+      </w:r>
+      <w:proofErr w:type="spellEnd"/>
+      <w:r>
+        <w:t xml:space="preserve"> ok</w:t>
+      </w:r>
+      <w:r>
+        <w:t>ozn</w:t>
+      </w:r>
+      <w:r>
+        <w:t>a.</w:t>
+      </w:r>
+    </w:p>
+    <w:p>
+      <w:pPr>
+        <w:pStyle w:val="Listaszerbekezds"/>
+        <w:numPr>
+          <w:ilvl w:val="0"/>
+          <w:numId w:val="2"/>
+        </w:numPr>
+      </w:pPr>
+      <w:r>
+        <w:rPr>
+          <w:b/>
+          <w:bCs/>
+        </w:rPr>
+        <w:t>Megoldás</w:t>
+      </w:r>
+    </w:p>
+    <w:p>
+      <w:pPr>
+        <w:pStyle w:val="Listaszerbekezds"/>
+        <w:numPr>
+          <w:ilvl w:val="1"/>
+          <w:numId w:val="2"/>
+        </w:numPr>
+      </w:pPr>
+      <w:r>
+        <w:t>Hozzunk létre egy új proxy osztályt, aminek interfésze megegyezik az eredeti service objektummal.</w:t>
+      </w:r>
+    </w:p>
+    <w:p>
+      <w:pPr>
+        <w:pStyle w:val="Listaszerbekezds"/>
+        <w:numPr>
+          <w:ilvl w:val="1"/>
+          <w:numId w:val="2"/>
+        </w:numPr>
+      </w:pPr>
+      <w:r>
+        <w:t>Ezután frissíti az alkalmazást, hogy átadja a proxy objektumot az eredeti objektum összes kliensének.</w:t>
+      </w:r>
+    </w:p>
+    <w:p>
+      <w:pPr>
+        <w:pStyle w:val="Listaszerbekezds"/>
+        <w:numPr>
+          <w:ilvl w:val="1"/>
+          <w:numId w:val="2"/>
+        </w:numPr>
+      </w:pPr>
+      <w:r>
+        <w:t>A klienstől érkező kérés fogadásakor a proxy létrehoz egy valódi service objektumot és mindent átad neki.</w:t>
+      </w:r>
+    </w:p>
+    <w:p>
+      <w:pPr>
+        <w:pStyle w:val="Listaszerbekezds"/>
+        <w:numPr>
+          <w:ilvl w:val="0"/>
+          <w:numId w:val="2"/>
+        </w:numPr>
+      </w:pPr>
+      <w:r>
+        <w:rPr>
+          <w:b/>
+          <w:bCs/>
+        </w:rPr>
+        <w:t>Haszna</w:t>
+      </w:r>
+    </w:p>
+    <w:p>
+      <w:pPr>
+        <w:pStyle w:val="Listaszerbekezds"/>
+        <w:numPr>
+          <w:ilvl w:val="1"/>
+          <w:numId w:val="2"/>
+        </w:numPr>
+      </w:pPr>
+      <w:r>
+        <w:lastRenderedPageBreak/>
+        <w:t>Ha valamit az osztály alapvető logikája előtt vagy után kell végrehajtani, a proxy lehetővé teszi, hogy ezt az osztály megváltoztatása nélkül tegye.</w:t>
+      </w:r>
+    </w:p>
+    <w:p>
+      <w:pPr>
+        <w:pStyle w:val="Listaszerbekezds"/>
+        <w:numPr>
+          <w:ilvl w:val="1"/>
+          <w:numId w:val="2"/>
+        </w:numPr>
+      </w:pPr>
+      <w:r>
+        <w:t>Mivel a proxy ugyanazt az interfészt valósítja meg, mint az eredeti osztály, átadható bármely olyan kliensek, ami valódi szolgáltatásobjektumot vár.</w:t>
+      </w:r>
+    </w:p>
+    <w:p>
+      <w:pPr>
+        <w:pStyle w:val="Cmsor3"/>
+      </w:pPr>
+      <w:r>
+        <w:t>Proxy struktúra</w:t>
+      </w:r>
+    </w:p>
+    <w:p>
+      <w:r>
+        <w:t>https://wiki.sch.bme.hu/Tervez%C3%A9si_mint%C3%A1k_(Sznik%C3%A1k)#Proxy</w:t>
+      </w:r>
+    </w:p>
+    <w:p>
+      <w:pPr>
+        <w:pStyle w:val="Cmsor2"/>
+      </w:pPr>
+      <w:proofErr w:type="spellStart"/>
+      <w:r>
+        <w:t>Decorator</w:t>
+      </w:r>
+      <w:proofErr w:type="spellEnd"/>
+    </w:p>
+    <w:p>
+      <w:pPr>
+        <w:pStyle w:val="Cmsor2"/>
+      </w:pPr>
+      <w:proofErr w:type="spellStart"/>
+      <w:r>
+        <w:t>Flyweight</w:t>
+      </w:r>
+      <w:proofErr w:type="spellEnd"/>
+      <w:r>
+        <w:t xml:space="preserve"> trükkök</w:t>
+      </w:r>
+    </w:p>
+    <w:p>
+      <w:pPr>
+        <w:pStyle w:val="Cmsor2"/>
+      </w:pPr>
+      <w:proofErr w:type="spellStart"/>
+      <w:r>
+        <w:t>Flyweight</w:t>
+      </w:r>
+      <w:proofErr w:type="spellEnd"/>
+      <w:r>
+        <w:t xml:space="preserve"> a .NET osztályokban (</w:t>
+      </w:r>
+      <w:proofErr w:type="spellStart"/>
+      <w:r>
+        <w:t>String</w:t>
+      </w:r>
+      <w:proofErr w:type="spellEnd"/>
+      <w:r>
+        <w:t xml:space="preserve">, </w:t>
+      </w:r>
+      <w:proofErr w:type="spellStart"/>
+      <w:r>
+        <w:t>Type</w:t>
+      </w:r>
+      <w:proofErr w:type="spellEnd"/>
+      <w:r>
+        <w:t>).</w:t>
+      </w:r>
+    </w:p>
     <w:sectPr>
       <w:pgSz w:w="11906" w:h="16838"/>
       <w:pgMar w:top="1417" w:right="1417" w:bottom="1417" w:left="1417" w:header="708" w:footer="708" w:gutter="0"/>
@@ -46,8 +977,209 @@
 </file>
 
 <file path=word/numbering.xml><?xml version="1.0" encoding="utf-8"?>
-<w:numbering xmlns:wpc="http://schemas.microsoft.com/office/word/2010/wordprocessingCanvas" xmlns:cx="http://schemas.microsoft.com/office/drawing/2014/chartex" xmlns:cx1="http://schemas.microsoft.com/office/drawing/2015/9/8/chartex" xmlns:cx2="http://schemas.microsoft.com/office/drawing/2015/10/21/chartex" xmlns:cx3="http://schemas.microsoft.com/office/drawing/2016/5/9/chartex" xmlns:cx4="http://schemas.microsoft.com/office/drawing/2016/5/10/chartex" xmlns:cx5="http://schemas.microsoft.com/office/drawing/2016/5/11/chartex" xmlns:cx6="http://schemas.microsoft.com/office/drawing/2016/5/12/chartex" xmlns:cx7="http://schemas.microsoft.com/office/drawing/2016/5/13/chartex" xmlns:cx8="http://schemas.microsoft.com/office/drawing/2016/5/14/chartex" xmlns:mc="http://schemas.openxmlformats.org/markup-compatibility/2006" xmlns:aink="http://schemas.microsoft.com/office/drawing/2016/ink" xmlns:am3d="http://schemas.microsoft.com/office/drawing/2017/model3d" xmlns:o="urn:schemas-microsoft-com:office:office" xmlns:oel="http://schemas.microsoft.com/office/2019/extlst" xmlns:r="http://schemas.openxmlformats.org/officeDocument/2006/relationships" xmlns:m="http://schemas.openxmlformats.org/officeDocument/2006/math" xmlns:v="urn:schemas-microsoft-com:vml" xmlns:wp14="http://schemas.microsoft.com/office/word/2010/wordprocessingDrawing" xmlns:wp="http://schemas.openxmlformats.org/drawingml/2006/wordprocessingDrawing" xmlns:w10="urn:schemas-microsoft-com:office:word" xmlns:w="http://schemas.openxmlformats.org/wordprocessingml/2006/main" xmlns:w14="http://schemas.microsoft.com/office/word/2010/wordml" xmlns:w15="http://schemas.microsoft.com/office/word/2012/wordml" xmlns:w16cex="http://schemas.microsoft.com/office/word/2018/wordml/cex" xmlns:w16cid="http://schemas.microsoft.com/office/word/2016/wordml/cid" xmlns:w16="http://schemas.microsoft.com/office/word/2018/wordml" xmlns:w16sdtdh="http://schemas.microsoft.com/office/word/2020/wordml/sdtdatahash" xmlns:w16se="http://schemas.microsoft.com/office/word/2015/wordml/symex" xmlns:wpg="http://schemas.microsoft.com/office/word/2010/wordprocessingGroup" xmlns:wpi="http://schemas.microsoft.com/office/word/2010/wordprocessingInk" xmlns:wne="http://schemas.microsoft.com/office/word/2006/wordml" xmlns:wps="http://schemas.microsoft.com/office/word/2010/wordprocessingShape" mc:Ignorable="w14 w15 w16se w16cid w16 w16cex w16sdtdh wp14">
+<w:numbering xmlns:wpc="http://schemas.microsoft.com/office/word/2010/wordprocessingCanvas" xmlns:cx="http://schemas.microsoft.com/office/drawing/2014/chartex" xmlns:cx1="http://schemas.microsoft.com/office/drawing/2015/9/8/chartex" xmlns:cx2="http://schemas.microsoft.com/office/drawing/2015/10/21/chartex" xmlns:cx3="http://schemas.microsoft.com/office/drawing/2016/5/9/chartex" xmlns:cx4="http://schemas.microsoft.com/office/drawing/2016/5/10/chartex" xmlns:cx5="http://schemas.microsoft.com/office/drawing/2016/5/11/chartex" xmlns:cx6="http://schemas.microsoft.com/office/drawing/2016/5/12/chartex" xmlns:cx7="http://schemas.microsoft.com/office/drawing/2016/5/13/chartex" xmlns:cx8="http://schemas.microsoft.com/office/drawing/2016/5/14/chartex" xmlns:mc="http://schemas.openxmlformats.org/markup-compatibility/2006" xmlns:aink="http://schemas.microsoft.com/office/drawing/2016/ink" xmlns:am3d="http://schemas.microsoft.com/office/drawing/2017/model3d" xmlns:o="urn:schemas-microsoft-com:office:office" xmlns:oel="http://schemas.microsoft.com/office/2019/extlst" xmlns:r="http://schemas.openxmlformats.org/officeDocument/2006/relationships" xmlns:m="http://schemas.openxmlformats.org/officeDocument/2006/math" xmlns:v="urn:schemas-microsoft-com:vml" xmlns:wp14="http://schemas.microsoft.com/office/word/2010/wordprocessingDrawing" xmlns:wp="http://schemas.openxmlformats.org/drawingml/2006/wordprocessingDrawing" xmlns:w10="urn:schemas-microsoft-com:office:word" xmlns:w="http://schemas.openxmlformats.org/wordprocessingml/2006/main" xmlns:w14="http://schemas.microsoft.com/office/word/2010/wordml" xmlns:w15="http://schemas.microsoft.com/office/word/2012/wordml" xmlns:w16cex="http://schemas.microsoft.com/office/word/2018/wordml/cex" xmlns:w16cid="http://schemas.microsoft.com/office/word/2016/wordml/cid" xmlns:w16="http://schemas.microsoft.com/office/word/2018/wordml" xmlns:w16du="http://schemas.microsoft.com/office/word/2023/wordml/word16du" xmlns:w16sdtdh="http://schemas.microsoft.com/office/word/2020/wordml/sdtdatahash" xmlns:w16se="http://schemas.microsoft.com/office/word/2015/wordml/symex" xmlns:wpg="http://schemas.microsoft.com/office/word/2010/wordprocessingGroup" xmlns:wpi="http://schemas.microsoft.com/office/word/2010/wordprocessingInk" xmlns:wne="http://schemas.microsoft.com/office/word/2006/wordml" xmlns:wps="http://schemas.microsoft.com/office/word/2010/wordprocessingShape" mc:Ignorable="w14 w15 w16se w16cid w16 w16cex w16sdtdh wp14">
   <w:abstractNum w:abstractNumId="0" w15:restartNumberingAfterBreak="0">
+    <w:nsid w:val="19C84F0D"/>
+    <w:multiLevelType w:val="hybridMultilevel"/>
+    <w:tmpl w:val="7D8A8038"/>
+    <w:lvl w:ilvl="0" w:tplc="040E000F">
+      <w:start w:val="1"/>
+      <w:numFmt w:val="decimal"/>
+      <w:lvlText w:val="%1."/>
+      <w:lvlJc w:val="left"/>
+      <w:pPr>
+        <w:ind w:left="720" w:hanging="360"/>
+      </w:pPr>
+      <w:rPr>
+        <w:rFonts w:hint="default"/>
+      </w:rPr>
+    </w:lvl>
+    <w:lvl w:ilvl="1" w:tplc="040E0019">
+      <w:start w:val="1"/>
+      <w:numFmt w:val="lowerLetter"/>
+      <w:lvlText w:val="%2."/>
+      <w:lvlJc w:val="left"/>
+      <w:pPr>
+        <w:ind w:left="1440" w:hanging="360"/>
+      </w:pPr>
+    </w:lvl>
+    <w:lvl w:ilvl="2" w:tplc="040E001B">
+      <w:start w:val="1"/>
+      <w:numFmt w:val="lowerRoman"/>
+      <w:lvlText w:val="%3."/>
+      <w:lvlJc w:val="right"/>
+      <w:pPr>
+        <w:ind w:left="2160" w:hanging="180"/>
+      </w:pPr>
+    </w:lvl>
+    <w:lvl w:ilvl="3" w:tplc="040E000F" w:tentative="1">
+      <w:start w:val="1"/>
+      <w:numFmt w:val="decimal"/>
+      <w:lvlText w:val="%4."/>
+      <w:lvlJc w:val="left"/>
+      <w:pPr>
+        <w:ind w:left="2880" w:hanging="360"/>
+      </w:pPr>
+    </w:lvl>
+    <w:lvl w:ilvl="4" w:tplc="040E0019" w:tentative="1">
+      <w:start w:val="1"/>
+      <w:numFmt w:val="lowerLetter"/>
+      <w:lvlText w:val="%5."/>
+      <w:lvlJc w:val="left"/>
+      <w:pPr>
+        <w:ind w:left="3600" w:hanging="360"/>
+      </w:pPr>
+    </w:lvl>
+    <w:lvl w:ilvl="5" w:tplc="040E001B" w:tentative="1">
+      <w:start w:val="1"/>
+      <w:numFmt w:val="lowerRoman"/>
+      <w:lvlText w:val="%6."/>
+      <w:lvlJc w:val="right"/>
+      <w:pPr>
+        <w:ind w:left="4320" w:hanging="180"/>
+      </w:pPr>
+    </w:lvl>
+    <w:lvl w:ilvl="6" w:tplc="040E000F" w:tentative="1">
+      <w:start w:val="1"/>
+      <w:numFmt w:val="decimal"/>
+      <w:lvlText w:val="%7."/>
+      <w:lvlJc w:val="left"/>
+      <w:pPr>
+        <w:ind w:left="5040" w:hanging="360"/>
+      </w:pPr>
+    </w:lvl>
+    <w:lvl w:ilvl="7" w:tplc="040E0019" w:tentative="1">
+      <w:start w:val="1"/>
+      <w:numFmt w:val="lowerLetter"/>
+      <w:lvlText w:val="%8."/>
+      <w:lvlJc w:val="left"/>
+      <w:pPr>
+        <w:ind w:left="5760" w:hanging="360"/>
+      </w:pPr>
+    </w:lvl>
+    <w:lvl w:ilvl="8" w:tplc="040E001B" w:tentative="1">
+      <w:start w:val="1"/>
+      <w:numFmt w:val="lowerRoman"/>
+      <w:lvlText w:val="%9."/>
+      <w:lvlJc w:val="right"/>
+      <w:pPr>
+        <w:ind w:left="6480" w:hanging="180"/>
+      </w:pPr>
+    </w:lvl>
+  </w:abstractNum>
+  <w:abstractNum w:abstractNumId="1" w15:restartNumberingAfterBreak="0">
+    <w:nsid w:val="1C0E7F5C"/>
+    <w:multiLevelType w:val="hybridMultilevel"/>
+    <w:tmpl w:val="E556B25E"/>
+    <w:lvl w:ilvl="0" w:tplc="71625B5A">
+      <w:numFmt w:val="bullet"/>
+      <w:lvlText w:val="-"/>
+      <w:lvlJc w:val="left"/>
+      <w:pPr>
+        <w:ind w:left="720" w:hanging="360"/>
+      </w:pPr>
+      <w:rPr>
+        <w:rFonts w:ascii="Calibri" w:eastAsiaTheme="minorHAnsi" w:hAnsi="Calibri" w:cs="Calibri" w:hint="default"/>
+      </w:rPr>
+    </w:lvl>
+    <w:lvl w:ilvl="1" w:tplc="040E0003">
+      <w:start w:val="1"/>
+      <w:numFmt w:val="bullet"/>
+      <w:lvlText w:val="o"/>
+      <w:lvlJc w:val="left"/>
+      <w:pPr>
+        <w:ind w:left="1440" w:hanging="360"/>
+      </w:pPr>
+      <w:rPr>
+        <w:rFonts w:ascii="Courier New" w:hAnsi="Courier New" w:cs="Courier New" w:hint="default"/>
+      </w:rPr>
+    </w:lvl>
+    <w:lvl w:ilvl="2" w:tplc="040E0005">
+      <w:start w:val="1"/>
+      <w:numFmt w:val="bullet"/>
+      <w:lvlText w:val=""/>
+      <w:lvlJc w:val="left"/>
+      <w:pPr>
+        <w:ind w:left="2160" w:hanging="360"/>
+      </w:pPr>
+      <w:rPr>
+        <w:rFonts w:ascii="Wingdings" w:hAnsi="Wingdings" w:hint="default"/>
+      </w:rPr>
+    </w:lvl>
+    <w:lvl w:ilvl="3" w:tplc="040E0001" w:tentative="1">
+      <w:start w:val="1"/>
+      <w:numFmt w:val="bullet"/>
+      <w:lvlText w:val=""/>
+      <w:lvlJc w:val="left"/>
+      <w:pPr>
+        <w:ind w:left="2880" w:hanging="360"/>
+      </w:pPr>
+      <w:rPr>
+        <w:rFonts w:ascii="Symbol" w:hAnsi="Symbol" w:hint="default"/>
+      </w:rPr>
+    </w:lvl>
+    <w:lvl w:ilvl="4" w:tplc="040E0003" w:tentative="1">
+      <w:start w:val="1"/>
+      <w:numFmt w:val="bullet"/>
+      <w:lvlText w:val="o"/>
+      <w:lvlJc w:val="left"/>
+      <w:pPr>
+        <w:ind w:left="3600" w:hanging="360"/>
+      </w:pPr>
+      <w:rPr>
+        <w:rFonts w:ascii="Courier New" w:hAnsi="Courier New" w:cs="Courier New" w:hint="default"/>
+      </w:rPr>
+    </w:lvl>
+    <w:lvl w:ilvl="5" w:tplc="040E0005" w:tentative="1">
+      <w:start w:val="1"/>
+      <w:numFmt w:val="bullet"/>
+      <w:lvlText w:val=""/>
+      <w:lvlJc w:val="left"/>
+      <w:pPr>
+        <w:ind w:left="4320" w:hanging="360"/>
+      </w:pPr>
+      <w:rPr>
+        <w:rFonts w:ascii="Wingdings" w:hAnsi="Wingdings" w:hint="default"/>
+      </w:rPr>
+    </w:lvl>
+    <w:lvl w:ilvl="6" w:tplc="040E0001" w:tentative="1">
+      <w:start w:val="1"/>
+      <w:numFmt w:val="bullet"/>
+      <w:lvlText w:val=""/>
+      <w:lvlJc w:val="left"/>
+      <w:pPr>
+        <w:ind w:left="5040" w:hanging="360"/>
+      </w:pPr>
+      <w:rPr>
+        <w:rFonts w:ascii="Symbol" w:hAnsi="Symbol" w:hint="default"/>
+      </w:rPr>
+    </w:lvl>
+    <w:lvl w:ilvl="7" w:tplc="040E0003" w:tentative="1">
+      <w:start w:val="1"/>
+      <w:numFmt w:val="bullet"/>
+      <w:lvlText w:val="o"/>
+      <w:lvlJc w:val="left"/>
+      <w:pPr>
+        <w:ind w:left="5760" w:hanging="360"/>
+      </w:pPr>
+      <w:rPr>
+        <w:rFonts w:ascii="Courier New" w:hAnsi="Courier New" w:cs="Courier New" w:hint="default"/>
+      </w:rPr>
+    </w:lvl>
+    <w:lvl w:ilvl="8" w:tplc="040E0005" w:tentative="1">
+      <w:start w:val="1"/>
+      <w:numFmt w:val="bullet"/>
+      <w:lvlText w:val=""/>
+      <w:lvlJc w:val="left"/>
+      <w:pPr>
+        <w:ind w:left="6480" w:hanging="360"/>
+      </w:pPr>
+      <w:rPr>
+        <w:rFonts w:ascii="Wingdings" w:hAnsi="Wingdings" w:hint="default"/>
+      </w:rPr>
+    </w:lvl>
+  </w:abstractNum>
+  <w:abstractNum w:abstractNumId="2" w15:restartNumberingAfterBreak="0">
     <w:nsid w:val="5E790870"/>
     <w:multiLevelType w:val="hybridMultilevel"/>
     <w:tmpl w:val="716EE940"/>
@@ -136,8 +1268,106 @@
       </w:pPr>
     </w:lvl>
   </w:abstractNum>
+  <w:abstractNum w:abstractNumId="3" w15:restartNumberingAfterBreak="0">
+    <w:nsid w:val="7A183FAF"/>
+    <w:multiLevelType w:val="hybridMultilevel"/>
+    <w:tmpl w:val="40E4C6FE"/>
+    <w:lvl w:ilvl="0" w:tplc="040E000F">
+      <w:start w:val="1"/>
+      <w:numFmt w:val="decimal"/>
+      <w:lvlText w:val="%1."/>
+      <w:lvlJc w:val="left"/>
+      <w:pPr>
+        <w:ind w:left="720" w:hanging="360"/>
+      </w:pPr>
+      <w:rPr>
+        <w:rFonts w:hint="default"/>
+      </w:rPr>
+    </w:lvl>
+    <w:lvl w:ilvl="1" w:tplc="040E0019">
+      <w:start w:val="1"/>
+      <w:numFmt w:val="lowerLetter"/>
+      <w:lvlText w:val="%2."/>
+      <w:lvlJc w:val="left"/>
+      <w:pPr>
+        <w:ind w:left="1440" w:hanging="360"/>
+      </w:pPr>
+    </w:lvl>
+    <w:lvl w:ilvl="2" w:tplc="040E001B" w:tentative="1">
+      <w:start w:val="1"/>
+      <w:numFmt w:val="lowerRoman"/>
+      <w:lvlText w:val="%3."/>
+      <w:lvlJc w:val="right"/>
+      <w:pPr>
+        <w:ind w:left="2160" w:hanging="180"/>
+      </w:pPr>
+    </w:lvl>
+    <w:lvl w:ilvl="3" w:tplc="040E000F" w:tentative="1">
+      <w:start w:val="1"/>
+      <w:numFmt w:val="decimal"/>
+      <w:lvlText w:val="%4."/>
+      <w:lvlJc w:val="left"/>
+      <w:pPr>
+        <w:ind w:left="2880" w:hanging="360"/>
+      </w:pPr>
+    </w:lvl>
+    <w:lvl w:ilvl="4" w:tplc="040E0019" w:tentative="1">
+      <w:start w:val="1"/>
+      <w:numFmt w:val="lowerLetter"/>
+      <w:lvlText w:val="%5."/>
+      <w:lvlJc w:val="left"/>
+      <w:pPr>
+        <w:ind w:left="3600" w:hanging="360"/>
+      </w:pPr>
+    </w:lvl>
+    <w:lvl w:ilvl="5" w:tplc="040E001B" w:tentative="1">
+      <w:start w:val="1"/>
+      <w:numFmt w:val="lowerRoman"/>
+      <w:lvlText w:val="%6."/>
+      <w:lvlJc w:val="right"/>
+      <w:pPr>
+        <w:ind w:left="4320" w:hanging="180"/>
+      </w:pPr>
+    </w:lvl>
+    <w:lvl w:ilvl="6" w:tplc="040E000F" w:tentative="1">
+      <w:start w:val="1"/>
+      <w:numFmt w:val="decimal"/>
+      <w:lvlText w:val="%7."/>
+      <w:lvlJc w:val="left"/>
+      <w:pPr>
+        <w:ind w:left="5040" w:hanging="360"/>
+      </w:pPr>
+    </w:lvl>
+    <w:lvl w:ilvl="7" w:tplc="040E0019" w:tentative="1">
+      <w:start w:val="1"/>
+      <w:numFmt w:val="lowerLetter"/>
+      <w:lvlText w:val="%8."/>
+      <w:lvlJc w:val="left"/>
+      <w:pPr>
+        <w:ind w:left="5760" w:hanging="360"/>
+      </w:pPr>
+    </w:lvl>
+    <w:lvl w:ilvl="8" w:tplc="040E001B" w:tentative="1">
+      <w:start w:val="1"/>
+      <w:numFmt w:val="lowerRoman"/>
+      <w:lvlText w:val="%9."/>
+      <w:lvlJc w:val="right"/>
+      <w:pPr>
+        <w:ind w:left="6480" w:hanging="180"/>
+      </w:pPr>
+    </w:lvl>
+  </w:abstractNum>
   <w:num w:numId="1" w16cid:durableId="230703320">
+    <w:abstractNumId w:val="2"/>
+  </w:num>
+  <w:num w:numId="2" w16cid:durableId="1026446356">
+    <w:abstractNumId w:val="1"/>
+  </w:num>
+  <w:num w:numId="3" w16cid:durableId="820732912">
     <w:abstractNumId w:val="0"/>
+  </w:num>
+  <w:num w:numId="4" w16cid:durableId="403837236">
+    <w:abstractNumId w:val="3"/>
   </w:num>
 </w:numbering>
 </file>
@@ -541,6 +1771,71 @@
     <w:name w:val="Normal"/>
     <w:qFormat/>
   </w:style>
+  <w:style w:type="paragraph" w:styleId="Cmsor1">
+    <w:name w:val="heading 1"/>
+    <w:basedOn w:val="Norml"/>
+    <w:next w:val="Norml"/>
+    <w:link w:val="Cmsor1Char"/>
+    <w:uiPriority w:val="9"/>
+    <w:qFormat/>
+    <w:rsid w:val="00BE4A9C"/>
+    <w:pPr>
+      <w:keepNext/>
+      <w:keepLines/>
+      <w:spacing w:before="240" w:after="0"/>
+      <w:outlineLvl w:val="0"/>
+    </w:pPr>
+    <w:rPr>
+      <w:rFonts w:asciiTheme="majorHAnsi" w:eastAsiaTheme="majorEastAsia" w:hAnsiTheme="majorHAnsi" w:cstheme="majorBidi"/>
+      <w:color w:val="2F5496" w:themeColor="accent1" w:themeShade="BF"/>
+      <w:sz w:val="32"/>
+      <w:szCs w:val="32"/>
+    </w:rPr>
+  </w:style>
+  <w:style w:type="paragraph" w:styleId="Cmsor2">
+    <w:name w:val="heading 2"/>
+    <w:basedOn w:val="Norml"/>
+    <w:next w:val="Norml"/>
+    <w:link w:val="Cmsor2Char"/>
+    <w:uiPriority w:val="9"/>
+    <w:unhideWhenUsed/>
+    <w:qFormat/>
+    <w:rsid w:val="00991462"/>
+    <w:pPr>
+      <w:keepNext/>
+      <w:keepLines/>
+      <w:spacing w:before="40" w:after="0"/>
+      <w:outlineLvl w:val="1"/>
+    </w:pPr>
+    <w:rPr>
+      <w:rFonts w:asciiTheme="majorHAnsi" w:eastAsiaTheme="majorEastAsia" w:hAnsiTheme="majorHAnsi" w:cstheme="majorBidi"/>
+      <w:color w:val="2F5496" w:themeColor="accent1" w:themeShade="BF"/>
+      <w:sz w:val="26"/>
+      <w:szCs w:val="26"/>
+    </w:rPr>
+  </w:style>
+  <w:style w:type="paragraph" w:styleId="Cmsor3">
+    <w:name w:val="heading 3"/>
+    <w:basedOn w:val="Norml"/>
+    <w:next w:val="Norml"/>
+    <w:link w:val="Cmsor3Char"/>
+    <w:uiPriority w:val="9"/>
+    <w:unhideWhenUsed/>
+    <w:qFormat/>
+    <w:rsid w:val="008D0857"/>
+    <w:pPr>
+      <w:keepNext/>
+      <w:keepLines/>
+      <w:spacing w:before="40" w:after="0"/>
+      <w:outlineLvl w:val="2"/>
+    </w:pPr>
+    <w:rPr>
+      <w:rFonts w:asciiTheme="majorHAnsi" w:eastAsiaTheme="majorEastAsia" w:hAnsiTheme="majorHAnsi" w:cstheme="majorBidi"/>
+      <w:color w:val="1F3763" w:themeColor="accent1" w:themeShade="7F"/>
+      <w:sz w:val="24"/>
+      <w:szCs w:val="24"/>
+    </w:rPr>
+  </w:style>
   <w:style w:type="character" w:default="1" w:styleId="Bekezdsalapbettpusa">
     <w:name w:val="Default Paragraph Font"/>
     <w:uiPriority w:val="1"/>
@@ -579,6 +1874,79 @@
       <w:ind w:left="720"/>
       <w:contextualSpacing/>
     </w:pPr>
+  </w:style>
+  <w:style w:type="paragraph" w:styleId="Cm">
+    <w:name w:val="Title"/>
+    <w:basedOn w:val="Norml"/>
+    <w:next w:val="Norml"/>
+    <w:link w:val="CmChar"/>
+    <w:uiPriority w:val="10"/>
+    <w:qFormat/>
+    <w:rsid w:val="009E1C79"/>
+    <w:pPr>
+      <w:spacing w:after="0" w:line="240" w:lineRule="auto"/>
+      <w:contextualSpacing/>
+    </w:pPr>
+    <w:rPr>
+      <w:rFonts w:asciiTheme="majorHAnsi" w:eastAsiaTheme="majorEastAsia" w:hAnsiTheme="majorHAnsi" w:cstheme="majorBidi"/>
+      <w:spacing w:val="-10"/>
+      <w:kern w:val="28"/>
+      <w:sz w:val="56"/>
+      <w:szCs w:val="56"/>
+    </w:rPr>
+  </w:style>
+  <w:style w:type="character" w:customStyle="1" w:styleId="CmChar">
+    <w:name w:val="Cím Char"/>
+    <w:basedOn w:val="Bekezdsalapbettpusa"/>
+    <w:link w:val="Cm"/>
+    <w:uiPriority w:val="10"/>
+    <w:rsid w:val="009E1C79"/>
+    <w:rPr>
+      <w:rFonts w:asciiTheme="majorHAnsi" w:eastAsiaTheme="majorEastAsia" w:hAnsiTheme="majorHAnsi" w:cstheme="majorBidi"/>
+      <w:spacing w:val="-10"/>
+      <w:kern w:val="28"/>
+      <w:sz w:val="56"/>
+      <w:szCs w:val="56"/>
+    </w:rPr>
+  </w:style>
+  <w:style w:type="character" w:customStyle="1" w:styleId="Cmsor1Char">
+    <w:name w:val="Címsor 1 Char"/>
+    <w:basedOn w:val="Bekezdsalapbettpusa"/>
+    <w:link w:val="Cmsor1"/>
+    <w:uiPriority w:val="9"/>
+    <w:rsid w:val="00BE4A9C"/>
+    <w:rPr>
+      <w:rFonts w:asciiTheme="majorHAnsi" w:eastAsiaTheme="majorEastAsia" w:hAnsiTheme="majorHAnsi" w:cstheme="majorBidi"/>
+      <w:color w:val="2F5496" w:themeColor="accent1" w:themeShade="BF"/>
+      <w:sz w:val="32"/>
+      <w:szCs w:val="32"/>
+    </w:rPr>
+  </w:style>
+  <w:style w:type="character" w:customStyle="1" w:styleId="Cmsor2Char">
+    <w:name w:val="Címsor 2 Char"/>
+    <w:basedOn w:val="Bekezdsalapbettpusa"/>
+    <w:link w:val="Cmsor2"/>
+    <w:uiPriority w:val="9"/>
+    <w:rsid w:val="00991462"/>
+    <w:rPr>
+      <w:rFonts w:asciiTheme="majorHAnsi" w:eastAsiaTheme="majorEastAsia" w:hAnsiTheme="majorHAnsi" w:cstheme="majorBidi"/>
+      <w:color w:val="2F5496" w:themeColor="accent1" w:themeShade="BF"/>
+      <w:sz w:val="26"/>
+      <w:szCs w:val="26"/>
+    </w:rPr>
+  </w:style>
+  <w:style w:type="character" w:customStyle="1" w:styleId="Cmsor3Char">
+    <w:name w:val="Címsor 3 Char"/>
+    <w:basedOn w:val="Bekezdsalapbettpusa"/>
+    <w:link w:val="Cmsor3"/>
+    <w:uiPriority w:val="9"/>
+    <w:rsid w:val="008D0857"/>
+    <w:rPr>
+      <w:rFonts w:asciiTheme="majorHAnsi" w:eastAsiaTheme="majorEastAsia" w:hAnsiTheme="majorHAnsi" w:cstheme="majorBidi"/>
+      <w:color w:val="1F3763" w:themeColor="accent1" w:themeShade="7F"/>
+      <w:sz w:val="24"/>
+      <w:szCs w:val="24"/>
+    </w:rPr>
   </w:style>
 </w:styles>
 </file>

</xml_diff>

<commit_message>
SZTGUI - 10. Gang-of-Four tervezési minták 6
</commit_message>
<xml_diff>
--- a/SZTGUI/10. Gang-of-Four tervezési minták 6.docx
+++ b/SZTGUI/10. Gang-of-Four tervezési minták 6.docx
@@ -7,39 +7,24 @@
         <w:pStyle w:val="Cm"/>
       </w:pPr>
       <w:r>
-        <w:t>Gang-of-</w:t>
-      </w:r>
-      <w:proofErr w:type="spellStart"/>
-      <w:r>
-        <w:t>Four</w:t>
-      </w:r>
-      <w:proofErr w:type="spellEnd"/>
-      <w:r>
-        <w:t xml:space="preserve"> tervezési minták 6</w:t>
+        <w:t>Gang-of-Four tervezési minták 6</w:t>
       </w:r>
     </w:p>
     <w:p>
       <w:pPr>
         <w:pStyle w:val="Cmsor1"/>
       </w:pPr>
-      <w:proofErr w:type="spellStart"/>
-      <w:r>
-        <w:t>Struktúrális</w:t>
-      </w:r>
-      <w:proofErr w:type="spellEnd"/>
-      <w:r>
-        <w:t xml:space="preserve"> minták</w:t>
+      <w:r>
+        <w:t>Struktúrális minták</w:t>
       </w:r>
     </w:p>
     <w:p>
       <w:pPr>
         <w:pStyle w:val="Cmsor2"/>
       </w:pPr>
-      <w:proofErr w:type="spellStart"/>
       <w:r>
         <w:t>Facade</w:t>
       </w:r>
-      <w:proofErr w:type="spellEnd"/>
       <w:r>
         <w:t xml:space="preserve"> (</w:t>
       </w:r>
@@ -63,8 +48,18 @@
           <w:ilvl w:val="0"/>
           <w:numId w:val="2"/>
         </w:numPr>
-      </w:pPr>
-      <w:r>
+        <w:rPr>
+          <w:b/>
+          <w:bCs/>
+          <w:u w:val="single"/>
+        </w:rPr>
+      </w:pPr>
+      <w:r>
+        <w:rPr>
+          <w:b/>
+          <w:bCs/>
+          <w:u w:val="single"/>
+        </w:rPr>
         <w:t>Egységes interfészt definiál egy alrendszer interfészeinek halmazához.</w:t>
       </w:r>
     </w:p>
@@ -93,15 +88,7 @@
         </w:numPr>
       </w:pPr>
       <w:r>
-        <w:t xml:space="preserve">Kód széleskörű objektumokkal rendelkezik, amik egy </w:t>
-      </w:r>
-      <w:proofErr w:type="spellStart"/>
-      <w:r>
-        <w:t>library-hez</w:t>
-      </w:r>
-      <w:proofErr w:type="spellEnd"/>
-      <w:r>
-        <w:t xml:space="preserve"> vagy keretrendszerhez tartozik.</w:t>
+        <w:t>Kód széleskörű objektumokkal rendelkezik, amik egy library-hez vagy keretrendszerhez tartozik.</w:t>
       </w:r>
     </w:p>
     <w:p>
@@ -168,15 +155,7 @@
         </w:numPr>
       </w:pPr>
       <w:r>
-        <w:t xml:space="preserve">Praktikus, ha integrálni kell az alkalmazást integrálni kell egy </w:t>
-      </w:r>
-      <w:proofErr w:type="spellStart"/>
-      <w:r>
-        <w:t>library</w:t>
-      </w:r>
-      <w:proofErr w:type="spellEnd"/>
-      <w:r>
-        <w:t>-vel, ami sok funkcióval rendelkezik, de csak egy kis részére van szükség.</w:t>
+        <w:t>Praktikus, ha integrálni kell az alkalmazást integrálni kell egy library-vel, ami sok funkcióval rendelkezik, de csak egy kis részére van szükség.</w:t>
       </w:r>
     </w:p>
     <w:p>
@@ -210,21 +189,935 @@
         <w:t>Tehát azon az osztályon belül eléri azt a metódust, amivel lehet konvertálni</w:t>
       </w:r>
       <w:r>
-        <w:t xml:space="preserve"> és azt hozzácsatoljuk a konvertáló </w:t>
-      </w:r>
-      <w:proofErr w:type="spellStart"/>
-      <w:r>
-        <w:t>library</w:t>
-      </w:r>
-      <w:proofErr w:type="spellEnd"/>
-      <w:r>
-        <w:t xml:space="preserve">-vel, akkor megvan az első </w:t>
-      </w:r>
-      <w:proofErr w:type="spellStart"/>
-      <w:r>
-        <w:t>facade</w:t>
-      </w:r>
-      <w:proofErr w:type="spellEnd"/>
+        <w:t xml:space="preserve"> és azt hozzácsatoljuk a konvertáló library-vel, akkor megvan az első facade.</w:t>
+      </w:r>
+    </w:p>
+    <w:p>
+      <w:pPr>
+        <w:pStyle w:val="Cmsor3"/>
+      </w:pPr>
+      <w:r>
+        <w:t>Facade használati esetek</w:t>
+      </w:r>
+    </w:p>
+    <w:p>
+      <w:pPr>
+        <w:pStyle w:val="Listaszerbekezds"/>
+        <w:numPr>
+          <w:ilvl w:val="0"/>
+          <w:numId w:val="2"/>
+        </w:numPr>
+      </w:pPr>
+      <w:r>
+        <w:t xml:space="preserve">Akkor használjuk, </w:t>
+      </w:r>
+      <w:r>
+        <w:t>ha egyszerű interfészt szeretnénk biztosítani egy komplex rendszer felé.</w:t>
+      </w:r>
+    </w:p>
+    <w:p>
+      <w:pPr>
+        <w:pStyle w:val="Listaszerbekezds"/>
+        <w:numPr>
+          <w:ilvl w:val="0"/>
+          <w:numId w:val="2"/>
+        </w:numPr>
+      </w:pPr>
+      <w:r>
+        <w:t>Akkor használjuk, ha számos függőség van a kliens és az alrendszerek osztályai között.</w:t>
+      </w:r>
+    </w:p>
+    <w:p>
+      <w:pPr>
+        <w:pStyle w:val="Listaszerbekezds"/>
+        <w:numPr>
+          <w:ilvl w:val="0"/>
+          <w:numId w:val="2"/>
+        </w:numPr>
+      </w:pPr>
+      <w:r>
+        <w:t>Rétegeléskor</w:t>
+      </w:r>
+    </w:p>
+    <w:p>
+      <w:pPr>
+        <w:pStyle w:val="Cmsor3"/>
+      </w:pPr>
+      <w:r>
+        <w:t>Facade implementációja</w:t>
+      </w:r>
+    </w:p>
+    <w:p>
+      <w:pPr>
+        <w:pStyle w:val="Listaszerbekezds"/>
+        <w:numPr>
+          <w:ilvl w:val="0"/>
+          <w:numId w:val="4"/>
+        </w:numPr>
+      </w:pPr>
+      <w:r>
+        <w:t>Nézzük meg, hogy lehet-e egyszerűbb interfészt biztosítani, mint amit egy meglévő alrendszer biztosít.</w:t>
+      </w:r>
+    </w:p>
+    <w:p>
+      <w:pPr>
+        <w:pStyle w:val="Listaszerbekezds"/>
+        <w:numPr>
+          <w:ilvl w:val="0"/>
+          <w:numId w:val="4"/>
+        </w:numPr>
+      </w:pPr>
+      <w:r>
+        <w:t>Interfész implementálása az új facade osztályban.</w:t>
+      </w:r>
+    </w:p>
+    <w:p>
+      <w:pPr>
+        <w:pStyle w:val="Listaszerbekezds"/>
+        <w:numPr>
+          <w:ilvl w:val="0"/>
+          <w:numId w:val="4"/>
+        </w:numPr>
+      </w:pPr>
+      <w:r>
+        <w:t>A facade-nek át kell irányítania a kódból érkező hívásokat az alrendszer megfelelő objektumaihoz.</w:t>
+      </w:r>
+    </w:p>
+    <w:p>
+      <w:pPr>
+        <w:pStyle w:val="Listaszerbekezds"/>
+        <w:numPr>
+          <w:ilvl w:val="0"/>
+          <w:numId w:val="4"/>
+        </w:numPr>
+      </w:pPr>
+      <w:r>
+        <w:t>Innentől kezdve a kódban csak a facade-en keresztül kommunikáljon az alrendszer.</w:t>
+      </w:r>
+    </w:p>
+    <w:p>
+      <w:pPr>
+        <w:pStyle w:val="Listaszerbekezds"/>
+        <w:numPr>
+          <w:ilvl w:val="1"/>
+          <w:numId w:val="4"/>
+        </w:numPr>
+      </w:pPr>
+      <w:r>
+        <w:t>Mostantól a kód védve van az alrendszer kódjának bármilyen változásától.</w:t>
+      </w:r>
+    </w:p>
+    <w:p>
+      <w:pPr>
+        <w:pStyle w:val="Listaszerbekezds"/>
+        <w:numPr>
+          <w:ilvl w:val="1"/>
+          <w:numId w:val="4"/>
+        </w:numPr>
+      </w:pPr>
+      <w:r>
+        <w:t>Ha egy alrendszer új verzióra frissül, csak a facade kódot kell módosítani.</w:t>
+      </w:r>
+    </w:p>
+    <w:p>
+      <w:pPr>
+        <w:pStyle w:val="Cmsor3"/>
+      </w:pPr>
+      <w:r>
+        <w:t>Facade előny</w:t>
+      </w:r>
+      <w:r>
+        <w:t>e</w:t>
+      </w:r>
+      <w:r>
+        <w:t xml:space="preserve"> és hátrány</w:t>
+      </w:r>
+      <w:r>
+        <w:t>a</w:t>
+      </w:r>
+    </w:p>
+    <w:p>
+      <w:pPr>
+        <w:pStyle w:val="Listaszerbekezds"/>
+        <w:numPr>
+          <w:ilvl w:val="0"/>
+          <w:numId w:val="2"/>
+        </w:numPr>
+      </w:pPr>
+      <w:r>
+        <w:rPr>
+          <w:b/>
+          <w:bCs/>
+        </w:rPr>
+        <w:t>Előny</w:t>
+      </w:r>
+    </w:p>
+    <w:p>
+      <w:pPr>
+        <w:pStyle w:val="Listaszerbekezds"/>
+        <w:numPr>
+          <w:ilvl w:val="1"/>
+          <w:numId w:val="2"/>
+        </w:numPr>
+      </w:pPr>
+      <w:r>
+        <w:t>Elszigetelhető a kód az alrendszer komplexitásától.</w:t>
+      </w:r>
+    </w:p>
+    <w:p>
+      <w:pPr>
+        <w:pStyle w:val="Listaszerbekezds"/>
+        <w:numPr>
+          <w:ilvl w:val="0"/>
+          <w:numId w:val="2"/>
+        </w:numPr>
+      </w:pPr>
+      <w:r>
+        <w:rPr>
+          <w:b/>
+          <w:bCs/>
+        </w:rPr>
+        <w:t>Hátrány</w:t>
+      </w:r>
+    </w:p>
+    <w:p>
+      <w:pPr>
+        <w:pStyle w:val="Listaszerbekezds"/>
+        <w:numPr>
+          <w:ilvl w:val="1"/>
+          <w:numId w:val="2"/>
+        </w:numPr>
+      </w:pPr>
+      <w:r>
+        <w:t>„god object” lehet belőle</w:t>
+      </w:r>
+    </w:p>
+    <w:p>
+      <w:pPr>
+        <w:pStyle w:val="Cmsor2"/>
+      </w:pPr>
+      <w:r>
+        <w:lastRenderedPageBreak/>
+        <w:t>Proxy</w:t>
+      </w:r>
+    </w:p>
+    <w:p>
+      <w:pPr>
+        <w:pStyle w:val="Listaszerbekezds"/>
+        <w:numPr>
+          <w:ilvl w:val="0"/>
+          <w:numId w:val="2"/>
+        </w:numPr>
+        <w:rPr>
+          <w:b/>
+          <w:bCs/>
+          <w:u w:val="single"/>
+        </w:rPr>
+      </w:pPr>
+      <w:r>
+        <w:rPr>
+          <w:b/>
+          <w:bCs/>
+          <w:u w:val="single"/>
+        </w:rPr>
+        <w:t>Objektum helyett</w:t>
+      </w:r>
+      <w:r>
+        <w:rPr>
+          <w:b/>
+          <w:bCs/>
+          <w:u w:val="single"/>
+        </w:rPr>
+        <w:t xml:space="preserve"> egy helyettesítő objektumot használ, ami szabályozza az objektumhoz való hozzáférést.</w:t>
+      </w:r>
+    </w:p>
+    <w:p>
+      <w:pPr>
+        <w:pStyle w:val="Listaszerbekezds"/>
+        <w:numPr>
+          <w:ilvl w:val="0"/>
+          <w:numId w:val="2"/>
+        </w:numPr>
+      </w:pPr>
+      <w:r>
+        <w:rPr>
+          <w:b/>
+          <w:bCs/>
+        </w:rPr>
+        <w:t>Probléma</w:t>
+      </w:r>
+      <w:r>
+        <w:rPr>
+          <w:b/>
+          <w:bCs/>
+        </w:rPr>
+        <w:t xml:space="preserve">: </w:t>
+      </w:r>
+      <w:r>
+        <w:t>Miért akarjuk ellenőrizni az objektumhoz való hozzáférést?</w:t>
+      </w:r>
+    </w:p>
+    <w:p>
+      <w:pPr>
+        <w:pStyle w:val="Listaszerbekezds"/>
+        <w:numPr>
+          <w:ilvl w:val="2"/>
+          <w:numId w:val="2"/>
+        </w:numPr>
+      </w:pPr>
+      <w:r>
+        <w:t>Van egy hatalmas objektum, ami rengeteg rendszererőforrást fogyaszt és időnként szükség van rá, de nem mindig.</w:t>
+      </w:r>
+    </w:p>
+    <w:p>
+      <w:pPr>
+        <w:pStyle w:val="Listaszerbekezds"/>
+        <w:numPr>
+          <w:ilvl w:val="0"/>
+          <w:numId w:val="2"/>
+        </w:numPr>
+      </w:pPr>
+      <w:r>
+        <w:rPr>
+          <w:b/>
+          <w:bCs/>
+        </w:rPr>
+        <w:t>Lusta megoldás</w:t>
+      </w:r>
+    </w:p>
+    <w:p>
+      <w:pPr>
+        <w:pStyle w:val="Listaszerbekezds"/>
+        <w:numPr>
+          <w:ilvl w:val="1"/>
+          <w:numId w:val="2"/>
+        </w:numPr>
+      </w:pPr>
+      <w:r>
+        <w:t>Csak akkor hozzuk létre az objektumot, amikor tényleg szükség van rá.</w:t>
+      </w:r>
+    </w:p>
+    <w:p>
+      <w:pPr>
+        <w:pStyle w:val="Listaszerbekezds"/>
+        <w:numPr>
+          <w:ilvl w:val="1"/>
+          <w:numId w:val="2"/>
+        </w:numPr>
+      </w:pPr>
+      <w:r>
+        <w:t>Végre kellene hajtani néhány késleltetett inicializálási kódot, de ez kód</w:t>
+      </w:r>
+      <w:r>
+        <w:t xml:space="preserve"> </w:t>
+      </w:r>
+      <w:r>
+        <w:t>duplikációt ok</w:t>
+      </w:r>
+      <w:r>
+        <w:t>ozn</w:t>
+      </w:r>
+      <w:r>
+        <w:t>a.</w:t>
+      </w:r>
+    </w:p>
+    <w:p>
+      <w:pPr>
+        <w:pStyle w:val="Listaszerbekezds"/>
+        <w:numPr>
+          <w:ilvl w:val="0"/>
+          <w:numId w:val="2"/>
+        </w:numPr>
+      </w:pPr>
+      <w:r>
+        <w:rPr>
+          <w:b/>
+          <w:bCs/>
+        </w:rPr>
+        <w:t>Megoldás</w:t>
+      </w:r>
+    </w:p>
+    <w:p>
+      <w:pPr>
+        <w:pStyle w:val="Listaszerbekezds"/>
+        <w:numPr>
+          <w:ilvl w:val="1"/>
+          <w:numId w:val="2"/>
+        </w:numPr>
+      </w:pPr>
+      <w:r>
+        <w:t>Hozzunk létre egy új proxy osztályt, aminek interfésze megegyezik az eredeti service objektummal.</w:t>
+      </w:r>
+    </w:p>
+    <w:p>
+      <w:pPr>
+        <w:pStyle w:val="Listaszerbekezds"/>
+        <w:numPr>
+          <w:ilvl w:val="1"/>
+          <w:numId w:val="2"/>
+        </w:numPr>
+      </w:pPr>
+      <w:r>
+        <w:t>Ezután frissíti az alkalmazást, hogy átadja a proxy objektumot az eredeti objektum összes kliensének.</w:t>
+      </w:r>
+    </w:p>
+    <w:p>
+      <w:pPr>
+        <w:pStyle w:val="Listaszerbekezds"/>
+        <w:numPr>
+          <w:ilvl w:val="1"/>
+          <w:numId w:val="2"/>
+        </w:numPr>
+      </w:pPr>
+      <w:r>
+        <w:t>A klienstől érkező kérés fogadásakor a proxy létrehoz egy valódi service objektumot és mindent átad neki.</w:t>
+      </w:r>
+    </w:p>
+    <w:p>
+      <w:pPr>
+        <w:pStyle w:val="Listaszerbekezds"/>
+        <w:numPr>
+          <w:ilvl w:val="0"/>
+          <w:numId w:val="2"/>
+        </w:numPr>
+      </w:pPr>
+      <w:r>
+        <w:rPr>
+          <w:b/>
+          <w:bCs/>
+        </w:rPr>
+        <w:t>Haszna</w:t>
+      </w:r>
+    </w:p>
+    <w:p>
+      <w:pPr>
+        <w:pStyle w:val="Listaszerbekezds"/>
+        <w:numPr>
+          <w:ilvl w:val="1"/>
+          <w:numId w:val="2"/>
+        </w:numPr>
+      </w:pPr>
+      <w:r>
+        <w:t>Ha valamit az osztály alapvető logikája előtt vagy után kell végrehajtani, a proxy lehetővé teszi, hogy ezt az osztály megváltoztatása nélkül tegye.</w:t>
+      </w:r>
+    </w:p>
+    <w:p>
+      <w:pPr>
+        <w:pStyle w:val="Listaszerbekezds"/>
+        <w:numPr>
+          <w:ilvl w:val="1"/>
+          <w:numId w:val="2"/>
+        </w:numPr>
+      </w:pPr>
+      <w:r>
+        <w:t>Mivel a proxy ugyanazt az interfészt valósítja meg, mint az eredeti osztály, átadható bármely olyan kliensek, ami valódi szolgáltatásobjektumot vár.</w:t>
+      </w:r>
+    </w:p>
+    <w:p>
+      <w:pPr>
+        <w:pStyle w:val="Cmsor3"/>
+      </w:pPr>
+      <w:r>
+        <w:t>Proxy struktúra</w:t>
+      </w:r>
+    </w:p>
+    <w:p>
+      <w:pPr>
+        <w:pStyle w:val="Listaszerbekezds"/>
+        <w:numPr>
+          <w:ilvl w:val="0"/>
+          <w:numId w:val="2"/>
+        </w:numPr>
+        <w:rPr>
+          <w:b/>
+          <w:bCs/>
+        </w:rPr>
+      </w:pPr>
+      <w:r>
+        <w:rPr>
+          <w:b/>
+          <w:bCs/>
+        </w:rPr>
+        <w:t>Subject</w:t>
+      </w:r>
+      <w:r>
+        <w:rPr>
+          <w:b/>
+          <w:bCs/>
+        </w:rPr>
+        <w:t xml:space="preserve">: </w:t>
+      </w:r>
+      <w:r>
+        <w:t>Közös interfészt biztosít a Subject és a Proxy számára (így tud a minta működni).</w:t>
+      </w:r>
+    </w:p>
+    <w:p>
+      <w:pPr>
+        <w:pStyle w:val="Listaszerbekezds"/>
+        <w:numPr>
+          <w:ilvl w:val="0"/>
+          <w:numId w:val="2"/>
+        </w:numPr>
+        <w:rPr>
+          <w:b/>
+          <w:bCs/>
+        </w:rPr>
+      </w:pPr>
+      <w:r>
+        <w:rPr>
+          <w:b/>
+          <w:bCs/>
+        </w:rPr>
+        <w:t xml:space="preserve">Realsubject: </w:t>
+      </w:r>
+      <w:r>
+        <w:t>A valódi objektum, amit a proxy elrejt.</w:t>
+      </w:r>
+    </w:p>
+    <w:p>
+      <w:pPr>
+        <w:pStyle w:val="Listaszerbekezds"/>
+        <w:numPr>
+          <w:ilvl w:val="0"/>
+          <w:numId w:val="2"/>
+        </w:numPr>
+        <w:rPr>
+          <w:b/>
+          <w:bCs/>
+        </w:rPr>
+      </w:pPr>
+      <w:r>
+        <w:rPr>
+          <w:b/>
+          <w:bCs/>
+        </w:rPr>
+        <w:t xml:space="preserve">Proxy: </w:t>
+      </w:r>
+      <w:r>
+        <w:t>Helyettesítő objektum, ami tartalmaz egy referenciát a tényleges objektumra, hogy el tudja azt érni.</w:t>
+      </w:r>
+      <w:r>
+        <w:t xml:space="preserve"> </w:t>
+      </w:r>
+      <w:r>
+        <w:t>Szabályozza a hozzáférést a tényleges objektumhoz, feladata lehet a tényleges objektum létrehozása, törlése.</w:t>
+      </w:r>
+    </w:p>
+    <w:p>
+      <w:pPr>
+        <w:pStyle w:val="Cmsor3"/>
+      </w:pPr>
+      <w:r>
+        <w:t>Proxy típusok</w:t>
+      </w:r>
+    </w:p>
+    <w:p>
+      <w:pPr>
+        <w:pStyle w:val="Listaszerbekezds"/>
+        <w:numPr>
+          <w:ilvl w:val="0"/>
+          <w:numId w:val="2"/>
+        </w:numPr>
+      </w:pPr>
+      <w:r>
+        <w:rPr>
+          <w:b/>
+          <w:bCs/>
+        </w:rPr>
+        <w:t xml:space="preserve">Távoli Proxy: </w:t>
+      </w:r>
+      <w:r>
+        <w:t>Távoli objektumok lokális megjelenítése „átlátszó” módon, tehát a kliens nem is érzékeli, hogy a tényleges objektum egy másik címtartományban vagy egy másik gépen van.</w:t>
+      </w:r>
+    </w:p>
+    <w:p>
+      <w:pPr>
+        <w:pStyle w:val="Listaszerbekezds"/>
+        <w:numPr>
+          <w:ilvl w:val="0"/>
+          <w:numId w:val="2"/>
+        </w:numPr>
+      </w:pPr>
+      <w:r>
+        <w:rPr>
+          <w:b/>
+          <w:bCs/>
+        </w:rPr>
+        <w:t xml:space="preserve">Virtuális Proxy: </w:t>
+      </w:r>
+      <w:r>
+        <w:t>Nagy erőforrás igényű objektumok szerinti létrehozása, például egy kép.</w:t>
+      </w:r>
+    </w:p>
+    <w:p>
+      <w:pPr>
+        <w:pStyle w:val="Listaszerbekezds"/>
+        <w:numPr>
+          <w:ilvl w:val="0"/>
+          <w:numId w:val="2"/>
+        </w:numPr>
+      </w:pPr>
+      <w:r>
+        <w:rPr>
+          <w:b/>
+          <w:bCs/>
+        </w:rPr>
+        <w:t>Védelmi Proxy:</w:t>
+      </w:r>
+      <w:r>
+        <w:t xml:space="preserve"> </w:t>
+      </w:r>
+      <w:r>
+        <w:t>A hozzáférést szabályozza különböző jogoknál.</w:t>
+      </w:r>
+    </w:p>
+    <w:p>
+      <w:pPr>
+        <w:pStyle w:val="Listaszerbekezds"/>
+        <w:numPr>
+          <w:ilvl w:val="0"/>
+          <w:numId w:val="2"/>
+        </w:numPr>
+      </w:pPr>
+      <w:r>
+        <w:rPr>
+          <w:b/>
+          <w:bCs/>
+        </w:rPr>
+        <w:t>Smart Pointer:</w:t>
+      </w:r>
+      <w:r>
+        <w:t xml:space="preserve"> Egy pointer egységbezárása, hogy bizonyos esetekben automatikus műveleteket hajtson végre, például lockolás.</w:t>
+      </w:r>
+    </w:p>
+    <w:p>
+      <w:pPr>
+        <w:pStyle w:val="Cmsor3"/>
+      </w:pPr>
+      <w:r>
+        <w:t>Proxy implementációja</w:t>
+      </w:r>
+    </w:p>
+    <w:p>
+      <w:pPr>
+        <w:pStyle w:val="Listaszerbekezds"/>
+        <w:numPr>
+          <w:ilvl w:val="0"/>
+          <w:numId w:val="6"/>
+        </w:numPr>
+      </w:pPr>
+      <w:r>
+        <w:t>Service interfész létrehozása</w:t>
+      </w:r>
+      <w:r>
+        <w:t xml:space="preserve"> vagy a proxy a service osztály alosztálya lesz és így örökli a service interfészét.</w:t>
+      </w:r>
+    </w:p>
+    <w:p>
+      <w:pPr>
+        <w:pStyle w:val="Listaszerbekezds"/>
+        <w:numPr>
+          <w:ilvl w:val="0"/>
+          <w:numId w:val="6"/>
+        </w:numPr>
+      </w:pPr>
+      <w:r>
+        <w:t>Proxy osztály létrehozása</w:t>
+      </w:r>
+      <w:r>
+        <w:t xml:space="preserve"> és egy field-et deklarálni kell, hogy lehessen hivatkozni a service-re.</w:t>
+      </w:r>
+    </w:p>
+    <w:p>
+      <w:pPr>
+        <w:pStyle w:val="Listaszerbekezds"/>
+        <w:numPr>
+          <w:ilvl w:val="0"/>
+          <w:numId w:val="6"/>
+        </w:numPr>
+      </w:pPr>
+      <w:r>
+        <w:t>Proxy metódusok implementálása.</w:t>
+      </w:r>
+    </w:p>
+    <w:p>
+      <w:pPr>
+        <w:pStyle w:val="Listaszerbekezds"/>
+        <w:numPr>
+          <w:ilvl w:val="0"/>
+          <w:numId w:val="6"/>
+        </w:numPr>
+      </w:pPr>
+      <w:r>
+        <w:t>Meg kell fontolni egy olyan létrehozási módszer bevezetését, ami eldönti, hogy a kliens proxy vagy valódi service-t kap-e.</w:t>
+      </w:r>
+      <w:r>
+        <w:t xml:space="preserve"> (Ez lehet egy statikus vagy factory metódus is.)</w:t>
+      </w:r>
+    </w:p>
+    <w:p>
+      <w:pPr>
+        <w:pStyle w:val="Listaszerbekezds"/>
+        <w:numPr>
+          <w:ilvl w:val="0"/>
+          <w:numId w:val="6"/>
+        </w:numPr>
+      </w:pPr>
+      <w:r>
+        <w:t>Service objektum inicializálás</w:t>
+      </w:r>
+      <w:r>
+        <w:t>a.</w:t>
+      </w:r>
+    </w:p>
+    <w:p>
+      <w:pPr>
+        <w:pStyle w:val="Cmsor3"/>
+      </w:pPr>
+      <w:r>
+        <w:lastRenderedPageBreak/>
+        <w:t>Proxy előnyei és hátrányai</w:t>
+      </w:r>
+    </w:p>
+    <w:p>
+      <w:pPr>
+        <w:pStyle w:val="Listaszerbekezds"/>
+        <w:numPr>
+          <w:ilvl w:val="0"/>
+          <w:numId w:val="2"/>
+        </w:numPr>
+      </w:pPr>
+      <w:r>
+        <w:rPr>
+          <w:b/>
+          <w:bCs/>
+        </w:rPr>
+        <w:t>Előnyök</w:t>
+      </w:r>
+    </w:p>
+    <w:p>
+      <w:pPr>
+        <w:pStyle w:val="Listaszerbekezds"/>
+        <w:numPr>
+          <w:ilvl w:val="1"/>
+          <w:numId w:val="2"/>
+        </w:numPr>
+      </w:pPr>
+      <w:r>
+        <w:t>A service objektumot a kliensek tudta nélkül is lehet vezérelni.</w:t>
+      </w:r>
+    </w:p>
+    <w:p>
+      <w:pPr>
+        <w:pStyle w:val="Listaszerbekezds"/>
+        <w:numPr>
+          <w:ilvl w:val="1"/>
+          <w:numId w:val="2"/>
+        </w:numPr>
+      </w:pPr>
+      <w:r>
+        <w:t>Akkor is működik a proxy, ha a service objektum nem áll készen vagy nem elérhető.</w:t>
+      </w:r>
+    </w:p>
+    <w:p>
+      <w:pPr>
+        <w:pStyle w:val="Listaszerbekezds"/>
+        <w:numPr>
+          <w:ilvl w:val="1"/>
+          <w:numId w:val="2"/>
+        </w:numPr>
+      </w:pPr>
+      <w:r>
+        <w:t>Open/Closed elv alapján működik</w:t>
+      </w:r>
+      <w:r>
+        <w:t>, tehát a service vagy a kliensek módosítása nélkül új proxy-kat lehet bevezetni.</w:t>
+      </w:r>
+    </w:p>
+    <w:p>
+      <w:pPr>
+        <w:pStyle w:val="Listaszerbekezds"/>
+        <w:numPr>
+          <w:ilvl w:val="0"/>
+          <w:numId w:val="2"/>
+        </w:numPr>
+      </w:pPr>
+      <w:r>
+        <w:rPr>
+          <w:b/>
+          <w:bCs/>
+        </w:rPr>
+        <w:t>Hátrányai</w:t>
+      </w:r>
+    </w:p>
+    <w:p>
+      <w:pPr>
+        <w:pStyle w:val="Listaszerbekezds"/>
+        <w:numPr>
+          <w:ilvl w:val="1"/>
+          <w:numId w:val="2"/>
+        </w:numPr>
+      </w:pPr>
+      <w:r>
+        <w:t>Bonyolult kód sok új osztálynál.</w:t>
+      </w:r>
+    </w:p>
+    <w:p>
+      <w:pPr>
+        <w:pStyle w:val="Listaszerbekezds"/>
+        <w:numPr>
+          <w:ilvl w:val="1"/>
+          <w:numId w:val="2"/>
+        </w:numPr>
+      </w:pPr>
+      <w:r>
+        <w:t>A service válasza késhet.</w:t>
+      </w:r>
+    </w:p>
+    <w:p>
+      <w:pPr>
+        <w:pStyle w:val="Cmsor2"/>
+      </w:pPr>
+      <w:r>
+        <w:t>Decorator</w:t>
+      </w:r>
+    </w:p>
+    <w:p>
+      <w:pPr>
+        <w:pStyle w:val="Listaszerbekezds"/>
+        <w:numPr>
+          <w:ilvl w:val="0"/>
+          <w:numId w:val="2"/>
+        </w:numPr>
+      </w:pPr>
+      <w:r>
+        <w:rPr>
+          <w:b/>
+          <w:bCs/>
+          <w:u w:val="single"/>
+        </w:rPr>
+        <w:t>Objektumok funkciójának dinamikus kiterjesztése, vagyis rugalmas alternatívája a leszármaztatásnak.</w:t>
+      </w:r>
+    </w:p>
+    <w:p>
+      <w:pPr>
+        <w:pStyle w:val="Listaszerbekezds"/>
+        <w:numPr>
+          <w:ilvl w:val="0"/>
+          <w:numId w:val="2"/>
+        </w:numPr>
+      </w:pPr>
+      <w:r>
+        <w:rPr>
+          <w:b/>
+          <w:bCs/>
+        </w:rPr>
+        <w:t>Probléma</w:t>
+      </w:r>
+    </w:p>
+    <w:p>
+      <w:pPr>
+        <w:pStyle w:val="Listaszerbekezds"/>
+        <w:numPr>
+          <w:ilvl w:val="1"/>
+          <w:numId w:val="2"/>
+        </w:numPr>
+      </w:pPr>
+      <w:r>
+        <w:t>Van egy notification library, amit más program arra használnak, hogy fontos eseményekről küldjön értesítést.</w:t>
+      </w:r>
+    </w:p>
+    <w:p>
+      <w:pPr>
+        <w:pStyle w:val="Listaszerbekezds"/>
+        <w:numPr>
+          <w:ilvl w:val="1"/>
+          <w:numId w:val="2"/>
+        </w:numPr>
+      </w:pPr>
+      <w:r>
+        <w:t>Használatkor kiderül, hogy csak email-eket lehet vele küldeni, és a programban pedig SMS-eket szeretne küldeni</w:t>
+      </w:r>
+      <w:r>
+        <w:t xml:space="preserve"> és így tovább.</w:t>
+      </w:r>
+    </w:p>
+    <w:p>
+      <w:pPr>
+        <w:pStyle w:val="Listaszerbekezds"/>
+        <w:numPr>
+          <w:ilvl w:val="1"/>
+          <w:numId w:val="2"/>
+        </w:numPr>
+      </w:pPr>
+      <w:r>
+        <w:t>Így alosztályokat hozunk létre, amik több értesítési módszert kombinálnak egy osztályon belül</w:t>
+      </w:r>
+      <w:r>
+        <w:t xml:space="preserve">, de ez azért </w:t>
+      </w:r>
+      <w:r>
+        <w:rPr>
+          <w:b/>
+          <w:bCs/>
+        </w:rPr>
+        <w:t>nem jó</w:t>
+      </w:r>
+      <w:r>
+        <w:t>, mert a könyvtári és a kliens kódot is megnöveli nagy mértékben.</w:t>
+      </w:r>
+    </w:p>
+    <w:p>
+      <w:pPr>
+        <w:pStyle w:val="Listaszerbekezds"/>
+        <w:numPr>
+          <w:ilvl w:val="0"/>
+          <w:numId w:val="2"/>
+        </w:numPr>
+      </w:pPr>
+      <w:r>
+        <w:rPr>
+          <w:b/>
+          <w:bCs/>
+        </w:rPr>
+        <w:t>Megoldás</w:t>
+      </w:r>
+    </w:p>
+    <w:p>
+      <w:pPr>
+        <w:pStyle w:val="Listaszerbekezds"/>
+        <w:numPr>
+          <w:ilvl w:val="1"/>
+          <w:numId w:val="2"/>
+        </w:numPr>
+      </w:pPr>
+      <w:r>
+        <w:t>Decorator-öket kell csinálni a különböző metódusokból, például az értesítő módszereknél, csinálunk SMS, Facebook, stb decorator-öket.</w:t>
+      </w:r>
+    </w:p>
+    <w:p>
+      <w:pPr>
+        <w:pStyle w:val="Listaszerbekezds"/>
+        <w:numPr>
+          <w:ilvl w:val="1"/>
+          <w:numId w:val="2"/>
+        </w:numPr>
+      </w:pPr>
+      <w:r>
+        <w:t>A decorator-ök ugyanazokat az interfészeket használják.</w:t>
+      </w:r>
+    </w:p>
+    <w:p>
+      <w:pPr>
+        <w:pStyle w:val="Listaszerbekezds"/>
+        <w:numPr>
+          <w:ilvl w:val="1"/>
+          <w:numId w:val="2"/>
+        </w:numPr>
+      </w:pPr>
+      <w:r>
+        <w:t>Példaként ha fázom, akkor felveszem egy pulóvert és ha még mindig fázom, akkor egy kabátot is felveszek</w:t>
+      </w:r>
       <w:r>
         <w:t>.</w:t>
       </w:r>
@@ -233,737 +1126,467 @@
       <w:pPr>
         <w:pStyle w:val="Cmsor3"/>
       </w:pPr>
-      <w:proofErr w:type="spellStart"/>
-      <w:r>
-        <w:t>Facade</w:t>
-      </w:r>
-      <w:proofErr w:type="spellEnd"/>
-      <w:r>
-        <w:t xml:space="preserve"> struktúra</w:t>
-      </w:r>
-    </w:p>
-    <w:p>
-      <w:pPr>
-        <w:jc w:val="center"/>
-      </w:pPr>
-      <w:r>
-        <w:rPr>
-          <w:noProof/>
-        </w:rPr>
-        <w:drawing>
-          <wp:inline distT="0" distB="0" distL="0" distR="0" wp14:anchorId="47F31693" wp14:editId="7275FB44">
-            <wp:extent cx="3714750" cy="2347047"/>
-            <wp:effectExtent l="0" t="0" r="0" b="0"/>
-            <wp:docPr id="1667100249" name="Kép 1" descr="A képen diagram látható&#10;&#10;Automatikusan generált leírás"/>
-            <wp:cNvGraphicFramePr>
-              <a:graphicFrameLocks xmlns:a="http://schemas.openxmlformats.org/drawingml/2006/main" noChangeAspect="1"/>
-            </wp:cNvGraphicFramePr>
-            <a:graphic xmlns:a="http://schemas.openxmlformats.org/drawingml/2006/main">
-              <a:graphicData uri="http://schemas.openxmlformats.org/drawingml/2006/picture">
-                <pic:pic xmlns:pic="http://schemas.openxmlformats.org/drawingml/2006/picture">
-                  <pic:nvPicPr>
-                    <pic:cNvPr id="1667100249" name="Kép 1" descr="A képen diagram látható&#10;&#10;Automatikusan generált leírás"/>
-                    <pic:cNvPicPr/>
-                  </pic:nvPicPr>
-                  <pic:blipFill>
-                    <a:blip r:embed="rId5"/>
-                    <a:stretch>
-                      <a:fillRect/>
-                    </a:stretch>
-                  </pic:blipFill>
-                  <pic:spPr>
-                    <a:xfrm>
-                      <a:off x="0" y="0"/>
-                      <a:ext cx="3721597" cy="2351373"/>
-                    </a:xfrm>
-                    <a:prstGeom prst="rect">
-                      <a:avLst/>
-                    </a:prstGeom>
-                  </pic:spPr>
-                </pic:pic>
-              </a:graphicData>
-            </a:graphic>
-          </wp:inline>
-        </w:drawing>
-      </w:r>
-    </w:p>
-    <w:p>
-      <w:pPr>
-        <w:pStyle w:val="Listaszerbekezds"/>
-        <w:numPr>
-          <w:ilvl w:val="0"/>
-          <w:numId w:val="3"/>
+      <w:r>
+        <w:t>Decorator használati esetek</w:t>
+      </w:r>
+    </w:p>
+    <w:p>
+      <w:pPr>
+        <w:pStyle w:val="Listaszerbekezds"/>
+        <w:numPr>
+          <w:ilvl w:val="0"/>
+          <w:numId w:val="2"/>
+        </w:numPr>
+      </w:pPr>
+      <w:r>
+        <w:t>Akkor használjuk, ha dinamikusan szeretnénk funkcionalitást/viselkedést hozzárendelni az egyes objektumokhoz.</w:t>
+      </w:r>
+    </w:p>
+    <w:p>
+      <w:pPr>
+        <w:pStyle w:val="Listaszerbekezds"/>
+        <w:numPr>
+          <w:ilvl w:val="0"/>
+          <w:numId w:val="2"/>
+        </w:numPr>
+      </w:pPr>
+      <w:r>
+        <w:t>Akkor használjuk, ha a funkcionalitást a kliens számára átlátszó módon szeretnénk az objektumhoz rendelni.</w:t>
+      </w:r>
+    </w:p>
+    <w:p>
+      <w:pPr>
+        <w:pStyle w:val="Listaszerbekezds"/>
+        <w:numPr>
+          <w:ilvl w:val="0"/>
+          <w:numId w:val="2"/>
+        </w:numPr>
+      </w:pPr>
+      <w:r>
+        <w:t>Akkor használjuk, amikor a származtatás nem praktikus.</w:t>
+      </w:r>
+    </w:p>
+    <w:p>
+      <w:pPr>
+        <w:pStyle w:val="Cmsor3"/>
+      </w:pPr>
+      <w:r>
+        <w:t>Decorator előnyei és hátrányai</w:t>
+      </w:r>
+    </w:p>
+    <w:p>
+      <w:pPr>
+        <w:pStyle w:val="Listaszerbekezds"/>
+        <w:numPr>
+          <w:ilvl w:val="0"/>
+          <w:numId w:val="2"/>
+        </w:numPr>
+      </w:pPr>
+      <w:r>
+        <w:rPr>
+          <w:b/>
+          <w:bCs/>
+        </w:rPr>
+        <w:t>Előnyei</w:t>
+      </w:r>
+    </w:p>
+    <w:p>
+      <w:pPr>
+        <w:pStyle w:val="Listaszerbekezds"/>
+        <w:numPr>
+          <w:ilvl w:val="1"/>
+          <w:numId w:val="2"/>
+        </w:numPr>
+      </w:pPr>
+      <w:r>
+        <w:t>Sokkal rugalmasabb, mint a statikus öröklődés.</w:t>
+      </w:r>
+    </w:p>
+    <w:p>
+      <w:pPr>
+        <w:pStyle w:val="Listaszerbekezds"/>
+        <w:numPr>
+          <w:ilvl w:val="1"/>
+          <w:numId w:val="2"/>
+        </w:numPr>
+      </w:pPr>
+      <w:r>
+        <w:t>Több testreszabható osztály határozza meg a tulajdonságokat.</w:t>
+      </w:r>
+    </w:p>
+    <w:p>
+      <w:pPr>
+        <w:pStyle w:val="Listaszerbekezds"/>
+        <w:numPr>
+          <w:ilvl w:val="0"/>
+          <w:numId w:val="2"/>
+        </w:numPr>
+      </w:pPr>
+      <w:r>
+        <w:rPr>
+          <w:b/>
+          <w:bCs/>
+        </w:rPr>
+        <w:t>Hátrányai</w:t>
+      </w:r>
+    </w:p>
+    <w:p>
+      <w:pPr>
+        <w:pStyle w:val="Listaszerbekezds"/>
+        <w:numPr>
+          <w:ilvl w:val="1"/>
+          <w:numId w:val="2"/>
+        </w:numPr>
+      </w:pPr>
+      <w:r>
+        <w:t>Bonyolultabb, mint az egyszerű öröklés, mert több osztály szerepel.</w:t>
+      </w:r>
+    </w:p>
+    <w:p>
+      <w:pPr>
+        <w:pStyle w:val="Listaszerbekezds"/>
+        <w:numPr>
+          <w:ilvl w:val="1"/>
+          <w:numId w:val="2"/>
+        </w:numPr>
+      </w:pPr>
+      <w:r>
+        <w:t>A decorator és a dekorált komponens interfésze azonos, de maga az osztály nem ugyanaz.</w:t>
+      </w:r>
+    </w:p>
+    <w:p>
+      <w:pPr>
+        <w:rPr>
+          <w:rFonts w:asciiTheme="majorHAnsi" w:eastAsiaTheme="majorEastAsia" w:hAnsiTheme="majorHAnsi" w:cstheme="majorBidi"/>
+          <w:color w:val="2F5496" w:themeColor="accent1" w:themeShade="BF"/>
+          <w:sz w:val="26"/>
+          <w:szCs w:val="26"/>
+        </w:rPr>
+      </w:pPr>
+      <w:r>
+        <w:br w:type="page"/>
+      </w:r>
+    </w:p>
+    <w:p>
+      <w:pPr>
+        <w:pStyle w:val="Cmsor2"/>
+      </w:pPr>
+      <w:r>
+        <w:lastRenderedPageBreak/>
+        <w:t>Flyweight trükkök</w:t>
+      </w:r>
+    </w:p>
+    <w:p>
+      <w:pPr>
+        <w:pStyle w:val="Listaszerbekezds"/>
+        <w:numPr>
+          <w:ilvl w:val="0"/>
+          <w:numId w:val="2"/>
+        </w:numPr>
+      </w:pPr>
+      <w:r>
+        <w:t>Nincs konkrét megoldás, sok trükköt biztosít a Flyweight minta.</w:t>
+      </w:r>
+    </w:p>
+    <w:p>
+      <w:pPr>
+        <w:pStyle w:val="Cmsor3"/>
+      </w:pPr>
+      <w:r>
+        <w:t>On-the-fly property-k</w:t>
+      </w:r>
+    </w:p>
+    <w:p>
+      <w:pPr>
+        <w:pStyle w:val="Listaszerbekezds"/>
+        <w:numPr>
+          <w:ilvl w:val="0"/>
+          <w:numId w:val="2"/>
+        </w:numPr>
+      </w:pPr>
+      <w:r>
+        <w:t>A memóriában nem foglalnak helyet</w:t>
+      </w:r>
+      <w:r>
+        <w:t xml:space="preserve"> ezek a property-k.</w:t>
+      </w:r>
+    </w:p>
+    <w:p>
+      <w:pPr>
+        <w:pStyle w:val="Listaszerbekezds"/>
+        <w:numPr>
+          <w:ilvl w:val="0"/>
+          <w:numId w:val="2"/>
+        </w:numPr>
+      </w:pPr>
+      <w:r>
+        <w:t>Amikor az adott property-t lekérjük, akkor lazy loading elven akkor hajtódik végre, amikor szükség van rá.</w:t>
+      </w:r>
+    </w:p>
+    <w:p>
+      <w:pPr>
+        <w:pStyle w:val="Listaszerbekezds"/>
+        <w:numPr>
+          <w:ilvl w:val="0"/>
+          <w:numId w:val="2"/>
+        </w:numPr>
+      </w:pPr>
+      <w:r>
+        <w:t>Amikor a főprogram elkéri az adott property-t, akkor hajtódik végre a „levegőben”</w:t>
+      </w:r>
+      <w:r>
+        <w:t>,</w:t>
+      </w:r>
+      <w:r>
+        <w:t xml:space="preserve"> emiatt nevezzük on-the-fly property-nek.</w:t>
+      </w:r>
+    </w:p>
+    <w:p>
+      <w:pPr>
+        <w:pStyle w:val="Listaszerbekezds"/>
+        <w:numPr>
+          <w:ilvl w:val="0"/>
+          <w:numId w:val="2"/>
+        </w:numPr>
+      </w:pPr>
+      <w:r>
+        <w:t>El kell dönteni, hogy mikor akarjuk használni, mert például ha rengeteg adat van és például azokon akarunk átlagolni, akkor az sokáig is eltarthat.</w:t>
+      </w:r>
+    </w:p>
+    <w:p>
+      <w:pPr>
+        <w:pStyle w:val="Listaszerbekezds"/>
+        <w:numPr>
+          <w:ilvl w:val="0"/>
+          <w:numId w:val="2"/>
+        </w:numPr>
+      </w:pPr>
+      <w:r>
+        <w:t>Ha nem használjuk, akkor pedig használjunk külön szálakat, aszinkron metódusokat például</w:t>
+      </w:r>
+      <w:r>
+        <w:t>.</w:t>
+      </w:r>
+    </w:p>
+    <w:p>
+      <w:pPr>
+        <w:pStyle w:val="Cmsor3"/>
+      </w:pPr>
+      <w:r>
+        <w:t>Objektumok közös részeinek eltárolása egyszer</w:t>
+      </w:r>
+    </w:p>
+    <w:p>
+      <w:pPr>
+        <w:pStyle w:val="Listaszerbekezds"/>
+        <w:numPr>
+          <w:ilvl w:val="0"/>
+          <w:numId w:val="2"/>
+        </w:numPr>
+      </w:pPr>
+      <w:r>
+        <w:t>Példány szintjén is megnézhetjük az adott tulajdonságot.</w:t>
+      </w:r>
+    </w:p>
+    <w:p>
+      <w:pPr>
+        <w:pStyle w:val="Listaszerbekezds"/>
+        <w:numPr>
+          <w:ilvl w:val="0"/>
+          <w:numId w:val="2"/>
+        </w:numPr>
+      </w:pPr>
+      <w:r>
+        <w:t>Felesleges tárolást lehet vele kiváltani</w:t>
+      </w:r>
+      <w:r>
+        <w:t>, mert olyan jellemzőket teszünk bele, amiket nem szeretnénk módosítani.</w:t>
+      </w:r>
+    </w:p>
+    <w:p>
+      <w:pPr>
+        <w:pStyle w:val="Listaszerbekezds"/>
+        <w:numPr>
+          <w:ilvl w:val="0"/>
+          <w:numId w:val="2"/>
+        </w:numPr>
+      </w:pPr>
+      <w:r>
+        <w:t>Mivel ez egy megosztott objektum</w:t>
+      </w:r>
+      <w:r>
+        <w:t xml:space="preserve"> és </w:t>
+      </w:r>
+      <w:r>
+        <w:t>ha átír</w:t>
+      </w:r>
+      <w:r>
+        <w:t>unk valamit, akkor</w:t>
+      </w:r>
+      <w:r>
+        <w:t xml:space="preserve"> az összes többi példányra kihatással van.</w:t>
+      </w:r>
+    </w:p>
+    <w:p>
+      <w:pPr>
+        <w:pStyle w:val="Listaszerbekezds"/>
+        <w:numPr>
+          <w:ilvl w:val="0"/>
+          <w:numId w:val="2"/>
+        </w:numPr>
+      </w:pPr>
+      <w:r>
+        <w:t>Így érdemes védeni az írás ellen, tehát olvashatóként kell definiálni.</w:t>
+      </w:r>
+    </w:p>
+    <w:p>
+      <w:pPr>
+        <w:pStyle w:val="Cmsor3"/>
+      </w:pPr>
+      <w:r>
+        <w:t>Újrahasznosított objektumok</w:t>
+      </w:r>
+    </w:p>
+    <w:p>
+      <w:pPr>
+        <w:pStyle w:val="Listaszerbekezds"/>
+        <w:numPr>
+          <w:ilvl w:val="0"/>
+          <w:numId w:val="2"/>
+        </w:numPr>
+      </w:pPr>
+      <w:r>
+        <w:t>Lényege, hogy ne hozzunk létre újabb objektumot például egy törlés után, hanem használjuk fel újra a már meglévőt.</w:t>
+      </w:r>
+    </w:p>
+    <w:p>
+      <w:pPr>
+        <w:pStyle w:val="Listaszerbekezds"/>
+        <w:numPr>
+          <w:ilvl w:val="0"/>
+          <w:numId w:val="2"/>
+        </w:numPr>
+      </w:pPr>
+      <w:r>
+        <w:t>Memóriát és CPU időt is megtakaríthatunk vele</w:t>
+      </w:r>
+      <w:r>
+        <w:t>, mert mindig ugyanazt az objektumot használjuk fel.</w:t>
+      </w:r>
+    </w:p>
+    <w:p>
+      <w:pPr>
+        <w:pStyle w:val="Cmsor2"/>
+      </w:pPr>
+      <w:r>
+        <w:t>Flyweight a .NET osztályokban (String, Type)</w:t>
+      </w:r>
+    </w:p>
+    <w:p>
+      <w:pPr>
+        <w:pStyle w:val="Listaszerbekezds"/>
+        <w:numPr>
+          <w:ilvl w:val="0"/>
+          <w:numId w:val="2"/>
+        </w:numPr>
+      </w:pPr>
+      <w:r>
+        <w:rPr>
+          <w:b/>
+          <w:bCs/>
+        </w:rPr>
+        <w:t>String</w:t>
+      </w:r>
+      <w:r>
+        <w:t>-ek .NET-ben immutable-ek, vagyis nem lehet létrehozás után módosítani</w:t>
+      </w:r>
+      <w:r>
+        <w:t>.</w:t>
+      </w:r>
+    </w:p>
+    <w:p>
+      <w:pPr>
+        <w:pStyle w:val="Listaszerbekezds"/>
+        <w:numPr>
+          <w:ilvl w:val="1"/>
+          <w:numId w:val="2"/>
+        </w:numPr>
+      </w:pPr>
+      <w:r>
+        <w:t>Gyorsítótárba helyezi újrafelhasználás céljából.</w:t>
+      </w:r>
+    </w:p>
+    <w:p>
+      <w:pPr>
+        <w:pStyle w:val="Listaszerbekezds"/>
+        <w:numPr>
+          <w:ilvl w:val="1"/>
+          <w:numId w:val="2"/>
+        </w:numPr>
+      </w:pPr>
+      <w:r>
+        <w:t>Tehát megnézi, hogy van-e már egy ugyanilyen értékű létező String a String pool-ban, ha van, akkor nem jön létre új String, hanem a meglévő String-re való hivatkozás kerül vissza.</w:t>
+      </w:r>
+    </w:p>
+    <w:p>
+      <w:pPr>
+        <w:pStyle w:val="Listaszerbekezds"/>
+        <w:numPr>
+          <w:ilvl w:val="0"/>
+          <w:numId w:val="2"/>
         </w:numPr>
       </w:pPr>
       <w:r>
         <w:t xml:space="preserve">A </w:t>
       </w:r>
-      <w:proofErr w:type="spellStart"/>
-      <w:r>
-        <w:t>facade</w:t>
-      </w:r>
-      <w:proofErr w:type="spellEnd"/>
-      <w:r>
-        <w:t xml:space="preserve"> hozzáférést biztosít egy adott részhez az alrendszer funkcionalitásához.</w:t>
-      </w:r>
-    </w:p>
-    <w:p>
-      <w:pPr>
-        <w:pStyle w:val="Listaszerbekezds"/>
-        <w:numPr>
-          <w:ilvl w:val="1"/>
-          <w:numId w:val="3"/>
-        </w:numPr>
-      </w:pPr>
-      <w:r>
-        <w:t>Tudja hogyan kell a kéréseket működtetni.</w:t>
-      </w:r>
-    </w:p>
-    <w:p>
-      <w:pPr>
-        <w:pStyle w:val="Listaszerbekezds"/>
-        <w:numPr>
-          <w:ilvl w:val="0"/>
-          <w:numId w:val="3"/>
-        </w:numPr>
-      </w:pPr>
-      <w:r>
-        <w:t xml:space="preserve">Egy kiegészítő </w:t>
-      </w:r>
-      <w:proofErr w:type="spellStart"/>
-      <w:r>
-        <w:t>facade</w:t>
-      </w:r>
-      <w:proofErr w:type="spellEnd"/>
-      <w:r>
-        <w:t xml:space="preserve"> osztály „szennyezés” megelőzésére létrehozható.</w:t>
-      </w:r>
-    </w:p>
-    <w:p>
-      <w:pPr>
-        <w:pStyle w:val="Listaszerbekezds"/>
-        <w:numPr>
-          <w:ilvl w:val="0"/>
-          <w:numId w:val="3"/>
-        </w:numPr>
-      </w:pPr>
-      <w:r>
-        <w:t>A komplex alrendszer több különböző objektumból áll.</w:t>
-      </w:r>
-    </w:p>
-    <w:p>
-      <w:pPr>
-        <w:pStyle w:val="Listaszerbekezds"/>
-        <w:numPr>
-          <w:ilvl w:val="1"/>
-          <w:numId w:val="3"/>
-        </w:numPr>
-      </w:pPr>
-      <w:r>
-        <w:t>Ahhoz, hogy ezek mindegyike értelmes tevékenységet végezzen, tudni kell az alrendszer megvalósításának részleteit</w:t>
-      </w:r>
-      <w:r>
-        <w:t>, hogy például az objektumokat milyen sorrendben kell inicializálni.</w:t>
-      </w:r>
-    </w:p>
-    <w:p>
-      <w:pPr>
-        <w:pStyle w:val="Listaszerbekezds"/>
-        <w:numPr>
-          <w:ilvl w:val="1"/>
-          <w:numId w:val="3"/>
-        </w:numPr>
-      </w:pPr>
-      <w:r>
-        <w:t>A</w:t>
-      </w:r>
-      <w:r>
-        <w:t xml:space="preserve">z alrendszer osztályai nem tudnak a </w:t>
-      </w:r>
-      <w:proofErr w:type="spellStart"/>
-      <w:r>
-        <w:t>facade</w:t>
-      </w:r>
-      <w:proofErr w:type="spellEnd"/>
-      <w:r>
-        <w:t xml:space="preserve"> létezéséről.</w:t>
-      </w:r>
-    </w:p>
-    <w:p>
-      <w:pPr>
-        <w:pStyle w:val="Listaszerbekezds"/>
-        <w:numPr>
-          <w:ilvl w:val="1"/>
-          <w:numId w:val="3"/>
-        </w:numPr>
-      </w:pPr>
-      <w:r>
-        <w:lastRenderedPageBreak/>
-        <w:t>A rendszeren belül működnek és közvetlenül egymással dolgoznak.</w:t>
-      </w:r>
-    </w:p>
-    <w:p>
-      <w:pPr>
-        <w:pStyle w:val="Listaszerbekezds"/>
-        <w:numPr>
-          <w:ilvl w:val="0"/>
-          <w:numId w:val="3"/>
-        </w:numPr>
-      </w:pPr>
-      <w:r>
-        <w:t xml:space="preserve">A </w:t>
-      </w:r>
-      <w:r>
-        <w:t>kliens</w:t>
-      </w:r>
-      <w:r>
-        <w:t xml:space="preserve"> a </w:t>
-      </w:r>
-      <w:proofErr w:type="spellStart"/>
-      <w:r>
-        <w:t>facade</w:t>
-      </w:r>
-      <w:proofErr w:type="spellEnd"/>
-      <w:r>
-        <w:t>-t használja ahelyett, hogy közvetlenül hívnál az alrendszer objektumait.</w:t>
-      </w:r>
-    </w:p>
-    <w:p>
-      <w:pPr>
-        <w:pStyle w:val="Cmsor3"/>
-      </w:pPr>
-      <w:proofErr w:type="spellStart"/>
-      <w:r>
-        <w:t>Facade</w:t>
-      </w:r>
-      <w:proofErr w:type="spellEnd"/>
-      <w:r>
-        <w:t xml:space="preserve"> használati esetek</w:t>
-      </w:r>
-    </w:p>
-    <w:p>
-      <w:pPr>
-        <w:pStyle w:val="Listaszerbekezds"/>
-        <w:numPr>
-          <w:ilvl w:val="0"/>
-          <w:numId w:val="2"/>
-        </w:numPr>
-      </w:pPr>
-      <w:r>
-        <w:t>Akkor használjuk, ha korlátozott, de egyszerű interfészre van szüksége egy összetett alrendszerhez.</w:t>
-      </w:r>
-    </w:p>
-    <w:p>
-      <w:pPr>
-        <w:pStyle w:val="Listaszerbekezds"/>
-        <w:numPr>
-          <w:ilvl w:val="0"/>
-          <w:numId w:val="2"/>
-        </w:numPr>
-      </w:pPr>
-      <w:r>
-        <w:t>Akkor használjuk</w:t>
-      </w:r>
-      <w:r>
-        <w:t>, ha egy alrendszert rétegekre akarunk strukturálni.</w:t>
-      </w:r>
-    </w:p>
-    <w:p>
-      <w:pPr>
-        <w:pStyle w:val="Cmsor3"/>
-      </w:pPr>
-      <w:proofErr w:type="spellStart"/>
-      <w:r>
-        <w:t>Facade</w:t>
-      </w:r>
-      <w:proofErr w:type="spellEnd"/>
-      <w:r>
-        <w:t xml:space="preserve"> implementációja</w:t>
-      </w:r>
-    </w:p>
-    <w:p>
-      <w:pPr>
-        <w:pStyle w:val="Listaszerbekezds"/>
-        <w:numPr>
-          <w:ilvl w:val="0"/>
-          <w:numId w:val="4"/>
-        </w:numPr>
-      </w:pPr>
-      <w:r>
-        <w:t>Nézzük meg, hogy lehet-e egyszerűbb interfészt biztosítani, mint amit egy meglévő alrendszer biztosít.</w:t>
-      </w:r>
-    </w:p>
-    <w:p>
-      <w:pPr>
-        <w:pStyle w:val="Listaszerbekezds"/>
-        <w:numPr>
-          <w:ilvl w:val="0"/>
-          <w:numId w:val="4"/>
-        </w:numPr>
-      </w:pPr>
-      <w:r>
-        <w:t xml:space="preserve">Interfész implementálása az új </w:t>
-      </w:r>
-      <w:proofErr w:type="spellStart"/>
-      <w:r>
-        <w:t>facade</w:t>
-      </w:r>
-      <w:proofErr w:type="spellEnd"/>
-      <w:r>
-        <w:t xml:space="preserve"> osztályban.</w:t>
-      </w:r>
-    </w:p>
-    <w:p>
-      <w:pPr>
-        <w:pStyle w:val="Listaszerbekezds"/>
-        <w:numPr>
-          <w:ilvl w:val="0"/>
-          <w:numId w:val="4"/>
-        </w:numPr>
-      </w:pPr>
-      <w:r>
-        <w:t xml:space="preserve">A </w:t>
-      </w:r>
-      <w:proofErr w:type="spellStart"/>
-      <w:r>
-        <w:t>facade-nek</w:t>
-      </w:r>
-      <w:proofErr w:type="spellEnd"/>
-      <w:r>
-        <w:t xml:space="preserve"> át kell irányítania a kódból érkező hívásokat az alrendszer megfelelő objektumaihoz.</w:t>
-      </w:r>
-    </w:p>
-    <w:p>
-      <w:pPr>
-        <w:pStyle w:val="Listaszerbekezds"/>
-        <w:numPr>
-          <w:ilvl w:val="0"/>
-          <w:numId w:val="4"/>
-        </w:numPr>
-      </w:pPr>
-      <w:r>
-        <w:t xml:space="preserve">Innentől kezdve a kódban csak a </w:t>
-      </w:r>
-      <w:proofErr w:type="spellStart"/>
-      <w:r>
-        <w:t>facade</w:t>
-      </w:r>
-      <w:proofErr w:type="spellEnd"/>
-      <w:r>
-        <w:t>-en keresztül kommunikáljon az alrendszer.</w:t>
-      </w:r>
-    </w:p>
-    <w:p>
-      <w:pPr>
-        <w:pStyle w:val="Listaszerbekezds"/>
-        <w:numPr>
-          <w:ilvl w:val="1"/>
-          <w:numId w:val="4"/>
-        </w:numPr>
-      </w:pPr>
-      <w:r>
-        <w:t>Mostantól a kód védve van az alrendszer kódjának bármilyen változásától.</w:t>
-      </w:r>
-    </w:p>
-    <w:p>
-      <w:pPr>
-        <w:pStyle w:val="Listaszerbekezds"/>
-        <w:numPr>
-          <w:ilvl w:val="1"/>
-          <w:numId w:val="4"/>
-        </w:numPr>
-      </w:pPr>
-      <w:r>
-        <w:t xml:space="preserve">Ha egy alrendszer új verzióra frissül, csak a </w:t>
-      </w:r>
-      <w:proofErr w:type="spellStart"/>
-      <w:r>
-        <w:t>facade</w:t>
-      </w:r>
-      <w:proofErr w:type="spellEnd"/>
-      <w:r>
-        <w:t xml:space="preserve"> kódot kell módosítani.</w:t>
-      </w:r>
-    </w:p>
-    <w:p>
-      <w:pPr>
-        <w:pStyle w:val="Cmsor3"/>
-      </w:pPr>
-      <w:proofErr w:type="spellStart"/>
-      <w:r>
-        <w:t>Facade</w:t>
-      </w:r>
-      <w:proofErr w:type="spellEnd"/>
-      <w:r>
-        <w:t xml:space="preserve"> előny</w:t>
-      </w:r>
-      <w:r>
-        <w:t>e</w:t>
-      </w:r>
-      <w:r>
-        <w:t xml:space="preserve"> és hátrány</w:t>
-      </w:r>
-      <w:r>
-        <w:t>a</w:t>
-      </w:r>
-    </w:p>
-    <w:p>
-      <w:pPr>
-        <w:pStyle w:val="Listaszerbekezds"/>
-        <w:numPr>
-          <w:ilvl w:val="0"/>
-          <w:numId w:val="2"/>
-        </w:numPr>
-      </w:pPr>
-      <w:r>
-        <w:rPr>
-          <w:b/>
-          <w:bCs/>
-        </w:rPr>
-        <w:t>Előny</w:t>
-      </w:r>
-    </w:p>
-    <w:p>
-      <w:pPr>
-        <w:pStyle w:val="Listaszerbekezds"/>
-        <w:numPr>
-          <w:ilvl w:val="1"/>
-          <w:numId w:val="2"/>
-        </w:numPr>
-      </w:pPr>
-      <w:r>
-        <w:t>Elszigetelhető a kód az alrendszer komplexitásától.</w:t>
-      </w:r>
-    </w:p>
-    <w:p>
-      <w:pPr>
-        <w:pStyle w:val="Listaszerbekezds"/>
-        <w:numPr>
-          <w:ilvl w:val="0"/>
-          <w:numId w:val="2"/>
-        </w:numPr>
-      </w:pPr>
-      <w:r>
-        <w:rPr>
-          <w:b/>
-          <w:bCs/>
-        </w:rPr>
-        <w:t>Hátrány</w:t>
-      </w:r>
-    </w:p>
-    <w:p>
-      <w:pPr>
-        <w:pStyle w:val="Listaszerbekezds"/>
-        <w:numPr>
-          <w:ilvl w:val="1"/>
-          <w:numId w:val="2"/>
-        </w:numPr>
-      </w:pPr>
-      <w:r>
-        <w:t xml:space="preserve">„god </w:t>
-      </w:r>
-      <w:proofErr w:type="spellStart"/>
-      <w:r>
-        <w:t>object</w:t>
-      </w:r>
-      <w:proofErr w:type="spellEnd"/>
-      <w:r>
-        <w:t>” lehet belőle</w:t>
-      </w:r>
-    </w:p>
-    <w:p>
-      <w:pPr>
-        <w:pStyle w:val="Cmsor2"/>
-      </w:pPr>
-      <w:r>
-        <w:t>Proxy</w:t>
-      </w:r>
-    </w:p>
-    <w:p>
-      <w:pPr>
-        <w:pStyle w:val="Listaszerbekezds"/>
-        <w:numPr>
-          <w:ilvl w:val="0"/>
-          <w:numId w:val="2"/>
-        </w:numPr>
-      </w:pPr>
-      <w:r>
-        <w:t xml:space="preserve">Lehetővé teszi egy másik objektum helyettesítőjének vagy </w:t>
-      </w:r>
-      <w:proofErr w:type="spellStart"/>
-      <w:r>
-        <w:t>placeholder-jének</w:t>
-      </w:r>
-      <w:proofErr w:type="spellEnd"/>
-      <w:r>
-        <w:t>/helytartójának biztosítását.</w:t>
-      </w:r>
-    </w:p>
-    <w:p>
-      <w:pPr>
-        <w:pStyle w:val="Listaszerbekezds"/>
-        <w:numPr>
-          <w:ilvl w:val="0"/>
-          <w:numId w:val="2"/>
-        </w:numPr>
-      </w:pPr>
-      <w:r>
-        <w:t>A proxy ellenőrzi az eredeti objektumhoz való hozzáférést, lehetővé téve, hogy valamit elvégezzen, mielőtt vagy miután a kérés eljut az eredeti objektumhoz.</w:t>
-      </w:r>
-    </w:p>
-    <w:p>
-      <w:pPr>
-        <w:pStyle w:val="Listaszerbekezds"/>
-        <w:numPr>
-          <w:ilvl w:val="0"/>
-          <w:numId w:val="2"/>
-        </w:numPr>
-      </w:pPr>
-      <w:r>
-        <w:rPr>
-          <w:b/>
-          <w:bCs/>
-        </w:rPr>
-        <w:t>Probléma</w:t>
-      </w:r>
-    </w:p>
-    <w:p>
-      <w:pPr>
-        <w:pStyle w:val="Listaszerbekezds"/>
-        <w:numPr>
-          <w:ilvl w:val="1"/>
-          <w:numId w:val="2"/>
-        </w:numPr>
-      </w:pPr>
-      <w:r>
-        <w:t>Miért akarjuk ellenőrizni az objektumhoz való hozzáférést?</w:t>
-      </w:r>
-    </w:p>
-    <w:p>
-      <w:pPr>
-        <w:pStyle w:val="Listaszerbekezds"/>
-        <w:numPr>
-          <w:ilvl w:val="2"/>
-          <w:numId w:val="2"/>
-        </w:numPr>
-      </w:pPr>
-      <w:r>
-        <w:t>Van egy hatalmas objektum, ami rengeteg rendszererőforrást fogyaszt és időnként szükség van rá, de nem mindig.</w:t>
-      </w:r>
-    </w:p>
-    <w:p>
-      <w:pPr>
-        <w:pStyle w:val="Listaszerbekezds"/>
-        <w:numPr>
-          <w:ilvl w:val="0"/>
-          <w:numId w:val="2"/>
-        </w:numPr>
-      </w:pPr>
-      <w:r>
-        <w:rPr>
-          <w:b/>
-          <w:bCs/>
-        </w:rPr>
-        <w:t>Lusta megoldás</w:t>
-      </w:r>
-    </w:p>
-    <w:p>
-      <w:pPr>
-        <w:pStyle w:val="Listaszerbekezds"/>
-        <w:numPr>
-          <w:ilvl w:val="1"/>
-          <w:numId w:val="2"/>
-        </w:numPr>
-      </w:pPr>
-      <w:r>
-        <w:t>Csak akkor hozzuk létre az objektumot, amikor tényleg szükség van rá.</w:t>
-      </w:r>
-    </w:p>
-    <w:p>
-      <w:pPr>
-        <w:pStyle w:val="Listaszerbekezds"/>
-        <w:numPr>
-          <w:ilvl w:val="1"/>
-          <w:numId w:val="2"/>
-        </w:numPr>
-      </w:pPr>
-      <w:r>
-        <w:t>Végre kellene hajtani néhány késleltetett inicializálási kódot, de ez kód</w:t>
-      </w:r>
-      <w:r>
-        <w:t xml:space="preserve"> </w:t>
-      </w:r>
-      <w:proofErr w:type="spellStart"/>
-      <w:r>
-        <w:t>duplikációt</w:t>
-      </w:r>
-      <w:proofErr w:type="spellEnd"/>
-      <w:r>
-        <w:t xml:space="preserve"> ok</w:t>
-      </w:r>
-      <w:r>
-        <w:t>ozn</w:t>
-      </w:r>
-      <w:r>
-        <w:t>a.</w:t>
-      </w:r>
-    </w:p>
-    <w:p>
-      <w:pPr>
-        <w:pStyle w:val="Listaszerbekezds"/>
-        <w:numPr>
-          <w:ilvl w:val="0"/>
-          <w:numId w:val="2"/>
-        </w:numPr>
-      </w:pPr>
-      <w:r>
-        <w:rPr>
-          <w:b/>
-          <w:bCs/>
-        </w:rPr>
-        <w:t>Megoldás</w:t>
-      </w:r>
-    </w:p>
-    <w:p>
-      <w:pPr>
-        <w:pStyle w:val="Listaszerbekezds"/>
-        <w:numPr>
-          <w:ilvl w:val="1"/>
-          <w:numId w:val="2"/>
-        </w:numPr>
-      </w:pPr>
-      <w:r>
-        <w:t>Hozzunk létre egy új proxy osztályt, aminek interfésze megegyezik az eredeti service objektummal.</w:t>
-      </w:r>
-    </w:p>
-    <w:p>
-      <w:pPr>
-        <w:pStyle w:val="Listaszerbekezds"/>
-        <w:numPr>
-          <w:ilvl w:val="1"/>
-          <w:numId w:val="2"/>
-        </w:numPr>
-      </w:pPr>
-      <w:r>
-        <w:t>Ezután frissíti az alkalmazást, hogy átadja a proxy objektumot az eredeti objektum összes kliensének.</w:t>
-      </w:r>
-    </w:p>
-    <w:p>
-      <w:pPr>
-        <w:pStyle w:val="Listaszerbekezds"/>
-        <w:numPr>
-          <w:ilvl w:val="1"/>
-          <w:numId w:val="2"/>
-        </w:numPr>
-      </w:pPr>
-      <w:r>
-        <w:t>A klienstől érkező kérés fogadásakor a proxy létrehoz egy valódi service objektumot és mindent átad neki.</w:t>
-      </w:r>
-    </w:p>
-    <w:p>
-      <w:pPr>
-        <w:pStyle w:val="Listaszerbekezds"/>
-        <w:numPr>
-          <w:ilvl w:val="0"/>
-          <w:numId w:val="2"/>
-        </w:numPr>
-      </w:pPr>
-      <w:r>
-        <w:rPr>
-          <w:b/>
-          <w:bCs/>
-        </w:rPr>
-        <w:t>Haszna</w:t>
-      </w:r>
-    </w:p>
-    <w:p>
-      <w:pPr>
-        <w:pStyle w:val="Listaszerbekezds"/>
-        <w:numPr>
-          <w:ilvl w:val="1"/>
-          <w:numId w:val="2"/>
-        </w:numPr>
-      </w:pPr>
-      <w:r>
-        <w:lastRenderedPageBreak/>
-        <w:t>Ha valamit az osztály alapvető logikája előtt vagy után kell végrehajtani, a proxy lehetővé teszi, hogy ezt az osztály megváltoztatása nélkül tegye.</w:t>
-      </w:r>
-    </w:p>
-    <w:p>
-      <w:pPr>
-        <w:pStyle w:val="Listaszerbekezds"/>
-        <w:numPr>
-          <w:ilvl w:val="1"/>
-          <w:numId w:val="2"/>
-        </w:numPr>
-      </w:pPr>
-      <w:r>
-        <w:t>Mivel a proxy ugyanazt az interfészt valósítja meg, mint az eredeti osztály, átadható bármely olyan kliensek, ami valódi szolgáltatásobjektumot vár.</w:t>
-      </w:r>
-    </w:p>
-    <w:p>
-      <w:pPr>
-        <w:pStyle w:val="Cmsor3"/>
-      </w:pPr>
-      <w:r>
-        <w:t>Proxy struktúra</w:t>
-      </w:r>
-    </w:p>
-    <w:p>
-      <w:r>
-        <w:t>https://wiki.sch.bme.hu/Tervez%C3%A9si_mint%C3%A1k_(Sznik%C3%A1k)#Proxy</w:t>
-      </w:r>
-    </w:p>
-    <w:p>
-      <w:pPr>
-        <w:pStyle w:val="Cmsor2"/>
-      </w:pPr>
-      <w:proofErr w:type="spellStart"/>
-      <w:r>
-        <w:t>Decorator</w:t>
-      </w:r>
-      <w:proofErr w:type="spellEnd"/>
-    </w:p>
-    <w:p>
-      <w:pPr>
-        <w:pStyle w:val="Cmsor2"/>
-      </w:pPr>
-      <w:proofErr w:type="spellStart"/>
-      <w:r>
-        <w:t>Flyweight</w:t>
-      </w:r>
-      <w:proofErr w:type="spellEnd"/>
-      <w:r>
-        <w:t xml:space="preserve"> trükkök</w:t>
-      </w:r>
-    </w:p>
-    <w:p>
-      <w:pPr>
-        <w:pStyle w:val="Cmsor2"/>
-      </w:pPr>
-      <w:proofErr w:type="spellStart"/>
-      <w:r>
-        <w:t>Flyweight</w:t>
-      </w:r>
-      <w:proofErr w:type="spellEnd"/>
-      <w:r>
-        <w:t xml:space="preserve"> a .NET osztályokban (</w:t>
-      </w:r>
-      <w:proofErr w:type="spellStart"/>
-      <w:r>
-        <w:t>String</w:t>
-      </w:r>
-      <w:proofErr w:type="spellEnd"/>
-      <w:r>
-        <w:t xml:space="preserve">, </w:t>
-      </w:r>
-      <w:proofErr w:type="spellStart"/>
-      <w:r>
+      <w:r>
+        <w:rPr>
+          <w:b/>
+          <w:bCs/>
+        </w:rPr>
         <w:t>Type</w:t>
       </w:r>
-      <w:proofErr w:type="spellEnd"/>
-      <w:r>
-        <w:t>).</w:t>
+      <w:r>
+        <w:t xml:space="preserve"> osztály egy objektum típusát reprezentálja és minden típusnak egyedi identitása van egy AppDomain-en belül.</w:t>
+      </w:r>
+    </w:p>
+    <w:p>
+      <w:pPr>
+        <w:pStyle w:val="Listaszerbekezds"/>
+        <w:numPr>
+          <w:ilvl w:val="1"/>
+          <w:numId w:val="2"/>
+        </w:numPr>
+      </w:pPr>
+      <w:r>
+        <w:t>Típusokat metaadatokból tölti be és a típus metaadatai az újrafelhasználás miatt gyorsítótárba kerül</w:t>
+      </w:r>
+      <w:r>
+        <w:t>nek.</w:t>
+      </w:r>
+    </w:p>
+    <w:p>
+      <w:pPr>
+        <w:pStyle w:val="Listaszerbekezds"/>
+        <w:numPr>
+          <w:ilvl w:val="1"/>
+          <w:numId w:val="2"/>
+        </w:numPr>
+      </w:pPr>
+      <w:r>
+        <w:t>Ezek a metaadatok tartalmazzák a típus nevére, névterére, attribútuamira és member-ekre vonatkozó információkat.</w:t>
+      </w:r>
+    </w:p>
+    <w:p>
+      <w:pPr>
+        <w:pStyle w:val="Listaszerbekezds"/>
+        <w:numPr>
+          <w:ilvl w:val="1"/>
+          <w:numId w:val="2"/>
+        </w:numPr>
+      </w:pPr>
+      <w:r>
+        <w:t>Tehát a gyorsítótárazott metaadatokat adja vissza, ahelyett, hogy a metaadatokat újratöltené a lemeről.</w:t>
       </w:r>
     </w:p>
     <w:sectPr>
@@ -979,6 +1602,95 @@
 <file path=word/numbering.xml><?xml version="1.0" encoding="utf-8"?>
 <w:numbering xmlns:wpc="http://schemas.microsoft.com/office/word/2010/wordprocessingCanvas" xmlns:cx="http://schemas.microsoft.com/office/drawing/2014/chartex" xmlns:cx1="http://schemas.microsoft.com/office/drawing/2015/9/8/chartex" xmlns:cx2="http://schemas.microsoft.com/office/drawing/2015/10/21/chartex" xmlns:cx3="http://schemas.microsoft.com/office/drawing/2016/5/9/chartex" xmlns:cx4="http://schemas.microsoft.com/office/drawing/2016/5/10/chartex" xmlns:cx5="http://schemas.microsoft.com/office/drawing/2016/5/11/chartex" xmlns:cx6="http://schemas.microsoft.com/office/drawing/2016/5/12/chartex" xmlns:cx7="http://schemas.microsoft.com/office/drawing/2016/5/13/chartex" xmlns:cx8="http://schemas.microsoft.com/office/drawing/2016/5/14/chartex" xmlns:mc="http://schemas.openxmlformats.org/markup-compatibility/2006" xmlns:aink="http://schemas.microsoft.com/office/drawing/2016/ink" xmlns:am3d="http://schemas.microsoft.com/office/drawing/2017/model3d" xmlns:o="urn:schemas-microsoft-com:office:office" xmlns:oel="http://schemas.microsoft.com/office/2019/extlst" xmlns:r="http://schemas.openxmlformats.org/officeDocument/2006/relationships" xmlns:m="http://schemas.openxmlformats.org/officeDocument/2006/math" xmlns:v="urn:schemas-microsoft-com:vml" xmlns:wp14="http://schemas.microsoft.com/office/word/2010/wordprocessingDrawing" xmlns:wp="http://schemas.openxmlformats.org/drawingml/2006/wordprocessingDrawing" xmlns:w10="urn:schemas-microsoft-com:office:word" xmlns:w="http://schemas.openxmlformats.org/wordprocessingml/2006/main" xmlns:w14="http://schemas.microsoft.com/office/word/2010/wordml" xmlns:w15="http://schemas.microsoft.com/office/word/2012/wordml" xmlns:w16cex="http://schemas.microsoft.com/office/word/2018/wordml/cex" xmlns:w16cid="http://schemas.microsoft.com/office/word/2016/wordml/cid" xmlns:w16="http://schemas.microsoft.com/office/word/2018/wordml" xmlns:w16du="http://schemas.microsoft.com/office/word/2023/wordml/word16du" xmlns:w16sdtdh="http://schemas.microsoft.com/office/word/2020/wordml/sdtdatahash" xmlns:w16se="http://schemas.microsoft.com/office/word/2015/wordml/symex" xmlns:wpg="http://schemas.microsoft.com/office/word/2010/wordprocessingGroup" xmlns:wpi="http://schemas.microsoft.com/office/word/2010/wordprocessingInk" xmlns:wne="http://schemas.microsoft.com/office/word/2006/wordml" xmlns:wps="http://schemas.microsoft.com/office/word/2010/wordprocessingShape" mc:Ignorable="w14 w15 w16se w16cid w16 w16cex w16sdtdh wp14">
   <w:abstractNum w:abstractNumId="0" w15:restartNumberingAfterBreak="0">
+    <w:nsid w:val="13EE582A"/>
+    <w:multiLevelType w:val="hybridMultilevel"/>
+    <w:tmpl w:val="602AAB74"/>
+    <w:lvl w:ilvl="0" w:tplc="040E000F">
+      <w:start w:val="1"/>
+      <w:numFmt w:val="decimal"/>
+      <w:lvlText w:val="%1."/>
+      <w:lvlJc w:val="left"/>
+      <w:pPr>
+        <w:ind w:left="720" w:hanging="360"/>
+      </w:pPr>
+      <w:rPr>
+        <w:rFonts w:hint="default"/>
+      </w:rPr>
+    </w:lvl>
+    <w:lvl w:ilvl="1" w:tplc="040E0019" w:tentative="1">
+      <w:start w:val="1"/>
+      <w:numFmt w:val="lowerLetter"/>
+      <w:lvlText w:val="%2."/>
+      <w:lvlJc w:val="left"/>
+      <w:pPr>
+        <w:ind w:left="1440" w:hanging="360"/>
+      </w:pPr>
+    </w:lvl>
+    <w:lvl w:ilvl="2" w:tplc="040E001B" w:tentative="1">
+      <w:start w:val="1"/>
+      <w:numFmt w:val="lowerRoman"/>
+      <w:lvlText w:val="%3."/>
+      <w:lvlJc w:val="right"/>
+      <w:pPr>
+        <w:ind w:left="2160" w:hanging="180"/>
+      </w:pPr>
+    </w:lvl>
+    <w:lvl w:ilvl="3" w:tplc="040E000F" w:tentative="1">
+      <w:start w:val="1"/>
+      <w:numFmt w:val="decimal"/>
+      <w:lvlText w:val="%4."/>
+      <w:lvlJc w:val="left"/>
+      <w:pPr>
+        <w:ind w:left="2880" w:hanging="360"/>
+      </w:pPr>
+    </w:lvl>
+    <w:lvl w:ilvl="4" w:tplc="040E0019" w:tentative="1">
+      <w:start w:val="1"/>
+      <w:numFmt w:val="lowerLetter"/>
+      <w:lvlText w:val="%5."/>
+      <w:lvlJc w:val="left"/>
+      <w:pPr>
+        <w:ind w:left="3600" w:hanging="360"/>
+      </w:pPr>
+    </w:lvl>
+    <w:lvl w:ilvl="5" w:tplc="040E001B" w:tentative="1">
+      <w:start w:val="1"/>
+      <w:numFmt w:val="lowerRoman"/>
+      <w:lvlText w:val="%6."/>
+      <w:lvlJc w:val="right"/>
+      <w:pPr>
+        <w:ind w:left="4320" w:hanging="180"/>
+      </w:pPr>
+    </w:lvl>
+    <w:lvl w:ilvl="6" w:tplc="040E000F" w:tentative="1">
+      <w:start w:val="1"/>
+      <w:numFmt w:val="decimal"/>
+      <w:lvlText w:val="%7."/>
+      <w:lvlJc w:val="left"/>
+      <w:pPr>
+        <w:ind w:left="5040" w:hanging="360"/>
+      </w:pPr>
+    </w:lvl>
+    <w:lvl w:ilvl="7" w:tplc="040E0019" w:tentative="1">
+      <w:start w:val="1"/>
+      <w:numFmt w:val="lowerLetter"/>
+      <w:lvlText w:val="%8."/>
+      <w:lvlJc w:val="left"/>
+      <w:pPr>
+        <w:ind w:left="5760" w:hanging="360"/>
+      </w:pPr>
+    </w:lvl>
+    <w:lvl w:ilvl="8" w:tplc="040E001B" w:tentative="1">
+      <w:start w:val="1"/>
+      <w:numFmt w:val="lowerRoman"/>
+      <w:lvlText w:val="%9."/>
+      <w:lvlJc w:val="right"/>
+      <w:pPr>
+        <w:ind w:left="6480" w:hanging="180"/>
+      </w:pPr>
+    </w:lvl>
+  </w:abstractNum>
+  <w:abstractNum w:abstractNumId="1" w15:restartNumberingAfterBreak="0">
     <w:nsid w:val="19C84F0D"/>
     <w:multiLevelType w:val="hybridMultilevel"/>
     <w:tmpl w:val="7D8A8038"/>
@@ -1067,7 +1779,7 @@
       </w:pPr>
     </w:lvl>
   </w:abstractNum>
-  <w:abstractNum w:abstractNumId="1" w15:restartNumberingAfterBreak="0">
+  <w:abstractNum w:abstractNumId="2" w15:restartNumberingAfterBreak="0">
     <w:nsid w:val="1C0E7F5C"/>
     <w:multiLevelType w:val="hybridMultilevel"/>
     <w:tmpl w:val="E556B25E"/>
@@ -1179,7 +1891,96 @@
       </w:rPr>
     </w:lvl>
   </w:abstractNum>
-  <w:abstractNum w:abstractNumId="2" w15:restartNumberingAfterBreak="0">
+  <w:abstractNum w:abstractNumId="3" w15:restartNumberingAfterBreak="0">
+    <w:nsid w:val="47BA756A"/>
+    <w:multiLevelType w:val="hybridMultilevel"/>
+    <w:tmpl w:val="110AEE54"/>
+    <w:lvl w:ilvl="0" w:tplc="040E000F">
+      <w:start w:val="1"/>
+      <w:numFmt w:val="decimal"/>
+      <w:lvlText w:val="%1."/>
+      <w:lvlJc w:val="left"/>
+      <w:pPr>
+        <w:ind w:left="720" w:hanging="360"/>
+      </w:pPr>
+      <w:rPr>
+        <w:rFonts w:hint="default"/>
+      </w:rPr>
+    </w:lvl>
+    <w:lvl w:ilvl="1" w:tplc="040E0019">
+      <w:start w:val="1"/>
+      <w:numFmt w:val="lowerLetter"/>
+      <w:lvlText w:val="%2."/>
+      <w:lvlJc w:val="left"/>
+      <w:pPr>
+        <w:ind w:left="1440" w:hanging="360"/>
+      </w:pPr>
+    </w:lvl>
+    <w:lvl w:ilvl="2" w:tplc="040E001B" w:tentative="1">
+      <w:start w:val="1"/>
+      <w:numFmt w:val="lowerRoman"/>
+      <w:lvlText w:val="%3."/>
+      <w:lvlJc w:val="right"/>
+      <w:pPr>
+        <w:ind w:left="2160" w:hanging="180"/>
+      </w:pPr>
+    </w:lvl>
+    <w:lvl w:ilvl="3" w:tplc="040E000F" w:tentative="1">
+      <w:start w:val="1"/>
+      <w:numFmt w:val="decimal"/>
+      <w:lvlText w:val="%4."/>
+      <w:lvlJc w:val="left"/>
+      <w:pPr>
+        <w:ind w:left="2880" w:hanging="360"/>
+      </w:pPr>
+    </w:lvl>
+    <w:lvl w:ilvl="4" w:tplc="040E0019" w:tentative="1">
+      <w:start w:val="1"/>
+      <w:numFmt w:val="lowerLetter"/>
+      <w:lvlText w:val="%5."/>
+      <w:lvlJc w:val="left"/>
+      <w:pPr>
+        <w:ind w:left="3600" w:hanging="360"/>
+      </w:pPr>
+    </w:lvl>
+    <w:lvl w:ilvl="5" w:tplc="040E001B" w:tentative="1">
+      <w:start w:val="1"/>
+      <w:numFmt w:val="lowerRoman"/>
+      <w:lvlText w:val="%6."/>
+      <w:lvlJc w:val="right"/>
+      <w:pPr>
+        <w:ind w:left="4320" w:hanging="180"/>
+      </w:pPr>
+    </w:lvl>
+    <w:lvl w:ilvl="6" w:tplc="040E000F" w:tentative="1">
+      <w:start w:val="1"/>
+      <w:numFmt w:val="decimal"/>
+      <w:lvlText w:val="%7."/>
+      <w:lvlJc w:val="left"/>
+      <w:pPr>
+        <w:ind w:left="5040" w:hanging="360"/>
+      </w:pPr>
+    </w:lvl>
+    <w:lvl w:ilvl="7" w:tplc="040E0019" w:tentative="1">
+      <w:start w:val="1"/>
+      <w:numFmt w:val="lowerLetter"/>
+      <w:lvlText w:val="%8."/>
+      <w:lvlJc w:val="left"/>
+      <w:pPr>
+        <w:ind w:left="5760" w:hanging="360"/>
+      </w:pPr>
+    </w:lvl>
+    <w:lvl w:ilvl="8" w:tplc="040E001B" w:tentative="1">
+      <w:start w:val="1"/>
+      <w:numFmt w:val="lowerRoman"/>
+      <w:lvlText w:val="%9."/>
+      <w:lvlJc w:val="right"/>
+      <w:pPr>
+        <w:ind w:left="6480" w:hanging="180"/>
+      </w:pPr>
+    </w:lvl>
+  </w:abstractNum>
+  <w:abstractNum w:abstractNumId="4" w15:restartNumberingAfterBreak="0">
     <w:nsid w:val="5E790870"/>
     <w:multiLevelType w:val="hybridMultilevel"/>
     <w:tmpl w:val="716EE940"/>
@@ -1268,7 +2069,7 @@
       </w:pPr>
     </w:lvl>
   </w:abstractNum>
-  <w:abstractNum w:abstractNumId="3" w15:restartNumberingAfterBreak="0">
+  <w:abstractNum w:abstractNumId="5" w15:restartNumberingAfterBreak="0">
     <w:nsid w:val="7A183FAF"/>
     <w:multiLevelType w:val="hybridMultilevel"/>
     <w:tmpl w:val="40E4C6FE"/>
@@ -1358,15 +2159,21 @@
     </w:lvl>
   </w:abstractNum>
   <w:num w:numId="1" w16cid:durableId="230703320">
+    <w:abstractNumId w:val="4"/>
+  </w:num>
+  <w:num w:numId="2" w16cid:durableId="1026446356">
     <w:abstractNumId w:val="2"/>
   </w:num>
-  <w:num w:numId="2" w16cid:durableId="1026446356">
+  <w:num w:numId="3" w16cid:durableId="820732912">
     <w:abstractNumId w:val="1"/>
   </w:num>
-  <w:num w:numId="3" w16cid:durableId="820732912">
+  <w:num w:numId="4" w16cid:durableId="403837236">
+    <w:abstractNumId w:val="5"/>
+  </w:num>
+  <w:num w:numId="5" w16cid:durableId="845438526">
     <w:abstractNumId w:val="0"/>
   </w:num>
-  <w:num w:numId="4" w16cid:durableId="403837236">
+  <w:num w:numId="6" w16cid:durableId="1176848805">
     <w:abstractNumId w:val="3"/>
   </w:num>
 </w:numbering>

</xml_diff>

<commit_message>
SZTGUI - 9. tétel hozzáadva
</commit_message>
<xml_diff>
--- a/SZTGUI/10. Gang-of-Four tervezési minták 6.docx
+++ b/SZTGUI/10. Gang-of-Four tervezési minták 6.docx
@@ -7,27 +7,61 @@
         <w:pStyle w:val="Cm"/>
       </w:pPr>
       <w:r>
-        <w:t>Gang-of-Four tervezési minták 6</w:t>
+        <w:t>Gang-of-</w:t>
+      </w:r>
+      <w:proofErr w:type="spellStart"/>
+      <w:r>
+        <w:t>Four</w:t>
+      </w:r>
+      <w:proofErr w:type="spellEnd"/>
+      <w:r>
+        <w:t xml:space="preserve"> tervezési minták 6</w:t>
       </w:r>
     </w:p>
     <w:p>
       <w:pPr>
         <w:pStyle w:val="Cmsor1"/>
       </w:pPr>
-      <w:r>
-        <w:t>Struktúrális minták</w:t>
+      <w:proofErr w:type="spellStart"/>
+      <w:r>
+        <w:t>Struktúrális</w:t>
+      </w:r>
+      <w:proofErr w:type="spellEnd"/>
+      <w:r>
+        <w:t xml:space="preserve"> minták</w:t>
       </w:r>
     </w:p>
     <w:p>
       <w:pPr>
         <w:pStyle w:val="Cmsor2"/>
       </w:pPr>
+      <w:proofErr w:type="spellStart"/>
       <w:r>
         <w:t>Facade</w:t>
       </w:r>
+      <w:proofErr w:type="spellEnd"/>
       <w:r>
         <w:t xml:space="preserve"> (</w:t>
       </w:r>
+      <w:proofErr w:type="spellStart"/>
+      <w:r>
+        <w:t>Structural</w:t>
+      </w:r>
+      <w:proofErr w:type="spellEnd"/>
+      <w:r>
+        <w:t xml:space="preserve"> </w:t>
+      </w:r>
+      <w:proofErr w:type="spellStart"/>
+      <w:r>
+        <w:t>pattern</w:t>
+      </w:r>
+      <w:proofErr w:type="spellEnd"/>
+      <w:r>
+        <w:t>)</w:t>
+      </w:r>
+      <w:r>
+        <w:t xml:space="preserve"> (</w:t>
+      </w:r>
       <w:r>
         <w:t>„</w:t>
       </w:r>
@@ -88,7 +122,15 @@
         </w:numPr>
       </w:pPr>
       <w:r>
-        <w:t>Kód széleskörű objektumokkal rendelkezik, amik egy library-hez vagy keretrendszerhez tartozik.</w:t>
+        <w:t xml:space="preserve">Kód széleskörű objektumokkal rendelkezik, amik egy </w:t>
+      </w:r>
+      <w:proofErr w:type="spellStart"/>
+      <w:r>
+        <w:t>library-hez</w:t>
+      </w:r>
+      <w:proofErr w:type="spellEnd"/>
+      <w:r>
+        <w:t xml:space="preserve"> vagy keretrendszerhez tartozik.</w:t>
       </w:r>
     </w:p>
     <w:p>
@@ -155,7 +197,15 @@
         </w:numPr>
       </w:pPr>
       <w:r>
-        <w:t>Praktikus, ha integrálni kell az alkalmazást integrálni kell egy library-vel, ami sok funkcióval rendelkezik, de csak egy kis részére van szükség.</w:t>
+        <w:t xml:space="preserve">Praktikus, ha integrálni kell az alkalmazást kell egy </w:t>
+      </w:r>
+      <w:proofErr w:type="spellStart"/>
+      <w:r>
+        <w:t>library</w:t>
+      </w:r>
+      <w:proofErr w:type="spellEnd"/>
+      <w:r>
+        <w:t>-vel, ami sok funkcióval rendelkezik, de csak egy kis részére van szükség.</w:t>
       </w:r>
     </w:p>
     <w:p>
@@ -189,15 +239,36 @@
         <w:t>Tehát azon az osztályon belül eléri azt a metódust, amivel lehet konvertálni</w:t>
       </w:r>
       <w:r>
-        <w:t xml:space="preserve"> és azt hozzácsatoljuk a konvertáló library-vel, akkor megvan az első facade.</w:t>
+        <w:t xml:space="preserve"> és azt hozzácsatoljuk a konvertáló </w:t>
+      </w:r>
+      <w:proofErr w:type="spellStart"/>
+      <w:r>
+        <w:t>library</w:t>
+      </w:r>
+      <w:proofErr w:type="spellEnd"/>
+      <w:r>
+        <w:t xml:space="preserve">-vel, akkor megvan az első </w:t>
+      </w:r>
+      <w:proofErr w:type="spellStart"/>
+      <w:r>
+        <w:t>facade</w:t>
+      </w:r>
+      <w:proofErr w:type="spellEnd"/>
+      <w:r>
+        <w:t>.</w:t>
       </w:r>
     </w:p>
     <w:p>
       <w:pPr>
         <w:pStyle w:val="Cmsor3"/>
       </w:pPr>
-      <w:r>
-        <w:t>Facade használati esetek</w:t>
+      <w:proofErr w:type="spellStart"/>
+      <w:r>
+        <w:t>Facade</w:t>
+      </w:r>
+      <w:proofErr w:type="spellEnd"/>
+      <w:r>
+        <w:t xml:space="preserve"> használati esetek</w:t>
       </w:r>
     </w:p>
     <w:p>
@@ -235,16 +306,23 @@
           <w:numId w:val="2"/>
         </w:numPr>
       </w:pPr>
+      <w:proofErr w:type="spellStart"/>
       <w:r>
         <w:t>Rétegeléskor</w:t>
       </w:r>
+      <w:proofErr w:type="spellEnd"/>
     </w:p>
     <w:p>
       <w:pPr>
         <w:pStyle w:val="Cmsor3"/>
       </w:pPr>
-      <w:r>
-        <w:t>Facade implementációja</w:t>
+      <w:proofErr w:type="spellStart"/>
+      <w:r>
+        <w:t>Facade</w:t>
+      </w:r>
+      <w:proofErr w:type="spellEnd"/>
+      <w:r>
+        <w:t xml:space="preserve"> implementációja</w:t>
       </w:r>
     </w:p>
     <w:p>
@@ -268,7 +346,15 @@
         </w:numPr>
       </w:pPr>
       <w:r>
-        <w:t>Interfész implementálása az új facade osztályban.</w:t>
+        <w:t xml:space="preserve">Interfész implementálása az új </w:t>
+      </w:r>
+      <w:proofErr w:type="spellStart"/>
+      <w:r>
+        <w:t>facade</w:t>
+      </w:r>
+      <w:proofErr w:type="spellEnd"/>
+      <w:r>
+        <w:t xml:space="preserve"> osztályban.</w:t>
       </w:r>
     </w:p>
     <w:p>
@@ -280,7 +366,15 @@
         </w:numPr>
       </w:pPr>
       <w:r>
-        <w:t>A facade-nek át kell irányítania a kódból érkező hívásokat az alrendszer megfelelő objektumaihoz.</w:t>
+        <w:t xml:space="preserve">A </w:t>
+      </w:r>
+      <w:proofErr w:type="spellStart"/>
+      <w:r>
+        <w:t>facade-nek</w:t>
+      </w:r>
+      <w:proofErr w:type="spellEnd"/>
+      <w:r>
+        <w:t xml:space="preserve"> át kell irányítania a kódból érkező hívásokat az alrendszer megfelelő objektumaihoz.</w:t>
       </w:r>
     </w:p>
     <w:p>
@@ -292,7 +386,15 @@
         </w:numPr>
       </w:pPr>
       <w:r>
-        <w:t>Innentől kezdve a kódban csak a facade-en keresztül kommunikáljon az alrendszer.</w:t>
+        <w:t xml:space="preserve">Innentől kezdve a kódban csak a </w:t>
+      </w:r>
+      <w:proofErr w:type="spellStart"/>
+      <w:r>
+        <w:t>facade</w:t>
+      </w:r>
+      <w:proofErr w:type="spellEnd"/>
+      <w:r>
+        <w:t>-en keresztül kommunikáljon az alrendszer.</w:t>
       </w:r>
     </w:p>
     <w:p>
@@ -316,15 +418,28 @@
         </w:numPr>
       </w:pPr>
       <w:r>
-        <w:t>Ha egy alrendszer új verzióra frissül, csak a facade kódot kell módosítani.</w:t>
+        <w:t xml:space="preserve">Ha egy alrendszer új verzióra frissül, csak a </w:t>
+      </w:r>
+      <w:proofErr w:type="spellStart"/>
+      <w:r>
+        <w:t>facade</w:t>
+      </w:r>
+      <w:proofErr w:type="spellEnd"/>
+      <w:r>
+        <w:t xml:space="preserve"> kódot kell módosítani.</w:t>
       </w:r>
     </w:p>
     <w:p>
       <w:pPr>
         <w:pStyle w:val="Cmsor3"/>
       </w:pPr>
-      <w:r>
-        <w:t>Facade előny</w:t>
+      <w:proofErr w:type="spellStart"/>
+      <w:r>
+        <w:t>Facade</w:t>
+      </w:r>
+      <w:proofErr w:type="spellEnd"/>
+      <w:r>
+        <w:t xml:space="preserve"> előny</w:t>
       </w:r>
       <w:r>
         <w:t>e</w:t>
@@ -389,7 +504,15 @@
         </w:numPr>
       </w:pPr>
       <w:r>
-        <w:t>„god object” lehet belőle</w:t>
+        <w:t xml:space="preserve">„god </w:t>
+      </w:r>
+      <w:proofErr w:type="spellStart"/>
+      <w:r>
+        <w:t>object</w:t>
+      </w:r>
+      <w:proofErr w:type="spellEnd"/>
+      <w:r>
+        <w:t>” lehet belőle</w:t>
       </w:r>
     </w:p>
     <w:p>
@@ -400,6 +523,25 @@
         <w:lastRenderedPageBreak/>
         <w:t>Proxy</w:t>
       </w:r>
+      <w:r>
+        <w:t xml:space="preserve"> (</w:t>
+      </w:r>
+      <w:proofErr w:type="spellStart"/>
+      <w:r>
+        <w:t>Structural</w:t>
+      </w:r>
+      <w:proofErr w:type="spellEnd"/>
+      <w:r>
+        <w:t xml:space="preserve"> </w:t>
+      </w:r>
+      <w:proofErr w:type="spellStart"/>
+      <w:r>
+        <w:t>pattern</w:t>
+      </w:r>
+      <w:proofErr w:type="spellEnd"/>
+      <w:r>
+        <w:t>)</w:t>
+      </w:r>
     </w:p>
     <w:p>
       <w:pPr>
@@ -461,7 +603,7 @@
       <w:pPr>
         <w:pStyle w:val="Listaszerbekezds"/>
         <w:numPr>
-          <w:ilvl w:val="2"/>
+          <w:ilvl w:val="1"/>
           <w:numId w:val="2"/>
         </w:numPr>
       </w:pPr>
@@ -511,8 +653,13 @@
       <w:r>
         <w:t xml:space="preserve"> </w:t>
       </w:r>
-      <w:r>
-        <w:t>duplikációt ok</w:t>
+      <w:proofErr w:type="spellStart"/>
+      <w:r>
+        <w:t>duplikációt</w:t>
+      </w:r>
+      <w:proofErr w:type="spellEnd"/>
+      <w:r>
+        <w:t xml:space="preserve"> ok</w:t>
       </w:r>
       <w:r>
         <w:t>ozn</w:t>
@@ -633,6 +780,7 @@
           <w:bCs/>
         </w:rPr>
       </w:pPr>
+      <w:proofErr w:type="spellStart"/>
       <w:r>
         <w:rPr>
           <w:b/>
@@ -640,6 +788,7 @@
         </w:rPr>
         <w:t>Subject</w:t>
       </w:r>
+      <w:proofErr w:type="spellEnd"/>
       <w:r>
         <w:rPr>
           <w:b/>
@@ -648,27 +797,44 @@
         <w:t xml:space="preserve">: </w:t>
       </w:r>
       <w:r>
-        <w:t>Közös interfészt biztosít a Subject és a Proxy számára (így tud a minta működni).</w:t>
-      </w:r>
-    </w:p>
-    <w:p>
-      <w:pPr>
-        <w:pStyle w:val="Listaszerbekezds"/>
-        <w:numPr>
-          <w:ilvl w:val="0"/>
-          <w:numId w:val="2"/>
-        </w:numPr>
-        <w:rPr>
-          <w:b/>
-          <w:bCs/>
-        </w:rPr>
-      </w:pPr>
-      <w:r>
-        <w:rPr>
-          <w:b/>
-          <w:bCs/>
-        </w:rPr>
-        <w:t xml:space="preserve">Realsubject: </w:t>
+        <w:t xml:space="preserve">Közös interfészt biztosít a </w:t>
+      </w:r>
+      <w:proofErr w:type="spellStart"/>
+      <w:r>
+        <w:t>Subject</w:t>
+      </w:r>
+      <w:proofErr w:type="spellEnd"/>
+      <w:r>
+        <w:t xml:space="preserve"> és a Proxy számára (így tud a minta működni).</w:t>
+      </w:r>
+    </w:p>
+    <w:p>
+      <w:pPr>
+        <w:pStyle w:val="Listaszerbekezds"/>
+        <w:numPr>
+          <w:ilvl w:val="0"/>
+          <w:numId w:val="2"/>
+        </w:numPr>
+        <w:rPr>
+          <w:b/>
+          <w:bCs/>
+        </w:rPr>
+      </w:pPr>
+      <w:proofErr w:type="spellStart"/>
+      <w:r>
+        <w:rPr>
+          <w:b/>
+          <w:bCs/>
+        </w:rPr>
+        <w:t>Realsubject</w:t>
+      </w:r>
+      <w:proofErr w:type="spellEnd"/>
+      <w:r>
+        <w:rPr>
+          <w:b/>
+          <w:bCs/>
+        </w:rPr>
+        <w:t xml:space="preserve">: </w:t>
       </w:r>
       <w:r>
         <w:t>A valódi objektum, amit a proxy elrejt.</w:t>
@@ -779,15 +945,32 @@
           <w:numId w:val="2"/>
         </w:numPr>
       </w:pPr>
-      <w:r>
-        <w:rPr>
-          <w:b/>
-          <w:bCs/>
-        </w:rPr>
-        <w:t>Smart Pointer:</w:t>
-      </w:r>
-      <w:r>
-        <w:t xml:space="preserve"> Egy pointer egységbezárása, hogy bizonyos esetekben automatikus műveleteket hajtson végre, például lockolás.</w:t>
+      <w:proofErr w:type="spellStart"/>
+      <w:r>
+        <w:rPr>
+          <w:b/>
+          <w:bCs/>
+        </w:rPr>
+        <w:t>Smart</w:t>
+      </w:r>
+      <w:proofErr w:type="spellEnd"/>
+      <w:r>
+        <w:rPr>
+          <w:b/>
+          <w:bCs/>
+        </w:rPr>
+        <w:t xml:space="preserve"> Pointer:</w:t>
+      </w:r>
+      <w:r>
+        <w:t xml:space="preserve"> Egy pointer egységbezárása, hogy bizonyos esetekben automatikus műveleteket hajtson végre, például </w:t>
+      </w:r>
+      <w:proofErr w:type="spellStart"/>
+      <w:r>
+        <w:t>lockolás</w:t>
+      </w:r>
+      <w:proofErr w:type="spellEnd"/>
+      <w:r>
+        <w:t>.</w:t>
       </w:r>
     </w:p>
     <w:p>
@@ -810,7 +993,15 @@
         <w:t>Service interfész létrehozása</w:t>
       </w:r>
       <w:r>
-        <w:t xml:space="preserve"> vagy a proxy a service osztály alosztálya lesz és így örökli a service interfészét.</w:t>
+        <w:t xml:space="preserve"> vagy a proxy a service osztály alosztálya lesz és így </w:t>
+      </w:r>
+      <w:proofErr w:type="spellStart"/>
+      <w:r>
+        <w:t>örökli</w:t>
+      </w:r>
+      <w:proofErr w:type="spellEnd"/>
+      <w:r>
+        <w:t xml:space="preserve"> a service interfészét.</w:t>
       </w:r>
     </w:p>
     <w:p>
@@ -825,7 +1016,15 @@
         <w:t>Proxy osztály létrehozása</w:t>
       </w:r>
       <w:r>
-        <w:t xml:space="preserve"> és egy field-et deklarálni kell, hogy lehessen hivatkozni a service-re.</w:t>
+        <w:t xml:space="preserve"> és egy </w:t>
+      </w:r>
+      <w:proofErr w:type="spellStart"/>
+      <w:r>
+        <w:t>field-et</w:t>
+      </w:r>
+      <w:proofErr w:type="spellEnd"/>
+      <w:r>
+        <w:t xml:space="preserve"> deklarálni kell, hogy lehessen hivatkozni a service-re.</w:t>
       </w:r>
     </w:p>
     <w:p>
@@ -852,7 +1051,15 @@
         <w:t>Meg kell fontolni egy olyan létrehozási módszer bevezetését, ami eldönti, hogy a kliens proxy vagy valódi service-t kap-e.</w:t>
       </w:r>
       <w:r>
-        <w:t xml:space="preserve"> (Ez lehet egy statikus vagy factory metódus is.)</w:t>
+        <w:t xml:space="preserve"> (Ez lehet egy statikus vagy </w:t>
+      </w:r>
+      <w:proofErr w:type="spellStart"/>
+      <w:r>
+        <w:t>factory</w:t>
+      </w:r>
+      <w:proofErr w:type="spellEnd"/>
+      <w:r>
+        <w:t xml:space="preserve"> metódus is.)</w:t>
       </w:r>
     </w:p>
     <w:p>
@@ -928,10 +1135,26 @@
         </w:numPr>
       </w:pPr>
       <w:r>
-        <w:t>Open/Closed elv alapján működik</w:t>
-      </w:r>
-      <w:r>
-        <w:t>, tehát a service vagy a kliensek módosítása nélkül új proxy-kat lehet bevezetni.</w:t>
+        <w:t>Open/</w:t>
+      </w:r>
+      <w:proofErr w:type="spellStart"/>
+      <w:r>
+        <w:t>Closed</w:t>
+      </w:r>
+      <w:proofErr w:type="spellEnd"/>
+      <w:r>
+        <w:t xml:space="preserve"> elv alapján működik</w:t>
+      </w:r>
+      <w:r>
+        <w:t>, tehát a service vagy a kliensek módosítása nélkül új proxy-</w:t>
+      </w:r>
+      <w:proofErr w:type="spellStart"/>
+      <w:r>
+        <w:t>kat</w:t>
+      </w:r>
+      <w:proofErr w:type="spellEnd"/>
+      <w:r>
+        <w:t xml:space="preserve"> lehet bevezetni.</w:t>
       </w:r>
     </w:p>
     <w:p>
@@ -978,9 +1201,30 @@
       <w:pPr>
         <w:pStyle w:val="Cmsor2"/>
       </w:pPr>
+      <w:proofErr w:type="spellStart"/>
       <w:r>
         <w:t>Decorator</w:t>
       </w:r>
+      <w:proofErr w:type="spellEnd"/>
+      <w:r>
+        <w:t xml:space="preserve"> (</w:t>
+      </w:r>
+      <w:proofErr w:type="spellStart"/>
+      <w:r>
+        <w:t>Structural</w:t>
+      </w:r>
+      <w:proofErr w:type="spellEnd"/>
+      <w:r>
+        <w:t xml:space="preserve"> </w:t>
+      </w:r>
+      <w:proofErr w:type="spellStart"/>
+      <w:r>
+        <w:t>pattern</w:t>
+      </w:r>
+      <w:proofErr w:type="spellEnd"/>
+      <w:r>
+        <w:t>)</w:t>
+      </w:r>
     </w:p>
     <w:p>
       <w:pPr>
@@ -1024,7 +1268,23 @@
         </w:numPr>
       </w:pPr>
       <w:r>
-        <w:t>Van egy notification library, amit más program arra használnak, hogy fontos eseményekről küldjön értesítést.</w:t>
+        <w:t xml:space="preserve">Van egy </w:t>
+      </w:r>
+      <w:proofErr w:type="spellStart"/>
+      <w:r>
+        <w:t>notification</w:t>
+      </w:r>
+      <w:proofErr w:type="spellEnd"/>
+      <w:r>
+        <w:t xml:space="preserve"> </w:t>
+      </w:r>
+      <w:proofErr w:type="spellStart"/>
+      <w:r>
+        <w:t>library</w:t>
+      </w:r>
+      <w:proofErr w:type="spellEnd"/>
+      <w:r>
+        <w:t>, amit más program arra használnak, hogy fontos eseményekről küldjön értesítést.</w:t>
       </w:r>
     </w:p>
     <w:p>
@@ -1036,7 +1296,23 @@
         </w:numPr>
       </w:pPr>
       <w:r>
-        <w:t>Használatkor kiderül, hogy csak email-eket lehet vele küldeni, és a programban pedig SMS-eket szeretne küldeni</w:t>
+        <w:t>Használatkor kiderül, hogy csak email-</w:t>
+      </w:r>
+      <w:proofErr w:type="spellStart"/>
+      <w:r>
+        <w:t>eket</w:t>
+      </w:r>
+      <w:proofErr w:type="spellEnd"/>
+      <w:r>
+        <w:t xml:space="preserve"> lehet vele küldeni, és a programban pedig SMS-</w:t>
+      </w:r>
+      <w:proofErr w:type="spellStart"/>
+      <w:r>
+        <w:t>eket</w:t>
+      </w:r>
+      <w:proofErr w:type="spellEnd"/>
+      <w:r>
+        <w:t xml:space="preserve"> szeretne küldeni</w:t>
       </w:r>
       <w:r>
         <w:t xml:space="preserve"> és így tovább.</w:t>
@@ -1091,8 +1367,29 @@
           <w:numId w:val="2"/>
         </w:numPr>
       </w:pPr>
-      <w:r>
-        <w:t>Decorator-öket kell csinálni a különböző metódusokból, például az értesítő módszereknél, csinálunk SMS, Facebook, stb decorator-öket.</w:t>
+      <w:proofErr w:type="spellStart"/>
+      <w:r>
+        <w:t>Decorator-öket</w:t>
+      </w:r>
+      <w:proofErr w:type="spellEnd"/>
+      <w:r>
+        <w:t xml:space="preserve"> kell csinálni a különböző metódusokból, például az értesítő módszereknél, csinálunk SMS, Facebook, </w:t>
+      </w:r>
+      <w:proofErr w:type="spellStart"/>
+      <w:r>
+        <w:t>stb</w:t>
+      </w:r>
+      <w:proofErr w:type="spellEnd"/>
+      <w:r>
+        <w:t xml:space="preserve"> </w:t>
+      </w:r>
+      <w:proofErr w:type="spellStart"/>
+      <w:r>
+        <w:t>decorator-öket</w:t>
+      </w:r>
+      <w:proofErr w:type="spellEnd"/>
+      <w:r>
+        <w:t>.</w:t>
       </w:r>
     </w:p>
     <w:p>
@@ -1104,7 +1401,15 @@
         </w:numPr>
       </w:pPr>
       <w:r>
-        <w:t>A decorator-ök ugyanazokat az interfészeket használják.</w:t>
+        <w:t xml:space="preserve">A </w:t>
+      </w:r>
+      <w:proofErr w:type="spellStart"/>
+      <w:r>
+        <w:t>decorator-ök</w:t>
+      </w:r>
+      <w:proofErr w:type="spellEnd"/>
+      <w:r>
+        <w:t xml:space="preserve"> ugyanazokat az interfészeket használják.</w:t>
       </w:r>
     </w:p>
     <w:p>
@@ -1126,8 +1431,13 @@
       <w:pPr>
         <w:pStyle w:val="Cmsor3"/>
       </w:pPr>
-      <w:r>
-        <w:t>Decorator használati esetek</w:t>
+      <w:proofErr w:type="spellStart"/>
+      <w:r>
+        <w:t>Decorator</w:t>
+      </w:r>
+      <w:proofErr w:type="spellEnd"/>
+      <w:r>
+        <w:t xml:space="preserve"> használati esetek</w:t>
       </w:r>
     </w:p>
     <w:p>
@@ -1170,8 +1480,13 @@
       <w:pPr>
         <w:pStyle w:val="Cmsor3"/>
       </w:pPr>
-      <w:r>
-        <w:t>Decorator előnyei és hátrányai</w:t>
+      <w:proofErr w:type="spellStart"/>
+      <w:r>
+        <w:t>Decorator</w:t>
+      </w:r>
+      <w:proofErr w:type="spellEnd"/>
+      <w:r>
+        <w:t xml:space="preserve"> előnyei és hátrányai</w:t>
       </w:r>
     </w:p>
     <w:p>
@@ -1211,7 +1526,15 @@
         </w:numPr>
       </w:pPr>
       <w:r>
-        <w:t>Több testreszabható osztály határozza meg a tulajdonságokat.</w:t>
+        <w:t xml:space="preserve">Több </w:t>
+      </w:r>
+      <w:proofErr w:type="spellStart"/>
+      <w:r>
+        <w:t>testreszabható</w:t>
+      </w:r>
+      <w:proofErr w:type="spellEnd"/>
+      <w:r>
+        <w:t xml:space="preserve"> osztály határozza meg a tulajdonságokat.</w:t>
       </w:r>
     </w:p>
     <w:p>
@@ -1251,7 +1574,15 @@
         </w:numPr>
       </w:pPr>
       <w:r>
-        <w:t>A decorator és a dekorált komponens interfésze azonos, de maga az osztály nem ugyanaz.</w:t>
+        <w:t xml:space="preserve">A </w:t>
+      </w:r>
+      <w:proofErr w:type="spellStart"/>
+      <w:r>
+        <w:t>decorator</w:t>
+      </w:r>
+      <w:proofErr w:type="spellEnd"/>
+      <w:r>
+        <w:t xml:space="preserve"> és a dekorált komponens interfésze azonos, de maga az osztály nem ugyanaz.</w:t>
       </w:r>
     </w:p>
     <w:p>
@@ -1271,29 +1602,74 @@
       <w:pPr>
         <w:pStyle w:val="Cmsor2"/>
       </w:pPr>
+      <w:proofErr w:type="spellStart"/>
       <w:r>
         <w:lastRenderedPageBreak/>
-        <w:t>Flyweight trükkök</w:t>
-      </w:r>
-    </w:p>
-    <w:p>
-      <w:pPr>
-        <w:pStyle w:val="Listaszerbekezds"/>
-        <w:numPr>
-          <w:ilvl w:val="0"/>
-          <w:numId w:val="2"/>
-        </w:numPr>
-      </w:pPr>
-      <w:r>
-        <w:t>Nincs konkrét megoldás, sok trükköt biztosít a Flyweight minta.</w:t>
+        <w:t>Flyweight</w:t>
+      </w:r>
+      <w:proofErr w:type="spellEnd"/>
+      <w:r>
+        <w:t xml:space="preserve"> (</w:t>
+      </w:r>
+      <w:proofErr w:type="spellStart"/>
+      <w:r>
+        <w:t>Structural</w:t>
+      </w:r>
+      <w:proofErr w:type="spellEnd"/>
+      <w:r>
+        <w:t xml:space="preserve"> </w:t>
+      </w:r>
+      <w:proofErr w:type="spellStart"/>
+      <w:r>
+        <w:t>pattern</w:t>
+      </w:r>
+      <w:proofErr w:type="spellEnd"/>
+      <w:r>
+        <w:t>)</w:t>
+      </w:r>
+      <w:r>
+        <w:t xml:space="preserve"> trükkök</w:t>
+      </w:r>
+    </w:p>
+    <w:p>
+      <w:pPr>
+        <w:pStyle w:val="Listaszerbekezds"/>
+        <w:numPr>
+          <w:ilvl w:val="0"/>
+          <w:numId w:val="2"/>
+        </w:numPr>
+      </w:pPr>
+      <w:r>
+        <w:t xml:space="preserve">Nincs konkrét megoldás, sok trükköt biztosít a </w:t>
+      </w:r>
+      <w:proofErr w:type="spellStart"/>
+      <w:r>
+        <w:t>Flyweight</w:t>
+      </w:r>
+      <w:proofErr w:type="spellEnd"/>
+      <w:r>
+        <w:t xml:space="preserve"> minta.</w:t>
       </w:r>
     </w:p>
     <w:p>
       <w:pPr>
         <w:pStyle w:val="Cmsor3"/>
       </w:pPr>
-      <w:r>
-        <w:t>On-the-fly property-k</w:t>
+      <w:proofErr w:type="spellStart"/>
+      <w:r>
+        <w:t>On-the-fly</w:t>
+      </w:r>
+      <w:proofErr w:type="spellEnd"/>
+      <w:r>
+        <w:t xml:space="preserve"> </w:t>
+      </w:r>
+      <w:proofErr w:type="spellStart"/>
+      <w:r>
+        <w:t>property</w:t>
+      </w:r>
+      <w:proofErr w:type="spellEnd"/>
+      <w:r>
+        <w:t>-k</w:t>
       </w:r>
     </w:p>
     <w:p>
@@ -1308,37 +1684,93 @@
         <w:t>A memóriában nem foglalnak helyet</w:t>
       </w:r>
       <w:r>
-        <w:t xml:space="preserve"> ezek a property-k.</w:t>
-      </w:r>
-    </w:p>
-    <w:p>
-      <w:pPr>
-        <w:pStyle w:val="Listaszerbekezds"/>
-        <w:numPr>
-          <w:ilvl w:val="0"/>
-          <w:numId w:val="2"/>
-        </w:numPr>
-      </w:pPr>
-      <w:r>
-        <w:t>Amikor az adott property-t lekérjük, akkor lazy loading elven akkor hajtódik végre, amikor szükség van rá.</w:t>
-      </w:r>
-    </w:p>
-    <w:p>
-      <w:pPr>
-        <w:pStyle w:val="Listaszerbekezds"/>
-        <w:numPr>
-          <w:ilvl w:val="0"/>
-          <w:numId w:val="2"/>
-        </w:numPr>
-      </w:pPr>
-      <w:r>
-        <w:t>Amikor a főprogram elkéri az adott property-t, akkor hajtódik végre a „levegőben”</w:t>
+        <w:t xml:space="preserve"> ezek a </w:t>
+      </w:r>
+      <w:proofErr w:type="spellStart"/>
+      <w:r>
+        <w:t>property</w:t>
+      </w:r>
+      <w:proofErr w:type="spellEnd"/>
+      <w:r>
+        <w:t>-k.</w:t>
+      </w:r>
+    </w:p>
+    <w:p>
+      <w:pPr>
+        <w:pStyle w:val="Listaszerbekezds"/>
+        <w:numPr>
+          <w:ilvl w:val="0"/>
+          <w:numId w:val="2"/>
+        </w:numPr>
+      </w:pPr>
+      <w:r>
+        <w:t xml:space="preserve">Amikor az adott </w:t>
+      </w:r>
+      <w:proofErr w:type="spellStart"/>
+      <w:r>
+        <w:t>property</w:t>
+      </w:r>
+      <w:proofErr w:type="spellEnd"/>
+      <w:r>
+        <w:t xml:space="preserve">-t lekérjük, akkor </w:t>
+      </w:r>
+      <w:proofErr w:type="spellStart"/>
+      <w:r>
+        <w:t>lazy</w:t>
+      </w:r>
+      <w:proofErr w:type="spellEnd"/>
+      <w:r>
+        <w:t xml:space="preserve"> </w:t>
+      </w:r>
+      <w:proofErr w:type="spellStart"/>
+      <w:r>
+        <w:t>loading</w:t>
+      </w:r>
+      <w:proofErr w:type="spellEnd"/>
+      <w:r>
+        <w:t xml:space="preserve"> elven akkor hajtódik végre, amikor szükség van rá.</w:t>
+      </w:r>
+    </w:p>
+    <w:p>
+      <w:pPr>
+        <w:pStyle w:val="Listaszerbekezds"/>
+        <w:numPr>
+          <w:ilvl w:val="0"/>
+          <w:numId w:val="2"/>
+        </w:numPr>
+      </w:pPr>
+      <w:r>
+        <w:t xml:space="preserve">Amikor a főprogram elkéri az adott </w:t>
+      </w:r>
+      <w:proofErr w:type="spellStart"/>
+      <w:r>
+        <w:t>property</w:t>
+      </w:r>
+      <w:proofErr w:type="spellEnd"/>
+      <w:r>
+        <w:t>-t, akkor hajtódik végre a „levegőben”</w:t>
       </w:r>
       <w:r>
         <w:t>,</w:t>
       </w:r>
       <w:r>
-        <w:t xml:space="preserve"> emiatt nevezzük on-the-fly property-nek.</w:t>
+        <w:t xml:space="preserve"> emiatt nevezzük </w:t>
+      </w:r>
+      <w:proofErr w:type="spellStart"/>
+      <w:r>
+        <w:t>on-the-fly</w:t>
+      </w:r>
+      <w:proofErr w:type="spellEnd"/>
+      <w:r>
+        <w:t xml:space="preserve"> </w:t>
+      </w:r>
+      <w:proofErr w:type="spellStart"/>
+      <w:r>
+        <w:t>property-nek</w:t>
+      </w:r>
+      <w:proofErr w:type="spellEnd"/>
+      <w:r>
+        <w:t>.</w:t>
       </w:r>
     </w:p>
     <w:p>
@@ -1478,27 +1910,58 @@
       <w:pPr>
         <w:pStyle w:val="Cmsor2"/>
       </w:pPr>
-      <w:r>
-        <w:t>Flyweight a .NET osztályokban (String, Type)</w:t>
-      </w:r>
-    </w:p>
-    <w:p>
-      <w:pPr>
-        <w:pStyle w:val="Listaszerbekezds"/>
-        <w:numPr>
-          <w:ilvl w:val="0"/>
-          <w:numId w:val="2"/>
-        </w:numPr>
-      </w:pPr>
-      <w:r>
-        <w:rPr>
-          <w:b/>
-          <w:bCs/>
-        </w:rPr>
+      <w:proofErr w:type="spellStart"/>
+      <w:r>
+        <w:t>Flyweight</w:t>
+      </w:r>
+      <w:proofErr w:type="spellEnd"/>
+      <w:r>
+        <w:t xml:space="preserve"> a .NET osztályokban (</w:t>
+      </w:r>
+      <w:proofErr w:type="spellStart"/>
+      <w:r>
         <w:t>String</w:t>
       </w:r>
-      <w:r>
-        <w:t>-ek .NET-ben immutable-ek, vagyis nem lehet létrehozás után módosítani</w:t>
+      <w:proofErr w:type="spellEnd"/>
+      <w:r>
+        <w:t xml:space="preserve">, </w:t>
+      </w:r>
+      <w:proofErr w:type="spellStart"/>
+      <w:r>
+        <w:t>Type</w:t>
+      </w:r>
+      <w:proofErr w:type="spellEnd"/>
+      <w:r>
+        <w:t>)</w:t>
+      </w:r>
+    </w:p>
+    <w:p>
+      <w:pPr>
+        <w:pStyle w:val="Listaszerbekezds"/>
+        <w:numPr>
+          <w:ilvl w:val="0"/>
+          <w:numId w:val="2"/>
+        </w:numPr>
+      </w:pPr>
+      <w:proofErr w:type="spellStart"/>
+      <w:r>
+        <w:rPr>
+          <w:b/>
+          <w:bCs/>
+        </w:rPr>
+        <w:t>String</w:t>
+      </w:r>
+      <w:proofErr w:type="spellEnd"/>
+      <w:r>
+        <w:t xml:space="preserve">-ek .NET-ben </w:t>
+      </w:r>
+      <w:proofErr w:type="spellStart"/>
+      <w:r>
+        <w:t>immutable</w:t>
+      </w:r>
+      <w:proofErr w:type="spellEnd"/>
+      <w:r>
+        <w:t>-ek, vagyis nem lehet létrehozás után módosítani</w:t>
       </w:r>
       <w:r>
         <w:t>.</w:t>
@@ -1513,7 +1976,15 @@
         </w:numPr>
       </w:pPr>
       <w:r>
-        <w:t>Gyorsítótárba helyezi újrafelhasználás céljából.</w:t>
+        <w:t xml:space="preserve">Gyorsítótárba helyezi </w:t>
+      </w:r>
+      <w:proofErr w:type="spellStart"/>
+      <w:r>
+        <w:t>újrafelhasználás</w:t>
+      </w:r>
+      <w:proofErr w:type="spellEnd"/>
+      <w:r>
+        <w:t xml:space="preserve"> céljából.</w:t>
       </w:r>
     </w:p>
     <w:p>
@@ -1525,7 +1996,47 @@
         </w:numPr>
       </w:pPr>
       <w:r>
-        <w:t>Tehát megnézi, hogy van-e már egy ugyanilyen értékű létező String a String pool-ban, ha van, akkor nem jön létre új String, hanem a meglévő String-re való hivatkozás kerül vissza.</w:t>
+        <w:t xml:space="preserve">Tehát megnézi, hogy van-e már egy ugyanilyen értékű létező </w:t>
+      </w:r>
+      <w:proofErr w:type="spellStart"/>
+      <w:r>
+        <w:t>String</w:t>
+      </w:r>
+      <w:proofErr w:type="spellEnd"/>
+      <w:r>
+        <w:t xml:space="preserve"> a </w:t>
+      </w:r>
+      <w:proofErr w:type="spellStart"/>
+      <w:r>
+        <w:t>String</w:t>
+      </w:r>
+      <w:proofErr w:type="spellEnd"/>
+      <w:r>
+        <w:t xml:space="preserve"> </w:t>
+      </w:r>
+      <w:proofErr w:type="spellStart"/>
+      <w:r>
+        <w:t>pool</w:t>
+      </w:r>
+      <w:proofErr w:type="spellEnd"/>
+      <w:r>
+        <w:t xml:space="preserve">-ban, ha van, akkor nem jön létre új </w:t>
+      </w:r>
+      <w:proofErr w:type="spellStart"/>
+      <w:r>
+        <w:t>String</w:t>
+      </w:r>
+      <w:proofErr w:type="spellEnd"/>
+      <w:r>
+        <w:t xml:space="preserve">, hanem a meglévő </w:t>
+      </w:r>
+      <w:proofErr w:type="spellStart"/>
+      <w:r>
+        <w:t>String</w:t>
+      </w:r>
+      <w:proofErr w:type="spellEnd"/>
+      <w:r>
+        <w:t>-re való hivatkozás kerül vissza.</w:t>
       </w:r>
     </w:p>
     <w:p>
@@ -1539,6 +2050,7 @@
       <w:r>
         <w:t xml:space="preserve">A </w:t>
       </w:r>
+      <w:proofErr w:type="spellStart"/>
       <w:r>
         <w:rPr>
           <w:b/>
@@ -1546,8 +2058,17 @@
         </w:rPr>
         <w:t>Type</w:t>
       </w:r>
-      <w:r>
-        <w:t xml:space="preserve"> osztály egy objektum típusát reprezentálja és minden típusnak egyedi identitása van egy AppDomain-en belül.</w:t>
+      <w:proofErr w:type="spellEnd"/>
+      <w:r>
+        <w:t xml:space="preserve"> osztály egy objektum típusát reprezentálja és minden típusnak egyedi identitása van egy </w:t>
+      </w:r>
+      <w:proofErr w:type="spellStart"/>
+      <w:r>
+        <w:t>AppDomain</w:t>
+      </w:r>
+      <w:proofErr w:type="spellEnd"/>
+      <w:r>
+        <w:t>-en belül.</w:t>
       </w:r>
     </w:p>
     <w:p>
@@ -1559,7 +2080,15 @@
         </w:numPr>
       </w:pPr>
       <w:r>
-        <w:t>Típusokat metaadatokból tölti be és a típus metaadatai az újrafelhasználás miatt gyorsítótárba kerül</w:t>
+        <w:t xml:space="preserve">Típusokat metaadatokból tölti be és a típus metaadatai az </w:t>
+      </w:r>
+      <w:proofErr w:type="spellStart"/>
+      <w:r>
+        <w:t>újrafelhasználás</w:t>
+      </w:r>
+      <w:proofErr w:type="spellEnd"/>
+      <w:r>
+        <w:t xml:space="preserve"> miatt gyorsítótárba kerül</w:t>
       </w:r>
       <w:r>
         <w:t>nek.</w:t>
@@ -1574,7 +2103,23 @@
         </w:numPr>
       </w:pPr>
       <w:r>
-        <w:t>Ezek a metaadatok tartalmazzák a típus nevére, névterére, attribútuamira és member-ekre vonatkozó információkat.</w:t>
+        <w:t xml:space="preserve">Ezek a metaadatok tartalmazzák a típus nevére, névterére, </w:t>
+      </w:r>
+      <w:proofErr w:type="spellStart"/>
+      <w:r>
+        <w:t>attribútuamira</w:t>
+      </w:r>
+      <w:proofErr w:type="spellEnd"/>
+      <w:r>
+        <w:t xml:space="preserve"> és </w:t>
+      </w:r>
+      <w:proofErr w:type="spellStart"/>
+      <w:r>
+        <w:t>member-ekre</w:t>
+      </w:r>
+      <w:proofErr w:type="spellEnd"/>
+      <w:r>
+        <w:t xml:space="preserve"> vonatkozó információkat.</w:t>
       </w:r>
     </w:p>
     <w:p>
@@ -1586,7 +2131,31 @@
         </w:numPr>
       </w:pPr>
       <w:r>
-        <w:t>Tehát a gyorsítótárazott metaadatokat adja vissza, ahelyett, hogy a metaadatokat újratöltené a lemeről.</w:t>
+        <w:t xml:space="preserve">Tehát a gyorsítótárazott </w:t>
+      </w:r>
+      <w:proofErr w:type="spellStart"/>
+      <w:r>
+        <w:t>metaadatokat</w:t>
+      </w:r>
+      <w:proofErr w:type="spellEnd"/>
+      <w:r>
+        <w:t xml:space="preserve"> adja vissza, ahelyett, hogy a </w:t>
+      </w:r>
+      <w:proofErr w:type="spellStart"/>
+      <w:r>
+        <w:t>metaadatokat</w:t>
+      </w:r>
+      <w:proofErr w:type="spellEnd"/>
+      <w:r>
+        <w:t xml:space="preserve"> </w:t>
+      </w:r>
+      <w:proofErr w:type="spellStart"/>
+      <w:r>
+        <w:t>újratöltené</w:t>
+      </w:r>
+      <w:proofErr w:type="spellEnd"/>
+      <w:r>
+        <w:t xml:space="preserve"> a lemeről.</w:t>
       </w:r>
     </w:p>
     <w:sectPr>

</xml_diff>

<commit_message>
Tervezési minta kódok hozzáadva
</commit_message>
<xml_diff>
--- a/SZTGUI/10. Gang-of-Four tervezési minták 6.docx
+++ b/SZTGUI/10. Gang-of-Four tervezési minták 6.docx
@@ -197,11 +197,17 @@
         </w:numPr>
       </w:pPr>
       <w:r>
-        <w:t xml:space="preserve">Praktikus, ha integrálni kell az alkalmazást kell egy </w:t>
-      </w:r>
-      <w:proofErr w:type="spellStart"/>
-      <w:r>
-        <w:t>library</w:t>
+        <w:t>Praktikus, ha integrálni kell az alkalmazást</w:t>
+      </w:r>
+      <w:r>
+        <w:t xml:space="preserve"> </w:t>
+      </w:r>
+      <w:r>
+        <w:t>egy lib</w:t>
+      </w:r>
+      <w:proofErr w:type="spellStart"/>
+      <w:r>
+        <w:t>rary</w:t>
       </w:r>
       <w:proofErr w:type="spellEnd"/>
       <w:r>
@@ -210,56 +216,6 @@
     </w:p>
     <w:p>
       <w:pPr>
-        <w:pStyle w:val="Listaszerbekezds"/>
-        <w:numPr>
-          <w:ilvl w:val="2"/>
-          <w:numId w:val="2"/>
-        </w:numPr>
-      </w:pPr>
-      <w:r>
-        <w:rPr>
-          <w:b/>
-          <w:bCs/>
-        </w:rPr>
-        <w:t xml:space="preserve">Példa: </w:t>
-      </w:r>
-      <w:r>
-        <w:t>Egy alkalmazás, ami rövid videókat tölt fel egy platformra, ami egy összetett videókonvertáló könyvtárat használ.</w:t>
-      </w:r>
-    </w:p>
-    <w:p>
-      <w:pPr>
-        <w:pStyle w:val="Listaszerbekezds"/>
-        <w:numPr>
-          <w:ilvl w:val="2"/>
-          <w:numId w:val="2"/>
-        </w:numPr>
-      </w:pPr>
-      <w:r>
-        <w:t>Tehát azon az osztályon belül eléri azt a metódust, amivel lehet konvertálni</w:t>
-      </w:r>
-      <w:r>
-        <w:t xml:space="preserve"> és azt hozzácsatoljuk a konvertáló </w:t>
-      </w:r>
-      <w:proofErr w:type="spellStart"/>
-      <w:r>
-        <w:t>library</w:t>
-      </w:r>
-      <w:proofErr w:type="spellEnd"/>
-      <w:r>
-        <w:t xml:space="preserve">-vel, akkor megvan az első </w:t>
-      </w:r>
-      <w:proofErr w:type="spellStart"/>
-      <w:r>
-        <w:t>facade</w:t>
-      </w:r>
-      <w:proofErr w:type="spellEnd"/>
-      <w:r>
-        <w:t>.</w:t>
-      </w:r>
-    </w:p>
-    <w:p>
-      <w:pPr>
         <w:pStyle w:val="Cmsor3"/>
       </w:pPr>
       <w:proofErr w:type="spellStart"/>
@@ -306,11 +262,15 @@
           <w:numId w:val="2"/>
         </w:numPr>
       </w:pPr>
-      <w:proofErr w:type="spellStart"/>
-      <w:r>
-        <w:t>Rétegeléskor</w:t>
-      </w:r>
-      <w:proofErr w:type="spellEnd"/>
+      <w:r>
+        <w:t>Rétege</w:t>
+      </w:r>
+      <w:r>
+        <w:t>z</w:t>
+      </w:r>
+      <w:r>
+        <w:t>éskor</w:t>
+      </w:r>
     </w:p>
     <w:p>
       <w:pPr>
@@ -520,7 +480,6 @@
         <w:pStyle w:val="Cmsor2"/>
       </w:pPr>
       <w:r>
-        <w:lastRenderedPageBreak/>
         <w:t>Proxy</w:t>
       </w:r>
       <w:r>
@@ -624,63 +583,7 @@
           <w:b/>
           <w:bCs/>
         </w:rPr>
-        <w:t>Lusta megoldás</w:t>
-      </w:r>
-    </w:p>
-    <w:p>
-      <w:pPr>
-        <w:pStyle w:val="Listaszerbekezds"/>
-        <w:numPr>
-          <w:ilvl w:val="1"/>
-          <w:numId w:val="2"/>
-        </w:numPr>
-      </w:pPr>
-      <w:r>
-        <w:t>Csak akkor hozzuk létre az objektumot, amikor tényleg szükség van rá.</w:t>
-      </w:r>
-    </w:p>
-    <w:p>
-      <w:pPr>
-        <w:pStyle w:val="Listaszerbekezds"/>
-        <w:numPr>
-          <w:ilvl w:val="1"/>
-          <w:numId w:val="2"/>
-        </w:numPr>
-      </w:pPr>
-      <w:r>
-        <w:t>Végre kellene hajtani néhány késleltetett inicializálási kódot, de ez kód</w:t>
-      </w:r>
-      <w:r>
-        <w:t xml:space="preserve"> </w:t>
-      </w:r>
-      <w:proofErr w:type="spellStart"/>
-      <w:r>
-        <w:t>duplikációt</w:t>
-      </w:r>
-      <w:proofErr w:type="spellEnd"/>
-      <w:r>
-        <w:t xml:space="preserve"> ok</w:t>
-      </w:r>
-      <w:r>
-        <w:t>ozn</w:t>
-      </w:r>
-      <w:r>
-        <w:t>a.</w:t>
-      </w:r>
-    </w:p>
-    <w:p>
-      <w:pPr>
-        <w:pStyle w:val="Listaszerbekezds"/>
-        <w:numPr>
-          <w:ilvl w:val="0"/>
-          <w:numId w:val="2"/>
-        </w:numPr>
-      </w:pPr>
-      <w:r>
-        <w:rPr>
-          <w:b/>
-          <w:bCs/>
-        </w:rPr>
+        <w:lastRenderedPageBreak/>
         <w:t>Megoldás</w:t>
       </w:r>
     </w:p>
@@ -765,115 +668,6 @@
         <w:pStyle w:val="Cmsor3"/>
       </w:pPr>
       <w:r>
-        <w:t>Proxy struktúra</w:t>
-      </w:r>
-    </w:p>
-    <w:p>
-      <w:pPr>
-        <w:pStyle w:val="Listaszerbekezds"/>
-        <w:numPr>
-          <w:ilvl w:val="0"/>
-          <w:numId w:val="2"/>
-        </w:numPr>
-        <w:rPr>
-          <w:b/>
-          <w:bCs/>
-        </w:rPr>
-      </w:pPr>
-      <w:proofErr w:type="spellStart"/>
-      <w:r>
-        <w:rPr>
-          <w:b/>
-          <w:bCs/>
-        </w:rPr>
-        <w:t>Subject</w:t>
-      </w:r>
-      <w:proofErr w:type="spellEnd"/>
-      <w:r>
-        <w:rPr>
-          <w:b/>
-          <w:bCs/>
-        </w:rPr>
-        <w:t xml:space="preserve">: </w:t>
-      </w:r>
-      <w:r>
-        <w:t xml:space="preserve">Közös interfészt biztosít a </w:t>
-      </w:r>
-      <w:proofErr w:type="spellStart"/>
-      <w:r>
-        <w:t>Subject</w:t>
-      </w:r>
-      <w:proofErr w:type="spellEnd"/>
-      <w:r>
-        <w:t xml:space="preserve"> és a Proxy számára (így tud a minta működni).</w:t>
-      </w:r>
-    </w:p>
-    <w:p>
-      <w:pPr>
-        <w:pStyle w:val="Listaszerbekezds"/>
-        <w:numPr>
-          <w:ilvl w:val="0"/>
-          <w:numId w:val="2"/>
-        </w:numPr>
-        <w:rPr>
-          <w:b/>
-          <w:bCs/>
-        </w:rPr>
-      </w:pPr>
-      <w:proofErr w:type="spellStart"/>
-      <w:r>
-        <w:rPr>
-          <w:b/>
-          <w:bCs/>
-        </w:rPr>
-        <w:t>Realsubject</w:t>
-      </w:r>
-      <w:proofErr w:type="spellEnd"/>
-      <w:r>
-        <w:rPr>
-          <w:b/>
-          <w:bCs/>
-        </w:rPr>
-        <w:t xml:space="preserve">: </w:t>
-      </w:r>
-      <w:r>
-        <w:t>A valódi objektum, amit a proxy elrejt.</w:t>
-      </w:r>
-    </w:p>
-    <w:p>
-      <w:pPr>
-        <w:pStyle w:val="Listaszerbekezds"/>
-        <w:numPr>
-          <w:ilvl w:val="0"/>
-          <w:numId w:val="2"/>
-        </w:numPr>
-        <w:rPr>
-          <w:b/>
-          <w:bCs/>
-        </w:rPr>
-      </w:pPr>
-      <w:r>
-        <w:rPr>
-          <w:b/>
-          <w:bCs/>
-        </w:rPr>
-        <w:t xml:space="preserve">Proxy: </w:t>
-      </w:r>
-      <w:r>
-        <w:t>Helyettesítő objektum, ami tartalmaz egy referenciát a tényleges objektumra, hogy el tudja azt érni.</w:t>
-      </w:r>
-      <w:r>
-        <w:t xml:space="preserve"> </w:t>
-      </w:r>
-      <w:r>
-        <w:t>Szabályozza a hozzáférést a tényleges objektumhoz, feladata lehet a tényleges objektum létrehozása, törlése.</w:t>
-      </w:r>
-    </w:p>
-    <w:p>
-      <w:pPr>
-        <w:pStyle w:val="Cmsor3"/>
-      </w:pPr>
-      <w:r>
         <w:t>Proxy típusok</w:t>
       </w:r>
     </w:p>
@@ -1082,7 +876,6 @@
         <w:pStyle w:val="Cmsor3"/>
       </w:pPr>
       <w:r>
-        <w:lastRenderedPageBreak/>
         <w:t>Proxy előnyei és hátrányai</w:t>
       </w:r>
     </w:p>
@@ -1199,10 +992,24 @@
     </w:p>
     <w:p>
       <w:pPr>
+        <w:rPr>
+          <w:rFonts w:asciiTheme="majorHAnsi" w:eastAsiaTheme="majorEastAsia" w:hAnsiTheme="majorHAnsi" w:cstheme="majorBidi"/>
+          <w:color w:val="2F5496" w:themeColor="accent1" w:themeShade="BF"/>
+          <w:sz w:val="26"/>
+          <w:szCs w:val="26"/>
+        </w:rPr>
+      </w:pPr>
+      <w:r>
+        <w:br w:type="page"/>
+      </w:r>
+    </w:p>
+    <w:p>
+      <w:pPr>
         <w:pStyle w:val="Cmsor2"/>
       </w:pPr>
       <w:proofErr w:type="spellStart"/>
       <w:r>
+        <w:lastRenderedPageBreak/>
         <w:t>Decorator</w:t>
       </w:r>
       <w:proofErr w:type="spellEnd"/>
@@ -1421,7 +1228,19 @@
         </w:numPr>
       </w:pPr>
       <w:r>
-        <w:t>Példaként ha fázom, akkor felveszem egy pulóvert és ha még mindig fázom, akkor egy kabátot is felveszek</w:t>
+        <w:t>Példaként ha fázom, akkor felvesze</w:t>
+      </w:r>
+      <w:r>
+        <w:t>k</w:t>
+      </w:r>
+      <w:r>
+        <w:t xml:space="preserve"> egy pulóvert és ha még mindig fázo</w:t>
+      </w:r>
+      <w:r>
+        <w:t>k</w:t>
+      </w:r>
+      <w:r>
+        <w:t>, akkor egy kabátot is felveszek</w:t>
       </w:r>
       <w:r>
         <w:t>.</w:t>
@@ -1474,6 +1293,151 @@
       </w:pPr>
       <w:r>
         <w:t>Akkor használjuk, amikor a származtatás nem praktikus.</w:t>
+      </w:r>
+    </w:p>
+    <w:p>
+      <w:pPr>
+        <w:pStyle w:val="Cmsor3"/>
+      </w:pPr>
+      <w:proofErr w:type="spellStart"/>
+      <w:r>
+        <w:t>Decorator</w:t>
+      </w:r>
+      <w:proofErr w:type="spellEnd"/>
+      <w:r>
+        <w:t xml:space="preserve"> implementálása</w:t>
+      </w:r>
+    </w:p>
+    <w:p>
+      <w:pPr>
+        <w:pStyle w:val="Listaszerbekezds"/>
+        <w:numPr>
+          <w:ilvl w:val="0"/>
+          <w:numId w:val="7"/>
+        </w:numPr>
+      </w:pPr>
+      <w:r>
+        <w:t xml:space="preserve">Absztrakt </w:t>
+      </w:r>
+      <w:proofErr w:type="spellStart"/>
+      <w:r>
+        <w:t>Component</w:t>
+      </w:r>
+      <w:proofErr w:type="spellEnd"/>
+      <w:r>
+        <w:t xml:space="preserve"> osztály létrehozása az elvégzendő művelet metódussal.</w:t>
+      </w:r>
+    </w:p>
+    <w:p>
+      <w:pPr>
+        <w:pStyle w:val="Listaszerbekezds"/>
+        <w:numPr>
+          <w:ilvl w:val="0"/>
+          <w:numId w:val="7"/>
+        </w:numPr>
+      </w:pPr>
+      <w:r>
+        <w:t xml:space="preserve">Absztrakt </w:t>
+      </w:r>
+      <w:proofErr w:type="spellStart"/>
+      <w:r>
+        <w:t>Decorator</w:t>
+      </w:r>
+      <w:proofErr w:type="spellEnd"/>
+      <w:r>
+        <w:t xml:space="preserve"> osztály létrehozása és </w:t>
+      </w:r>
+      <w:proofErr w:type="spellStart"/>
+      <w:r>
+        <w:t>Component</w:t>
+      </w:r>
+      <w:proofErr w:type="spellEnd"/>
+      <w:r>
+        <w:t xml:space="preserve"> implementálása.</w:t>
+      </w:r>
+    </w:p>
+    <w:p>
+      <w:pPr>
+        <w:pStyle w:val="Listaszerbekezds"/>
+        <w:numPr>
+          <w:ilvl w:val="1"/>
+          <w:numId w:val="7"/>
+        </w:numPr>
+      </w:pPr>
+      <w:r>
+        <w:t xml:space="preserve">Rendelkeznie kell egy </w:t>
+      </w:r>
+      <w:proofErr w:type="spellStart"/>
+      <w:r>
+        <w:t>Component</w:t>
+      </w:r>
+      <w:proofErr w:type="spellEnd"/>
+      <w:r>
+        <w:t xml:space="preserve"> privát </w:t>
+      </w:r>
+      <w:proofErr w:type="spellStart"/>
+      <w:r>
+        <w:t>field</w:t>
+      </w:r>
+      <w:proofErr w:type="spellEnd"/>
+      <w:r>
+        <w:t>-el, amivel meghívjuk a műveletet.</w:t>
+      </w:r>
+    </w:p>
+    <w:p>
+      <w:pPr>
+        <w:pStyle w:val="Listaszerbekezds"/>
+        <w:numPr>
+          <w:ilvl w:val="0"/>
+          <w:numId w:val="7"/>
+        </w:numPr>
+      </w:pPr>
+      <w:r>
+        <w:t xml:space="preserve">A konkrét </w:t>
+      </w:r>
+      <w:proofErr w:type="spellStart"/>
+      <w:r>
+        <w:t>Component</w:t>
+      </w:r>
+      <w:proofErr w:type="spellEnd"/>
+      <w:r>
+        <w:t xml:space="preserve"> osztályban </w:t>
+      </w:r>
+      <w:proofErr w:type="spellStart"/>
+      <w:r>
+        <w:t>Component</w:t>
+      </w:r>
+      <w:proofErr w:type="spellEnd"/>
+      <w:r>
+        <w:t xml:space="preserve"> implementálása és itt hajtjuk végre a tényleges elvégzendő „műveleteket”.</w:t>
+      </w:r>
+    </w:p>
+    <w:p>
+      <w:pPr>
+        <w:pStyle w:val="Listaszerbekezds"/>
+        <w:numPr>
+          <w:ilvl w:val="0"/>
+          <w:numId w:val="7"/>
+        </w:numPr>
+      </w:pPr>
+      <w:r>
+        <w:t xml:space="preserve">A konkrét </w:t>
+      </w:r>
+      <w:proofErr w:type="spellStart"/>
+      <w:r>
+        <w:t>Decorator</w:t>
+      </w:r>
+      <w:proofErr w:type="spellEnd"/>
+      <w:r>
+        <w:t xml:space="preserve"> osztályokban implementáljuk a </w:t>
+      </w:r>
+      <w:proofErr w:type="spellStart"/>
+      <w:r>
+        <w:t>Decorator</w:t>
+      </w:r>
+      <w:proofErr w:type="spellEnd"/>
+      <w:r>
+        <w:t>-t.</w:t>
       </w:r>
     </w:p>
     <w:p>
@@ -2550,6 +2514,95 @@
     </w:lvl>
   </w:abstractNum>
   <w:abstractNum w:abstractNumId="4" w15:restartNumberingAfterBreak="0">
+    <w:nsid w:val="5C294C6A"/>
+    <w:multiLevelType w:val="hybridMultilevel"/>
+    <w:tmpl w:val="C8785FB4"/>
+    <w:lvl w:ilvl="0" w:tplc="040E000F">
+      <w:start w:val="1"/>
+      <w:numFmt w:val="decimal"/>
+      <w:lvlText w:val="%1."/>
+      <w:lvlJc w:val="left"/>
+      <w:pPr>
+        <w:ind w:left="720" w:hanging="360"/>
+      </w:pPr>
+      <w:rPr>
+        <w:rFonts w:hint="default"/>
+      </w:rPr>
+    </w:lvl>
+    <w:lvl w:ilvl="1" w:tplc="040E0019">
+      <w:start w:val="1"/>
+      <w:numFmt w:val="lowerLetter"/>
+      <w:lvlText w:val="%2."/>
+      <w:lvlJc w:val="left"/>
+      <w:pPr>
+        <w:ind w:left="1440" w:hanging="360"/>
+      </w:pPr>
+    </w:lvl>
+    <w:lvl w:ilvl="2" w:tplc="040E001B" w:tentative="1">
+      <w:start w:val="1"/>
+      <w:numFmt w:val="lowerRoman"/>
+      <w:lvlText w:val="%3."/>
+      <w:lvlJc w:val="right"/>
+      <w:pPr>
+        <w:ind w:left="2160" w:hanging="180"/>
+      </w:pPr>
+    </w:lvl>
+    <w:lvl w:ilvl="3" w:tplc="040E000F" w:tentative="1">
+      <w:start w:val="1"/>
+      <w:numFmt w:val="decimal"/>
+      <w:lvlText w:val="%4."/>
+      <w:lvlJc w:val="left"/>
+      <w:pPr>
+        <w:ind w:left="2880" w:hanging="360"/>
+      </w:pPr>
+    </w:lvl>
+    <w:lvl w:ilvl="4" w:tplc="040E0019" w:tentative="1">
+      <w:start w:val="1"/>
+      <w:numFmt w:val="lowerLetter"/>
+      <w:lvlText w:val="%5."/>
+      <w:lvlJc w:val="left"/>
+      <w:pPr>
+        <w:ind w:left="3600" w:hanging="360"/>
+      </w:pPr>
+    </w:lvl>
+    <w:lvl w:ilvl="5" w:tplc="040E001B" w:tentative="1">
+      <w:start w:val="1"/>
+      <w:numFmt w:val="lowerRoman"/>
+      <w:lvlText w:val="%6."/>
+      <w:lvlJc w:val="right"/>
+      <w:pPr>
+        <w:ind w:left="4320" w:hanging="180"/>
+      </w:pPr>
+    </w:lvl>
+    <w:lvl w:ilvl="6" w:tplc="040E000F" w:tentative="1">
+      <w:start w:val="1"/>
+      <w:numFmt w:val="decimal"/>
+      <w:lvlText w:val="%7."/>
+      <w:lvlJc w:val="left"/>
+      <w:pPr>
+        <w:ind w:left="5040" w:hanging="360"/>
+      </w:pPr>
+    </w:lvl>
+    <w:lvl w:ilvl="7" w:tplc="040E0019" w:tentative="1">
+      <w:start w:val="1"/>
+      <w:numFmt w:val="lowerLetter"/>
+      <w:lvlText w:val="%8."/>
+      <w:lvlJc w:val="left"/>
+      <w:pPr>
+        <w:ind w:left="5760" w:hanging="360"/>
+      </w:pPr>
+    </w:lvl>
+    <w:lvl w:ilvl="8" w:tplc="040E001B" w:tentative="1">
+      <w:start w:val="1"/>
+      <w:numFmt w:val="lowerRoman"/>
+      <w:lvlText w:val="%9."/>
+      <w:lvlJc w:val="right"/>
+      <w:pPr>
+        <w:ind w:left="6480" w:hanging="180"/>
+      </w:pPr>
+    </w:lvl>
+  </w:abstractNum>
+  <w:abstractNum w:abstractNumId="5" w15:restartNumberingAfterBreak="0">
     <w:nsid w:val="5E790870"/>
     <w:multiLevelType w:val="hybridMultilevel"/>
     <w:tmpl w:val="716EE940"/>
@@ -2638,7 +2691,7 @@
       </w:pPr>
     </w:lvl>
   </w:abstractNum>
-  <w:abstractNum w:abstractNumId="5" w15:restartNumberingAfterBreak="0">
+  <w:abstractNum w:abstractNumId="6" w15:restartNumberingAfterBreak="0">
     <w:nsid w:val="7A183FAF"/>
     <w:multiLevelType w:val="hybridMultilevel"/>
     <w:tmpl w:val="40E4C6FE"/>
@@ -2728,7 +2781,7 @@
     </w:lvl>
   </w:abstractNum>
   <w:num w:numId="1" w16cid:durableId="230703320">
-    <w:abstractNumId w:val="4"/>
+    <w:abstractNumId w:val="5"/>
   </w:num>
   <w:num w:numId="2" w16cid:durableId="1026446356">
     <w:abstractNumId w:val="2"/>
@@ -2737,13 +2790,16 @@
     <w:abstractNumId w:val="1"/>
   </w:num>
   <w:num w:numId="4" w16cid:durableId="403837236">
-    <w:abstractNumId w:val="5"/>
+    <w:abstractNumId w:val="6"/>
   </w:num>
   <w:num w:numId="5" w16cid:durableId="845438526">
     <w:abstractNumId w:val="0"/>
   </w:num>
   <w:num w:numId="6" w16cid:durableId="1176848805">
     <w:abstractNumId w:val="3"/>
+  </w:num>
+  <w:num w:numId="7" w16cid:durableId="1513062207">
+    <w:abstractNumId w:val="4"/>
   </w:num>
 </w:numbering>
 </file>

</xml_diff>